<commit_message>
stats update collection but timing out on home laptop
</commit_message>
<xml_diff>
--- a/heuristic_analysis.docx
+++ b/heuristic_analysis.docx
@@ -1,6 +1,6 @@
 
 <file path=word/document.xml><?xml version="1.0" encoding="utf-8"?>
-<w:document xmlns:wpc="http://schemas.microsoft.com/office/word/2010/wordprocessingCanvas" xmlns:cx="http://schemas.microsoft.com/office/drawing/2014/chartex" xmlns:cx1="http://schemas.microsoft.com/office/drawing/2015/9/8/chartex" xmlns:cx2="http://schemas.microsoft.com/office/drawing/2015/10/21/chartex" xmlns:cx3="http://schemas.microsoft.com/office/drawing/2016/5/9/chartex" xmlns:cx4="http://schemas.microsoft.com/office/drawing/2016/5/10/chartex" xmlns:cx5="http://schemas.microsoft.com/office/drawing/2016/5/11/chartex" xmlns:cx6="http://schemas.microsoft.com/office/drawing/2016/5/12/chartex" xmlns:cx7="http://schemas.microsoft.com/office/drawing/2016/5/13/chartex" xmlns:cx8="http://schemas.microsoft.com/office/drawing/2016/5/14/chartex" xmlns:mc="http://schemas.openxmlformats.org/markup-compatibility/2006" xmlns:aink="http://schemas.microsoft.com/office/drawing/2016/ink" xmlns:o="urn:schemas-microsoft-com:office:office" xmlns:r="http://schemas.openxmlformats.org/officeDocument/2006/relationships" xmlns:m="http://schemas.openxmlformats.org/officeDocument/2006/math" xmlns:v="urn:schemas-microsoft-com:vml" xmlns:wp14="http://schemas.microsoft.com/office/word/2010/wordprocessingDrawing" xmlns:wp="http://schemas.openxmlformats.org/drawingml/2006/wordprocessingDrawing" xmlns:w10="urn:schemas-microsoft-com:office:word" xmlns:w="http://schemas.openxmlformats.org/wordprocessingml/2006/main" xmlns:w14="http://schemas.microsoft.com/office/word/2010/wordml" xmlns:w15="http://schemas.microsoft.com/office/word/2012/wordml" xmlns:w16se="http://schemas.microsoft.com/office/word/2015/wordml/symex" xmlns:wpg="http://schemas.microsoft.com/office/word/2010/wordprocessingGroup" xmlns:wpi="http://schemas.microsoft.com/office/word/2010/wordprocessingInk" xmlns:wne="http://schemas.microsoft.com/office/word/2006/wordml" xmlns:wps="http://schemas.microsoft.com/office/word/2010/wordprocessingShape" mc:Ignorable="w14 w15 w16se wp14">
+<w:document xmlns:ve="http://schemas.openxmlformats.org/markup-compatibility/2006" xmlns:o="urn:schemas-microsoft-com:office:office" xmlns:r="http://schemas.openxmlformats.org/officeDocument/2006/relationships" xmlns:m="http://schemas.openxmlformats.org/officeDocument/2006/math" xmlns:v="urn:schemas-microsoft-com:vml" xmlns:wp="http://schemas.openxmlformats.org/drawingml/2006/wordprocessingDrawing" xmlns:w10="urn:schemas-microsoft-com:office:word" xmlns:w="http://schemas.openxmlformats.org/wordprocessingml/2006/main" xmlns:wne="http://schemas.microsoft.com/office/word/2006/wordml">
   <w:body>
     <w:p>
       <w:pPr>
@@ -62,7 +62,7 @@
     </w:p>
     <w:p>
       <w:pPr>
-        <w:pStyle w:val="Heading1"/>
+        <w:pStyle w:val="Nadpis1"/>
         <w:rPr>
           <w:lang w:val="en-US"/>
         </w:rPr>
@@ -122,7 +122,7 @@
     </w:p>
     <w:p>
       <w:pPr>
-        <w:pStyle w:val="Heading1"/>
+        <w:pStyle w:val="Nadpis1"/>
         <w:rPr>
           <w:lang w:val="en-US"/>
         </w:rPr>
@@ -319,15 +319,15 @@
     </w:p>
     <w:p>
       <w:pPr>
-        <w:pStyle w:val="Heading2"/>
-        <w:rPr>
-          <w:lang w:val="en-US"/>
-        </w:rPr>
-      </w:pPr>
-    </w:p>
-    <w:p>
-      <w:pPr>
-        <w:pStyle w:val="Heading1"/>
+        <w:pStyle w:val="Nadpis2"/>
+        <w:rPr>
+          <w:lang w:val="en-US"/>
+        </w:rPr>
+      </w:pPr>
+    </w:p>
+    <w:p>
+      <w:pPr>
+        <w:pStyle w:val="Nadpis1"/>
         <w:rPr>
           <w:lang w:val="en-US"/>
         </w:rPr>
@@ -389,7 +389,7 @@
       <w:hyperlink w:anchor="_Fig_3" w:history="1">
         <w:r>
           <w:rPr>
-            <w:rStyle w:val="Hyperlink"/>
+            <w:rStyle w:val="Hypertextovodkaz"/>
             <w:lang w:val="en-US"/>
           </w:rPr>
           <w:t>Fig 3</w:t>
@@ -411,7 +411,7 @@
     </w:p>
     <w:p>
       <w:pPr>
-        <w:pStyle w:val="Heading1"/>
+        <w:pStyle w:val="Nadpis1"/>
         <w:rPr>
           <w:lang w:val="en-US"/>
         </w:rPr>
@@ -506,7 +506,21 @@
         <w:rPr>
           <w:lang w:val="en-US"/>
         </w:rPr>
-        <w:t xml:space="preserve"> ) finetuning it</w:t>
+        <w:t xml:space="preserve"> ) </w:t>
+      </w:r>
+      <w:proofErr w:type="spellStart"/>
+      <w:r>
+        <w:rPr>
+          <w:lang w:val="en-US"/>
+        </w:rPr>
+        <w:t>finetuning</w:t>
+      </w:r>
+      <w:proofErr w:type="spellEnd"/>
+      <w:r>
+        <w:rPr>
+          <w:lang w:val="en-US"/>
+        </w:rPr>
+        <w:t xml:space="preserve"> it</w:t>
       </w:r>
       <w:r>
         <w:rPr>
@@ -530,7 +544,7 @@
     </w:p>
     <w:p>
       <w:pPr>
-        <w:pStyle w:val="Heading1"/>
+        <w:pStyle w:val="Nadpis1"/>
         <w:rPr>
           <w:lang w:val="en-US"/>
         </w:rPr>
@@ -637,7 +651,7 @@
     </w:p>
     <w:p>
       <w:pPr>
-        <w:pStyle w:val="Heading1"/>
+        <w:pStyle w:val="Nadpis1"/>
         <w:rPr>
           <w:lang w:val="en-US"/>
         </w:rPr>
@@ -690,7 +704,7 @@
       <w:hyperlink w:anchor="_Fig_3" w:history="1">
         <w:r>
           <w:rPr>
-            <w:rStyle w:val="Hyperlink"/>
+            <w:rStyle w:val="Hypertextovodkaz"/>
             <w:lang w:val="en-US"/>
           </w:rPr>
           <w:t>Fig 3</w:t>
@@ -756,7 +770,7 @@
     </w:p>
     <w:p>
       <w:pPr>
-        <w:pStyle w:val="Heading2"/>
+        <w:pStyle w:val="Nadpis2"/>
         <w:rPr>
           <w:lang w:val="en-US"/>
         </w:rPr>
@@ -810,11 +824,11 @@
       <w:r>
         <w:rPr>
           <w:noProof/>
-          <w:lang w:val="en-US"/>
+          <w:lang w:eastAsia="cs-CZ"/>
         </w:rPr>
         <w:lastRenderedPageBreak/>
         <w:drawing>
-          <wp:inline distT="0" distB="0" distL="0" distR="0" wp14:anchorId="5A813D6F" wp14:editId="52CFA120">
+          <wp:inline distT="0" distB="0" distL="0" distR="0">
             <wp:extent cx="2913814" cy="3133725"/>
             <wp:effectExtent l="0" t="0" r="1270" b="0"/>
             <wp:docPr id="1" name="Picture 1"/>
@@ -829,7 +843,7 @@
                     <pic:cNvPicPr/>
                   </pic:nvPicPr>
                   <pic:blipFill>
-                    <a:blip r:embed="rId5"/>
+                    <a:blip r:embed="rId5" cstate="print"/>
                     <a:stretch>
                       <a:fillRect/>
                     </a:stretch>
@@ -877,7 +891,7 @@
     </w:p>
     <w:p>
       <w:pPr>
-        <w:pStyle w:val="Heading2"/>
+        <w:pStyle w:val="Nadpis2"/>
         <w:rPr>
           <w:lang w:val="en-US"/>
         </w:rPr>
@@ -939,10 +953,10 @@
       <w:r>
         <w:rPr>
           <w:noProof/>
-          <w:lang w:val="en-US"/>
+          <w:lang w:eastAsia="cs-CZ"/>
         </w:rPr>
         <w:drawing>
-          <wp:inline distT="0" distB="0" distL="0" distR="0" wp14:anchorId="361DABB4" wp14:editId="5B32F590">
+          <wp:inline distT="0" distB="0" distL="0" distR="0">
             <wp:extent cx="2907792" cy="3200400"/>
             <wp:effectExtent l="0" t="0" r="6985" b="0"/>
             <wp:docPr id="4" name="Picture 4"/>
@@ -957,7 +971,7 @@
                     <pic:cNvPicPr/>
                   </pic:nvPicPr>
                   <pic:blipFill>
-                    <a:blip r:embed="rId6"/>
+                    <a:blip r:embed="rId6" cstate="print"/>
                     <a:stretch>
                       <a:fillRect/>
                     </a:stretch>
@@ -1018,7 +1032,7 @@
     </w:p>
     <w:p>
       <w:pPr>
-        <w:pStyle w:val="Heading2"/>
+        <w:pStyle w:val="Nadpis2"/>
         <w:rPr>
           <w:lang w:val="en-US"/>
         </w:rPr>
@@ -1048,10 +1062,10 @@
       <w:r>
         <w:rPr>
           <w:noProof/>
-          <w:lang w:val="en-US"/>
+          <w:lang w:eastAsia="cs-CZ"/>
         </w:rPr>
         <w:drawing>
-          <wp:inline distT="0" distB="0" distL="0" distR="0" wp14:anchorId="28B29268" wp14:editId="73393F42">
+          <wp:inline distT="0" distB="0" distL="0" distR="0">
             <wp:extent cx="2971800" cy="3154680"/>
             <wp:effectExtent l="0" t="0" r="0" b="7620"/>
             <wp:docPr id="5" name="Picture 5"/>
@@ -1066,7 +1080,7 @@
                     <pic:cNvPicPr/>
                   </pic:nvPicPr>
                   <pic:blipFill>
-                    <a:blip r:embed="rId7"/>
+                    <a:blip r:embed="rId7" cstate="print"/>
                     <a:stretch>
                       <a:fillRect/>
                     </a:stretch>
@@ -1097,7 +1111,7 @@
         <w:rPr>
           <w:lang w:val="en-US"/>
         </w:rPr>
-        <w:t xml:space="preserve">During this game, this game the blue player was running circles around the center </w:t>
+        <w:t xml:space="preserve">During this game,  the blue player was running circles around the center </w:t>
       </w:r>
       <w:r>
         <w:rPr>
@@ -1124,8 +1138,8 @@
 </file>
 
 <file path=word/numbering.xml><?xml version="1.0" encoding="utf-8"?>
-<w:numbering xmlns:wpc="http://schemas.microsoft.com/office/word/2010/wordprocessingCanvas" xmlns:cx="http://schemas.microsoft.com/office/drawing/2014/chartex" xmlns:cx1="http://schemas.microsoft.com/office/drawing/2015/9/8/chartex" xmlns:cx2="http://schemas.microsoft.com/office/drawing/2015/10/21/chartex" xmlns:cx3="http://schemas.microsoft.com/office/drawing/2016/5/9/chartex" xmlns:cx4="http://schemas.microsoft.com/office/drawing/2016/5/10/chartex" xmlns:cx5="http://schemas.microsoft.com/office/drawing/2016/5/11/chartex" xmlns:cx6="http://schemas.microsoft.com/office/drawing/2016/5/12/chartex" xmlns:cx7="http://schemas.microsoft.com/office/drawing/2016/5/13/chartex" xmlns:cx8="http://schemas.microsoft.com/office/drawing/2016/5/14/chartex" xmlns:mc="http://schemas.openxmlformats.org/markup-compatibility/2006" xmlns:aink="http://schemas.microsoft.com/office/drawing/2016/ink" xmlns:o="urn:schemas-microsoft-com:office:office" xmlns:r="http://schemas.openxmlformats.org/officeDocument/2006/relationships" xmlns:m="http://schemas.openxmlformats.org/officeDocument/2006/math" xmlns:v="urn:schemas-microsoft-com:vml" xmlns:wp14="http://schemas.microsoft.com/office/word/2010/wordprocessingDrawing" xmlns:wp="http://schemas.openxmlformats.org/drawingml/2006/wordprocessingDrawing" xmlns:w10="urn:schemas-microsoft-com:office:word" xmlns:w="http://schemas.openxmlformats.org/wordprocessingml/2006/main" xmlns:w14="http://schemas.microsoft.com/office/word/2010/wordml" xmlns:w15="http://schemas.microsoft.com/office/word/2012/wordml" xmlns:w16se="http://schemas.microsoft.com/office/word/2015/wordml/symex" xmlns:wpg="http://schemas.microsoft.com/office/word/2010/wordprocessingGroup" xmlns:wpi="http://schemas.microsoft.com/office/word/2010/wordprocessingInk" xmlns:wne="http://schemas.microsoft.com/office/word/2006/wordml" xmlns:wps="http://schemas.microsoft.com/office/word/2010/wordprocessingShape" mc:Ignorable="w14 w15 w16se wp14">
-  <w:abstractNum w:abstractNumId="0" w15:restartNumberingAfterBreak="0">
+<w:numbering xmlns:ve="http://schemas.openxmlformats.org/markup-compatibility/2006" xmlns:o="urn:schemas-microsoft-com:office:office" xmlns:r="http://schemas.openxmlformats.org/officeDocument/2006/relationships" xmlns:m="http://schemas.openxmlformats.org/officeDocument/2006/math" xmlns:v="urn:schemas-microsoft-com:vml" xmlns:wp="http://schemas.openxmlformats.org/drawingml/2006/wordprocessingDrawing" xmlns:w10="urn:schemas-microsoft-com:office:word" xmlns:w="http://schemas.openxmlformats.org/wordprocessingml/2006/main" xmlns:wne="http://schemas.microsoft.com/office/word/2006/wordml">
+  <w:abstractNum w:abstractNumId="0">
     <w:nsid w:val="0C16601C"/>
     <w:multiLevelType w:val="multilevel"/>
     <w:tmpl w:val="DFAED15E"/>
@@ -1245,7 +1259,7 @@
 </file>
 
 <file path=word/styles.xml><?xml version="1.0" encoding="utf-8"?>
-<w:styles xmlns:mc="http://schemas.openxmlformats.org/markup-compatibility/2006" xmlns:r="http://schemas.openxmlformats.org/officeDocument/2006/relationships" xmlns:w="http://schemas.openxmlformats.org/wordprocessingml/2006/main" xmlns:w14="http://schemas.microsoft.com/office/word/2010/wordml" xmlns:w15="http://schemas.microsoft.com/office/word/2012/wordml" xmlns:w16se="http://schemas.microsoft.com/office/word/2015/wordml/symex" mc:Ignorable="w14 w15 w16se">
+<w:styles xmlns:r="http://schemas.openxmlformats.org/officeDocument/2006/relationships" xmlns:w="http://schemas.openxmlformats.org/wordprocessingml/2006/main">
   <w:docDefaults>
     <w:rPrDefault>
       <w:rPr>
@@ -1261,394 +1275,158 @@
       </w:pPr>
     </w:pPrDefault>
   </w:docDefaults>
-  <w:latentStyles w:defLockedState="0" w:defUIPriority="99" w:defSemiHidden="0" w:defUnhideWhenUsed="0" w:defQFormat="0" w:count="374">
-    <w:lsdException w:name="Normal" w:uiPriority="0" w:qFormat="1"/>
-    <w:lsdException w:name="heading 1" w:uiPriority="9" w:qFormat="1"/>
-    <w:lsdException w:name="heading 2" w:semiHidden="1" w:uiPriority="9" w:unhideWhenUsed="1" w:qFormat="1"/>
-    <w:lsdException w:name="heading 3" w:semiHidden="1" w:uiPriority="9" w:unhideWhenUsed="1" w:qFormat="1"/>
-    <w:lsdException w:name="heading 4" w:semiHidden="1" w:uiPriority="9" w:unhideWhenUsed="1" w:qFormat="1"/>
-    <w:lsdException w:name="heading 5" w:semiHidden="1" w:uiPriority="9" w:unhideWhenUsed="1" w:qFormat="1"/>
-    <w:lsdException w:name="heading 6" w:semiHidden="1" w:uiPriority="9" w:unhideWhenUsed="1" w:qFormat="1"/>
-    <w:lsdException w:name="heading 7" w:semiHidden="1" w:uiPriority="9" w:unhideWhenUsed="1" w:qFormat="1"/>
-    <w:lsdException w:name="heading 8" w:semiHidden="1" w:uiPriority="9" w:unhideWhenUsed="1" w:qFormat="1"/>
-    <w:lsdException w:name="heading 9" w:semiHidden="1" w:uiPriority="9" w:unhideWhenUsed="1" w:qFormat="1"/>
-    <w:lsdException w:name="index 1" w:semiHidden="1" w:unhideWhenUsed="1"/>
-    <w:lsdException w:name="index 2" w:semiHidden="1" w:unhideWhenUsed="1"/>
-    <w:lsdException w:name="index 3" w:semiHidden="1" w:unhideWhenUsed="1"/>
-    <w:lsdException w:name="index 4" w:semiHidden="1" w:unhideWhenUsed="1"/>
-    <w:lsdException w:name="index 5" w:semiHidden="1" w:unhideWhenUsed="1"/>
-    <w:lsdException w:name="index 6" w:semiHidden="1" w:unhideWhenUsed="1"/>
-    <w:lsdException w:name="index 7" w:semiHidden="1" w:unhideWhenUsed="1"/>
-    <w:lsdException w:name="index 8" w:semiHidden="1" w:unhideWhenUsed="1"/>
-    <w:lsdException w:name="index 9" w:semiHidden="1" w:unhideWhenUsed="1"/>
-    <w:lsdException w:name="toc 1" w:semiHidden="1" w:uiPriority="39" w:unhideWhenUsed="1"/>
-    <w:lsdException w:name="toc 2" w:semiHidden="1" w:uiPriority="39" w:unhideWhenUsed="1"/>
-    <w:lsdException w:name="toc 3" w:semiHidden="1" w:uiPriority="39" w:unhideWhenUsed="1"/>
-    <w:lsdException w:name="toc 4" w:semiHidden="1" w:uiPriority="39" w:unhideWhenUsed="1"/>
-    <w:lsdException w:name="toc 5" w:semiHidden="1" w:uiPriority="39" w:unhideWhenUsed="1"/>
-    <w:lsdException w:name="toc 6" w:semiHidden="1" w:uiPriority="39" w:unhideWhenUsed="1"/>
-    <w:lsdException w:name="toc 7" w:semiHidden="1" w:uiPriority="39" w:unhideWhenUsed="1"/>
-    <w:lsdException w:name="toc 8" w:semiHidden="1" w:uiPriority="39" w:unhideWhenUsed="1"/>
-    <w:lsdException w:name="toc 9" w:semiHidden="1" w:uiPriority="39" w:unhideWhenUsed="1"/>
-    <w:lsdException w:name="Normal Indent" w:semiHidden="1" w:unhideWhenUsed="1"/>
-    <w:lsdException w:name="footnote text" w:semiHidden="1" w:unhideWhenUsed="1"/>
-    <w:lsdException w:name="annotation text" w:semiHidden="1" w:unhideWhenUsed="1"/>
-    <w:lsdException w:name="header" w:semiHidden="1" w:unhideWhenUsed="1"/>
-    <w:lsdException w:name="footer" w:semiHidden="1" w:unhideWhenUsed="1"/>
-    <w:lsdException w:name="index heading" w:semiHidden="1" w:unhideWhenUsed="1"/>
-    <w:lsdException w:name="caption" w:semiHidden="1" w:uiPriority="35" w:unhideWhenUsed="1" w:qFormat="1"/>
-    <w:lsdException w:name="table of figures" w:semiHidden="1" w:unhideWhenUsed="1"/>
-    <w:lsdException w:name="envelope address" w:semiHidden="1" w:unhideWhenUsed="1"/>
-    <w:lsdException w:name="envelope return" w:semiHidden="1" w:unhideWhenUsed="1"/>
-    <w:lsdException w:name="footnote reference" w:semiHidden="1" w:unhideWhenUsed="1"/>
-    <w:lsdException w:name="annotation reference" w:semiHidden="1" w:unhideWhenUsed="1"/>
-    <w:lsdException w:name="line number" w:semiHidden="1" w:unhideWhenUsed="1"/>
-    <w:lsdException w:name="page number" w:semiHidden="1" w:unhideWhenUsed="1"/>
-    <w:lsdException w:name="endnote reference" w:semiHidden="1" w:unhideWhenUsed="1"/>
-    <w:lsdException w:name="endnote text" w:semiHidden="1" w:unhideWhenUsed="1"/>
-    <w:lsdException w:name="table of authorities" w:semiHidden="1" w:unhideWhenUsed="1"/>
-    <w:lsdException w:name="macro" w:semiHidden="1" w:unhideWhenUsed="1"/>
-    <w:lsdException w:name="toa heading" w:semiHidden="1" w:unhideWhenUsed="1"/>
-    <w:lsdException w:name="List" w:semiHidden="1" w:unhideWhenUsed="1"/>
-    <w:lsdException w:name="List Bullet" w:semiHidden="1" w:unhideWhenUsed="1"/>
-    <w:lsdException w:name="List Number" w:semiHidden="1" w:unhideWhenUsed="1"/>
-    <w:lsdException w:name="List 2" w:semiHidden="1" w:unhideWhenUsed="1"/>
-    <w:lsdException w:name="List 3" w:semiHidden="1" w:unhideWhenUsed="1"/>
-    <w:lsdException w:name="List 4" w:semiHidden="1" w:unhideWhenUsed="1"/>
-    <w:lsdException w:name="List 5" w:semiHidden="1" w:unhideWhenUsed="1"/>
-    <w:lsdException w:name="List Bullet 2" w:semiHidden="1" w:unhideWhenUsed="1"/>
-    <w:lsdException w:name="List Bullet 3" w:semiHidden="1" w:unhideWhenUsed="1"/>
-    <w:lsdException w:name="List Bullet 4" w:semiHidden="1" w:unhideWhenUsed="1"/>
-    <w:lsdException w:name="List Bullet 5" w:semiHidden="1" w:unhideWhenUsed="1"/>
-    <w:lsdException w:name="List Number 2" w:semiHidden="1" w:unhideWhenUsed="1"/>
-    <w:lsdException w:name="List Number 3" w:semiHidden="1" w:unhideWhenUsed="1"/>
-    <w:lsdException w:name="List Number 4" w:semiHidden="1" w:unhideWhenUsed="1"/>
-    <w:lsdException w:name="List Number 5" w:semiHidden="1" w:unhideWhenUsed="1"/>
-    <w:lsdException w:name="Title" w:uiPriority="10" w:qFormat="1"/>
-    <w:lsdException w:name="Closing" w:semiHidden="1" w:unhideWhenUsed="1"/>
-    <w:lsdException w:name="Signature" w:semiHidden="1" w:unhideWhenUsed="1"/>
-    <w:lsdException w:name="Default Paragraph Font" w:semiHidden="1" w:uiPriority="1" w:unhideWhenUsed="1"/>
-    <w:lsdException w:name="Body Text" w:semiHidden="1" w:unhideWhenUsed="1"/>
-    <w:lsdException w:name="Body Text Indent" w:semiHidden="1" w:unhideWhenUsed="1"/>
-    <w:lsdException w:name="List Continue" w:semiHidden="1" w:unhideWhenUsed="1"/>
-    <w:lsdException w:name="List Continue 2" w:semiHidden="1" w:unhideWhenUsed="1"/>
-    <w:lsdException w:name="List Continue 3" w:semiHidden="1" w:unhideWhenUsed="1"/>
-    <w:lsdException w:name="List Continue 4" w:semiHidden="1" w:unhideWhenUsed="1"/>
-    <w:lsdException w:name="List Continue 5" w:semiHidden="1" w:unhideWhenUsed="1"/>
-    <w:lsdException w:name="Message Header" w:semiHidden="1" w:unhideWhenUsed="1"/>
-    <w:lsdException w:name="Subtitle" w:uiPriority="11" w:qFormat="1"/>
-    <w:lsdException w:name="Salutation" w:semiHidden="1" w:unhideWhenUsed="1"/>
-    <w:lsdException w:name="Date" w:semiHidden="1" w:unhideWhenUsed="1"/>
-    <w:lsdException w:name="Body Text First Indent" w:semiHidden="1" w:unhideWhenUsed="1"/>
-    <w:lsdException w:name="Body Text First Indent 2" w:semiHidden="1" w:unhideWhenUsed="1"/>
-    <w:lsdException w:name="Note Heading" w:semiHidden="1" w:unhideWhenUsed="1"/>
-    <w:lsdException w:name="Body Text 2" w:semiHidden="1" w:unhideWhenUsed="1"/>
-    <w:lsdException w:name="Body Text 3" w:semiHidden="1" w:unhideWhenUsed="1"/>
-    <w:lsdException w:name="Body Text Indent 2" w:semiHidden="1" w:unhideWhenUsed="1"/>
-    <w:lsdException w:name="Body Text Indent 3" w:semiHidden="1" w:unhideWhenUsed="1"/>
-    <w:lsdException w:name="Block Text" w:semiHidden="1" w:unhideWhenUsed="1"/>
-    <w:lsdException w:name="Hyperlink" w:semiHidden="1" w:unhideWhenUsed="1"/>
-    <w:lsdException w:name="FollowedHyperlink" w:semiHidden="1" w:unhideWhenUsed="1"/>
-    <w:lsdException w:name="Strong" w:uiPriority="22" w:qFormat="1"/>
-    <w:lsdException w:name="Emphasis" w:uiPriority="20" w:qFormat="1"/>
-    <w:lsdException w:name="Document Map" w:semiHidden="1" w:unhideWhenUsed="1"/>
-    <w:lsdException w:name="Plain Text" w:semiHidden="1" w:unhideWhenUsed="1"/>
-    <w:lsdException w:name="E-mail Signature" w:semiHidden="1" w:unhideWhenUsed="1"/>
-    <w:lsdException w:name="HTML Top of Form" w:semiHidden="1" w:unhideWhenUsed="1"/>
-    <w:lsdException w:name="HTML Bottom of Form" w:semiHidden="1" w:unhideWhenUsed="1"/>
-    <w:lsdException w:name="Normal (Web)" w:semiHidden="1" w:unhideWhenUsed="1"/>
-    <w:lsdException w:name="HTML Acronym" w:semiHidden="1" w:unhideWhenUsed="1"/>
-    <w:lsdException w:name="HTML Address" w:semiHidden="1" w:unhideWhenUsed="1"/>
-    <w:lsdException w:name="HTML Cite" w:semiHidden="1" w:unhideWhenUsed="1"/>
-    <w:lsdException w:name="HTML Code" w:semiHidden="1" w:unhideWhenUsed="1"/>
-    <w:lsdException w:name="HTML Definition" w:semiHidden="1" w:unhideWhenUsed="1"/>
-    <w:lsdException w:name="HTML Keyboard" w:semiHidden="1" w:unhideWhenUsed="1"/>
-    <w:lsdException w:name="HTML Preformatted" w:semiHidden="1" w:unhideWhenUsed="1"/>
-    <w:lsdException w:name="HTML Sample" w:semiHidden="1" w:unhideWhenUsed="1"/>
-    <w:lsdException w:name="HTML Typewriter" w:semiHidden="1" w:unhideWhenUsed="1"/>
-    <w:lsdException w:name="HTML Variable" w:semiHidden="1" w:unhideWhenUsed="1"/>
-    <w:lsdException w:name="Normal Table" w:semiHidden="1" w:unhideWhenUsed="1"/>
-    <w:lsdException w:name="annotation subject" w:semiHidden="1" w:unhideWhenUsed="1"/>
-    <w:lsdException w:name="No List" w:semiHidden="1" w:unhideWhenUsed="1"/>
-    <w:lsdException w:name="Outline List 1" w:semiHidden="1" w:unhideWhenUsed="1"/>
-    <w:lsdException w:name="Outline List 2" w:semiHidden="1" w:unhideWhenUsed="1"/>
-    <w:lsdException w:name="Outline List 3" w:semiHidden="1" w:unhideWhenUsed="1"/>
-    <w:lsdException w:name="Table Simple 1" w:semiHidden="1" w:unhideWhenUsed="1"/>
-    <w:lsdException w:name="Table Simple 2" w:semiHidden="1" w:unhideWhenUsed="1"/>
-    <w:lsdException w:name="Table Simple 3" w:semiHidden="1" w:unhideWhenUsed="1"/>
-    <w:lsdException w:name="Table Classic 1" w:semiHidden="1" w:unhideWhenUsed="1"/>
-    <w:lsdException w:name="Table Classic 2" w:semiHidden="1" w:unhideWhenUsed="1"/>
-    <w:lsdException w:name="Table Classic 3" w:semiHidden="1" w:unhideWhenUsed="1"/>
-    <w:lsdException w:name="Table Classic 4" w:semiHidden="1" w:unhideWhenUsed="1"/>
-    <w:lsdException w:name="Table Colorful 1" w:semiHidden="1" w:unhideWhenUsed="1"/>
-    <w:lsdException w:name="Table Colorful 2" w:semiHidden="1" w:unhideWhenUsed="1"/>
-    <w:lsdException w:name="Table Colorful 3" w:semiHidden="1" w:unhideWhenUsed="1"/>
-    <w:lsdException w:name="Table Columns 1" w:semiHidden="1" w:unhideWhenUsed="1"/>
-    <w:lsdException w:name="Table Columns 2" w:semiHidden="1" w:unhideWhenUsed="1"/>
-    <w:lsdException w:name="Table Columns 3" w:semiHidden="1" w:unhideWhenUsed="1"/>
-    <w:lsdException w:name="Table Columns 4" w:semiHidden="1" w:unhideWhenUsed="1"/>
-    <w:lsdException w:name="Table Columns 5" w:semiHidden="1" w:unhideWhenUsed="1"/>
-    <w:lsdException w:name="Table Grid 1" w:semiHidden="1" w:unhideWhenUsed="1"/>
-    <w:lsdException w:name="Table Grid 2" w:semiHidden="1" w:unhideWhenUsed="1"/>
-    <w:lsdException w:name="Table Grid 3" w:semiHidden="1" w:unhideWhenUsed="1"/>
-    <w:lsdException w:name="Table Grid 4" w:semiHidden="1" w:unhideWhenUsed="1"/>
-    <w:lsdException w:name="Table Grid 5" w:semiHidden="1" w:unhideWhenUsed="1"/>
-    <w:lsdException w:name="Table Grid 6" w:semiHidden="1" w:unhideWhenUsed="1"/>
-    <w:lsdException w:name="Table Grid 7" w:semiHidden="1" w:unhideWhenUsed="1"/>
-    <w:lsdException w:name="Table Grid 8" w:semiHidden="1" w:unhideWhenUsed="1"/>
-    <w:lsdException w:name="Table List 1" w:semiHidden="1" w:unhideWhenUsed="1"/>
-    <w:lsdException w:name="Table List 2" w:semiHidden="1" w:unhideWhenUsed="1"/>
-    <w:lsdException w:name="Table List 3" w:semiHidden="1" w:unhideWhenUsed="1"/>
-    <w:lsdException w:name="Table List 4" w:semiHidden="1" w:unhideWhenUsed="1"/>
-    <w:lsdException w:name="Table List 5" w:semiHidden="1" w:unhideWhenUsed="1"/>
-    <w:lsdException w:name="Table List 6" w:semiHidden="1" w:unhideWhenUsed="1"/>
-    <w:lsdException w:name="Table List 7" w:semiHidden="1" w:unhideWhenUsed="1"/>
-    <w:lsdException w:name="Table List 8" w:semiHidden="1" w:unhideWhenUsed="1"/>
-    <w:lsdException w:name="Table 3D effects 1" w:semiHidden="1" w:unhideWhenUsed="1"/>
-    <w:lsdException w:name="Table 3D effects 2" w:semiHidden="1" w:unhideWhenUsed="1"/>
-    <w:lsdException w:name="Table 3D effects 3" w:semiHidden="1" w:unhideWhenUsed="1"/>
-    <w:lsdException w:name="Table Contemporary" w:semiHidden="1" w:unhideWhenUsed="1"/>
-    <w:lsdException w:name="Table Elegant" w:semiHidden="1" w:unhideWhenUsed="1"/>
-    <w:lsdException w:name="Table Professional" w:semiHidden="1" w:unhideWhenUsed="1"/>
-    <w:lsdException w:name="Table Subtle 1" w:semiHidden="1" w:unhideWhenUsed="1"/>
-    <w:lsdException w:name="Table Subtle 2" w:semiHidden="1" w:unhideWhenUsed="1"/>
-    <w:lsdException w:name="Table Web 1" w:semiHidden="1" w:unhideWhenUsed="1"/>
-    <w:lsdException w:name="Table Web 2" w:semiHidden="1" w:unhideWhenUsed="1"/>
-    <w:lsdException w:name="Table Web 3" w:semiHidden="1" w:unhideWhenUsed="1"/>
-    <w:lsdException w:name="Balloon Text" w:semiHidden="1" w:unhideWhenUsed="1"/>
-    <w:lsdException w:name="Table Grid" w:uiPriority="39"/>
-    <w:lsdException w:name="Table Theme" w:semiHidden="1" w:unhideWhenUsed="1"/>
-    <w:lsdException w:name="Placeholder Text" w:semiHidden="1"/>
-    <w:lsdException w:name="No Spacing" w:uiPriority="1" w:qFormat="1"/>
-    <w:lsdException w:name="Light Shading" w:uiPriority="60"/>
-    <w:lsdException w:name="Light List" w:uiPriority="61"/>
-    <w:lsdException w:name="Light Grid" w:uiPriority="62"/>
-    <w:lsdException w:name="Medium Shading 1" w:uiPriority="63"/>
-    <w:lsdException w:name="Medium Shading 2" w:uiPriority="64"/>
-    <w:lsdException w:name="Medium List 1" w:uiPriority="65"/>
-    <w:lsdException w:name="Medium List 2" w:uiPriority="66"/>
-    <w:lsdException w:name="Medium Grid 1" w:uiPriority="67"/>
-    <w:lsdException w:name="Medium Grid 2" w:uiPriority="68"/>
-    <w:lsdException w:name="Medium Grid 3" w:uiPriority="69"/>
-    <w:lsdException w:name="Dark List" w:uiPriority="70"/>
-    <w:lsdException w:name="Colorful Shading" w:uiPriority="71"/>
-    <w:lsdException w:name="Colorful List" w:uiPriority="72"/>
-    <w:lsdException w:name="Colorful Grid" w:uiPriority="73"/>
-    <w:lsdException w:name="Light Shading Accent 1" w:uiPriority="60"/>
-    <w:lsdException w:name="Light List Accent 1" w:uiPriority="61"/>
-    <w:lsdException w:name="Light Grid Accent 1" w:uiPriority="62"/>
-    <w:lsdException w:name="Medium Shading 1 Accent 1" w:uiPriority="63"/>
-    <w:lsdException w:name="Medium Shading 2 Accent 1" w:uiPriority="64"/>
-    <w:lsdException w:name="Medium List 1 Accent 1" w:uiPriority="65"/>
-    <w:lsdException w:name="Revision" w:semiHidden="1"/>
-    <w:lsdException w:name="List Paragraph" w:uiPriority="34" w:qFormat="1"/>
-    <w:lsdException w:name="Quote" w:uiPriority="29" w:qFormat="1"/>
-    <w:lsdException w:name="Intense Quote" w:uiPriority="30" w:qFormat="1"/>
-    <w:lsdException w:name="Medium List 2 Accent 1" w:uiPriority="66"/>
-    <w:lsdException w:name="Medium Grid 1 Accent 1" w:uiPriority="67"/>
-    <w:lsdException w:name="Medium Grid 2 Accent 1" w:uiPriority="68"/>
-    <w:lsdException w:name="Medium Grid 3 Accent 1" w:uiPriority="69"/>
-    <w:lsdException w:name="Dark List Accent 1" w:uiPriority="70"/>
-    <w:lsdException w:name="Colorful Shading Accent 1" w:uiPriority="71"/>
-    <w:lsdException w:name="Colorful List Accent 1" w:uiPriority="72"/>
-    <w:lsdException w:name="Colorful Grid Accent 1" w:uiPriority="73"/>
-    <w:lsdException w:name="Light Shading Accent 2" w:uiPriority="60"/>
-    <w:lsdException w:name="Light List Accent 2" w:uiPriority="61"/>
-    <w:lsdException w:name="Light Grid Accent 2" w:uiPriority="62"/>
-    <w:lsdException w:name="Medium Shading 1 Accent 2" w:uiPriority="63"/>
-    <w:lsdException w:name="Medium Shading 2 Accent 2" w:uiPriority="64"/>
-    <w:lsdException w:name="Medium List 1 Accent 2" w:uiPriority="65"/>
-    <w:lsdException w:name="Medium List 2 Accent 2" w:uiPriority="66"/>
-    <w:lsdException w:name="Medium Grid 1 Accent 2" w:uiPriority="67"/>
-    <w:lsdException w:name="Medium Grid 2 Accent 2" w:uiPriority="68"/>
-    <w:lsdException w:name="Medium Grid 3 Accent 2" w:uiPriority="69"/>
-    <w:lsdException w:name="Dark List Accent 2" w:uiPriority="70"/>
-    <w:lsdException w:name="Colorful Shading Accent 2" w:uiPriority="71"/>
-    <w:lsdException w:name="Colorful List Accent 2" w:uiPriority="72"/>
-    <w:lsdException w:name="Colorful Grid Accent 2" w:uiPriority="73"/>
-    <w:lsdException w:name="Light Shading Accent 3" w:uiPriority="60"/>
-    <w:lsdException w:name="Light List Accent 3" w:uiPriority="61"/>
-    <w:lsdException w:name="Light Grid Accent 3" w:uiPriority="62"/>
-    <w:lsdException w:name="Medium Shading 1 Accent 3" w:uiPriority="63"/>
-    <w:lsdException w:name="Medium Shading 2 Accent 3" w:uiPriority="64"/>
-    <w:lsdException w:name="Medium List 1 Accent 3" w:uiPriority="65"/>
-    <w:lsdException w:name="Medium List 2 Accent 3" w:uiPriority="66"/>
-    <w:lsdException w:name="Medium Grid 1 Accent 3" w:uiPriority="67"/>
-    <w:lsdException w:name="Medium Grid 2 Accent 3" w:uiPriority="68"/>
-    <w:lsdException w:name="Medium Grid 3 Accent 3" w:uiPriority="69"/>
-    <w:lsdException w:name="Dark List Accent 3" w:uiPriority="70"/>
-    <w:lsdException w:name="Colorful Shading Accent 3" w:uiPriority="71"/>
-    <w:lsdException w:name="Colorful List Accent 3" w:uiPriority="72"/>
-    <w:lsdException w:name="Colorful Grid Accent 3" w:uiPriority="73"/>
-    <w:lsdException w:name="Light Shading Accent 4" w:uiPriority="60"/>
-    <w:lsdException w:name="Light List Accent 4" w:uiPriority="61"/>
-    <w:lsdException w:name="Light Grid Accent 4" w:uiPriority="62"/>
-    <w:lsdException w:name="Medium Shading 1 Accent 4" w:uiPriority="63"/>
-    <w:lsdException w:name="Medium Shading 2 Accent 4" w:uiPriority="64"/>
-    <w:lsdException w:name="Medium List 1 Accent 4" w:uiPriority="65"/>
-    <w:lsdException w:name="Medium List 2 Accent 4" w:uiPriority="66"/>
-    <w:lsdException w:name="Medium Grid 1 Accent 4" w:uiPriority="67"/>
-    <w:lsdException w:name="Medium Grid 2 Accent 4" w:uiPriority="68"/>
-    <w:lsdException w:name="Medium Grid 3 Accent 4" w:uiPriority="69"/>
-    <w:lsdException w:name="Dark List Accent 4" w:uiPriority="70"/>
-    <w:lsdException w:name="Colorful Shading Accent 4" w:uiPriority="71"/>
-    <w:lsdException w:name="Colorful List Accent 4" w:uiPriority="72"/>
-    <w:lsdException w:name="Colorful Grid Accent 4" w:uiPriority="73"/>
-    <w:lsdException w:name="Light Shading Accent 5" w:uiPriority="60"/>
-    <w:lsdException w:name="Light List Accent 5" w:uiPriority="61"/>
-    <w:lsdException w:name="Light Grid Accent 5" w:uiPriority="62"/>
-    <w:lsdException w:name="Medium Shading 1 Accent 5" w:uiPriority="63"/>
-    <w:lsdException w:name="Medium Shading 2 Accent 5" w:uiPriority="64"/>
-    <w:lsdException w:name="Medium List 1 Accent 5" w:uiPriority="65"/>
-    <w:lsdException w:name="Medium List 2 Accent 5" w:uiPriority="66"/>
-    <w:lsdException w:name="Medium Grid 1 Accent 5" w:uiPriority="67"/>
-    <w:lsdException w:name="Medium Grid 2 Accent 5" w:uiPriority="68"/>
-    <w:lsdException w:name="Medium Grid 3 Accent 5" w:uiPriority="69"/>
-    <w:lsdException w:name="Dark List Accent 5" w:uiPriority="70"/>
-    <w:lsdException w:name="Colorful Shading Accent 5" w:uiPriority="71"/>
-    <w:lsdException w:name="Colorful List Accent 5" w:uiPriority="72"/>
-    <w:lsdException w:name="Colorful Grid Accent 5" w:uiPriority="73"/>
-    <w:lsdException w:name="Light Shading Accent 6" w:uiPriority="60"/>
-    <w:lsdException w:name="Light List Accent 6" w:uiPriority="61"/>
-    <w:lsdException w:name="Light Grid Accent 6" w:uiPriority="62"/>
-    <w:lsdException w:name="Medium Shading 1 Accent 6" w:uiPriority="63"/>
-    <w:lsdException w:name="Medium Shading 2 Accent 6" w:uiPriority="64"/>
-    <w:lsdException w:name="Medium List 1 Accent 6" w:uiPriority="65"/>
-    <w:lsdException w:name="Medium List 2 Accent 6" w:uiPriority="66"/>
-    <w:lsdException w:name="Medium Grid 1 Accent 6" w:uiPriority="67"/>
-    <w:lsdException w:name="Medium Grid 2 Accent 6" w:uiPriority="68"/>
-    <w:lsdException w:name="Medium Grid 3 Accent 6" w:uiPriority="69"/>
-    <w:lsdException w:name="Dark List Accent 6" w:uiPriority="70"/>
-    <w:lsdException w:name="Colorful Shading Accent 6" w:uiPriority="71"/>
-    <w:lsdException w:name="Colorful List Accent 6" w:uiPriority="72"/>
-    <w:lsdException w:name="Colorful Grid Accent 6" w:uiPriority="73"/>
-    <w:lsdException w:name="Subtle Emphasis" w:uiPriority="19" w:qFormat="1"/>
-    <w:lsdException w:name="Intense Emphasis" w:uiPriority="21" w:qFormat="1"/>
-    <w:lsdException w:name="Subtle Reference" w:uiPriority="31" w:qFormat="1"/>
-    <w:lsdException w:name="Intense Reference" w:uiPriority="32" w:qFormat="1"/>
-    <w:lsdException w:name="Book Title" w:uiPriority="33" w:qFormat="1"/>
-    <w:lsdException w:name="Bibliography" w:semiHidden="1" w:uiPriority="37" w:unhideWhenUsed="1"/>
-    <w:lsdException w:name="TOC Heading" w:semiHidden="1" w:uiPriority="39" w:unhideWhenUsed="1" w:qFormat="1"/>
-    <w:lsdException w:name="Plain Table 1" w:uiPriority="41"/>
-    <w:lsdException w:name="Plain Table 2" w:uiPriority="42"/>
-    <w:lsdException w:name="Plain Table 3" w:uiPriority="43"/>
-    <w:lsdException w:name="Plain Table 4" w:uiPriority="44"/>
-    <w:lsdException w:name="Plain Table 5" w:uiPriority="45"/>
-    <w:lsdException w:name="Grid Table Light" w:uiPriority="40"/>
-    <w:lsdException w:name="Grid Table 1 Light" w:uiPriority="46"/>
-    <w:lsdException w:name="Grid Table 2" w:uiPriority="47"/>
-    <w:lsdException w:name="Grid Table 3" w:uiPriority="48"/>
-    <w:lsdException w:name="Grid Table 4" w:uiPriority="49"/>
-    <w:lsdException w:name="Grid Table 5 Dark" w:uiPriority="50"/>
-    <w:lsdException w:name="Grid Table 6 Colorful" w:uiPriority="51"/>
-    <w:lsdException w:name="Grid Table 7 Colorful" w:uiPriority="52"/>
-    <w:lsdException w:name="Grid Table 1 Light Accent 1" w:uiPriority="46"/>
-    <w:lsdException w:name="Grid Table 2 Accent 1" w:uiPriority="47"/>
-    <w:lsdException w:name="Grid Table 3 Accent 1" w:uiPriority="48"/>
-    <w:lsdException w:name="Grid Table 4 Accent 1" w:uiPriority="49"/>
-    <w:lsdException w:name="Grid Table 5 Dark Accent 1" w:uiPriority="50"/>
-    <w:lsdException w:name="Grid Table 6 Colorful Accent 1" w:uiPriority="51"/>
-    <w:lsdException w:name="Grid Table 7 Colorful Accent 1" w:uiPriority="52"/>
-    <w:lsdException w:name="Grid Table 1 Light Accent 2" w:uiPriority="46"/>
-    <w:lsdException w:name="Grid Table 2 Accent 2" w:uiPriority="47"/>
-    <w:lsdException w:name="Grid Table 3 Accent 2" w:uiPriority="48"/>
-    <w:lsdException w:name="Grid Table 4 Accent 2" w:uiPriority="49"/>
-    <w:lsdException w:name="Grid Table 5 Dark Accent 2" w:uiPriority="50"/>
-    <w:lsdException w:name="Grid Table 6 Colorful Accent 2" w:uiPriority="51"/>
-    <w:lsdException w:name="Grid Table 7 Colorful Accent 2" w:uiPriority="52"/>
-    <w:lsdException w:name="Grid Table 1 Light Accent 3" w:uiPriority="46"/>
-    <w:lsdException w:name="Grid Table 2 Accent 3" w:uiPriority="47"/>
-    <w:lsdException w:name="Grid Table 3 Accent 3" w:uiPriority="48"/>
-    <w:lsdException w:name="Grid Table 4 Accent 3" w:uiPriority="49"/>
-    <w:lsdException w:name="Grid Table 5 Dark Accent 3" w:uiPriority="50"/>
-    <w:lsdException w:name="Grid Table 6 Colorful Accent 3" w:uiPriority="51"/>
-    <w:lsdException w:name="Grid Table 7 Colorful Accent 3" w:uiPriority="52"/>
-    <w:lsdException w:name="Grid Table 1 Light Accent 4" w:uiPriority="46"/>
-    <w:lsdException w:name="Grid Table 2 Accent 4" w:uiPriority="47"/>
-    <w:lsdException w:name="Grid Table 3 Accent 4" w:uiPriority="48"/>
-    <w:lsdException w:name="Grid Table 4 Accent 4" w:uiPriority="49"/>
-    <w:lsdException w:name="Grid Table 5 Dark Accent 4" w:uiPriority="50"/>
-    <w:lsdException w:name="Grid Table 6 Colorful Accent 4" w:uiPriority="51"/>
-    <w:lsdException w:name="Grid Table 7 Colorful Accent 4" w:uiPriority="52"/>
-    <w:lsdException w:name="Grid Table 1 Light Accent 5" w:uiPriority="46"/>
-    <w:lsdException w:name="Grid Table 2 Accent 5" w:uiPriority="47"/>
-    <w:lsdException w:name="Grid Table 3 Accent 5" w:uiPriority="48"/>
-    <w:lsdException w:name="Grid Table 4 Accent 5" w:uiPriority="49"/>
-    <w:lsdException w:name="Grid Table 5 Dark Accent 5" w:uiPriority="50"/>
-    <w:lsdException w:name="Grid Table 6 Colorful Accent 5" w:uiPriority="51"/>
-    <w:lsdException w:name="Grid Table 7 Colorful Accent 5" w:uiPriority="52"/>
-    <w:lsdException w:name="Grid Table 1 Light Accent 6" w:uiPriority="46"/>
-    <w:lsdException w:name="Grid Table 2 Accent 6" w:uiPriority="47"/>
-    <w:lsdException w:name="Grid Table 3 Accent 6" w:uiPriority="48"/>
-    <w:lsdException w:name="Grid Table 4 Accent 6" w:uiPriority="49"/>
-    <w:lsdException w:name="Grid Table 5 Dark Accent 6" w:uiPriority="50"/>
-    <w:lsdException w:name="Grid Table 6 Colorful Accent 6" w:uiPriority="51"/>
-    <w:lsdException w:name="Grid Table 7 Colorful Accent 6" w:uiPriority="52"/>
-    <w:lsdException w:name="List Table 1 Light" w:uiPriority="46"/>
-    <w:lsdException w:name="List Table 2" w:uiPriority="47"/>
-    <w:lsdException w:name="List Table 3" w:uiPriority="48"/>
-    <w:lsdException w:name="List Table 4" w:uiPriority="49"/>
-    <w:lsdException w:name="List Table 5 Dark" w:uiPriority="50"/>
-    <w:lsdException w:name="List Table 6 Colorful" w:uiPriority="51"/>
-    <w:lsdException w:name="List Table 7 Colorful" w:uiPriority="52"/>
-    <w:lsdException w:name="List Table 1 Light Accent 1" w:uiPriority="46"/>
-    <w:lsdException w:name="List Table 2 Accent 1" w:uiPriority="47"/>
-    <w:lsdException w:name="List Table 3 Accent 1" w:uiPriority="48"/>
-    <w:lsdException w:name="List Table 4 Accent 1" w:uiPriority="49"/>
-    <w:lsdException w:name="List Table 5 Dark Accent 1" w:uiPriority="50"/>
-    <w:lsdException w:name="List Table 6 Colorful Accent 1" w:uiPriority="51"/>
-    <w:lsdException w:name="List Table 7 Colorful Accent 1" w:uiPriority="52"/>
-    <w:lsdException w:name="List Table 1 Light Accent 2" w:uiPriority="46"/>
-    <w:lsdException w:name="List Table 2 Accent 2" w:uiPriority="47"/>
-    <w:lsdException w:name="List Table 3 Accent 2" w:uiPriority="48"/>
-    <w:lsdException w:name="List Table 4 Accent 2" w:uiPriority="49"/>
-    <w:lsdException w:name="List Table 5 Dark Accent 2" w:uiPriority="50"/>
-    <w:lsdException w:name="List Table 6 Colorful Accent 2" w:uiPriority="51"/>
-    <w:lsdException w:name="List Table 7 Colorful Accent 2" w:uiPriority="52"/>
-    <w:lsdException w:name="List Table 1 Light Accent 3" w:uiPriority="46"/>
-    <w:lsdException w:name="List Table 2 Accent 3" w:uiPriority="47"/>
-    <w:lsdException w:name="List Table 3 Accent 3" w:uiPriority="48"/>
-    <w:lsdException w:name="List Table 4 Accent 3" w:uiPriority="49"/>
-    <w:lsdException w:name="List Table 5 Dark Accent 3" w:uiPriority="50"/>
-    <w:lsdException w:name="List Table 6 Colorful Accent 3" w:uiPriority="51"/>
-    <w:lsdException w:name="List Table 7 Colorful Accent 3" w:uiPriority="52"/>
-    <w:lsdException w:name="List Table 1 Light Accent 4" w:uiPriority="46"/>
-    <w:lsdException w:name="List Table 2 Accent 4" w:uiPriority="47"/>
-    <w:lsdException w:name="List Table 3 Accent 4" w:uiPriority="48"/>
-    <w:lsdException w:name="List Table 4 Accent 4" w:uiPriority="49"/>
-    <w:lsdException w:name="List Table 5 Dark Accent 4" w:uiPriority="50"/>
-    <w:lsdException w:name="List Table 6 Colorful Accent 4" w:uiPriority="51"/>
-    <w:lsdException w:name="List Table 7 Colorful Accent 4" w:uiPriority="52"/>
-    <w:lsdException w:name="List Table 1 Light Accent 5" w:uiPriority="46"/>
-    <w:lsdException w:name="List Table 2 Accent 5" w:uiPriority="47"/>
-    <w:lsdException w:name="List Table 3 Accent 5" w:uiPriority="48"/>
-    <w:lsdException w:name="List Table 4 Accent 5" w:uiPriority="49"/>
-    <w:lsdException w:name="List Table 5 Dark Accent 5" w:uiPriority="50"/>
-    <w:lsdException w:name="List Table 6 Colorful Accent 5" w:uiPriority="51"/>
-    <w:lsdException w:name="List Table 7 Colorful Accent 5" w:uiPriority="52"/>
-    <w:lsdException w:name="List Table 1 Light Accent 6" w:uiPriority="46"/>
-    <w:lsdException w:name="List Table 2 Accent 6" w:uiPriority="47"/>
-    <w:lsdException w:name="List Table 3 Accent 6" w:uiPriority="48"/>
-    <w:lsdException w:name="List Table 4 Accent 6" w:uiPriority="49"/>
-    <w:lsdException w:name="List Table 5 Dark Accent 6" w:uiPriority="50"/>
-    <w:lsdException w:name="List Table 6 Colorful Accent 6" w:uiPriority="51"/>
-    <w:lsdException w:name="List Table 7 Colorful Accent 6" w:uiPriority="52"/>
-    <w:lsdException w:name="Mention" w:semiHidden="1" w:unhideWhenUsed="1"/>
-    <w:lsdException w:name="Smart Hyperlink" w:semiHidden="1" w:unhideWhenUsed="1"/>
-    <w:lsdException w:name="Hashtag" w:semiHidden="1" w:unhideWhenUsed="1"/>
+  <w:latentStyles w:defLockedState="0" w:defUIPriority="99" w:defSemiHidden="1" w:defUnhideWhenUsed="1" w:defQFormat="0" w:count="267">
+    <w:lsdException w:name="Normal" w:semiHidden="0" w:uiPriority="0" w:unhideWhenUsed="0" w:qFormat="1"/>
+    <w:lsdException w:name="heading 1" w:semiHidden="0" w:uiPriority="9" w:unhideWhenUsed="0" w:qFormat="1"/>
+    <w:lsdException w:name="heading 2" w:uiPriority="9" w:qFormat="1"/>
+    <w:lsdException w:name="heading 3" w:uiPriority="9" w:qFormat="1"/>
+    <w:lsdException w:name="heading 4" w:uiPriority="9" w:qFormat="1"/>
+    <w:lsdException w:name="heading 5" w:uiPriority="9" w:qFormat="1"/>
+    <w:lsdException w:name="heading 6" w:uiPriority="9" w:qFormat="1"/>
+    <w:lsdException w:name="heading 7" w:uiPriority="9" w:qFormat="1"/>
+    <w:lsdException w:name="heading 8" w:uiPriority="9" w:qFormat="1"/>
+    <w:lsdException w:name="heading 9" w:uiPriority="9" w:qFormat="1"/>
+    <w:lsdException w:name="toc 1" w:uiPriority="39"/>
+    <w:lsdException w:name="toc 2" w:uiPriority="39"/>
+    <w:lsdException w:name="toc 3" w:uiPriority="39"/>
+    <w:lsdException w:name="toc 4" w:uiPriority="39"/>
+    <w:lsdException w:name="toc 5" w:uiPriority="39"/>
+    <w:lsdException w:name="toc 6" w:uiPriority="39"/>
+    <w:lsdException w:name="toc 7" w:uiPriority="39"/>
+    <w:lsdException w:name="toc 8" w:uiPriority="39"/>
+    <w:lsdException w:name="toc 9" w:uiPriority="39"/>
+    <w:lsdException w:name="caption" w:uiPriority="35" w:qFormat="1"/>
+    <w:lsdException w:name="Title" w:semiHidden="0" w:uiPriority="10" w:unhideWhenUsed="0" w:qFormat="1"/>
+    <w:lsdException w:name="Default Paragraph Font" w:uiPriority="1"/>
+    <w:lsdException w:name="Subtitle" w:semiHidden="0" w:uiPriority="11" w:unhideWhenUsed="0" w:qFormat="1"/>
+    <w:lsdException w:name="Strong" w:semiHidden="0" w:uiPriority="22" w:unhideWhenUsed="0" w:qFormat="1"/>
+    <w:lsdException w:name="Emphasis" w:semiHidden="0" w:uiPriority="20" w:unhideWhenUsed="0" w:qFormat="1"/>
+    <w:lsdException w:name="Table Grid" w:semiHidden="0" w:uiPriority="39" w:unhideWhenUsed="0"/>
+    <w:lsdException w:name="Placeholder Text" w:unhideWhenUsed="0"/>
+    <w:lsdException w:name="No Spacing" w:semiHidden="0" w:uiPriority="1" w:unhideWhenUsed="0" w:qFormat="1"/>
+    <w:lsdException w:name="Light Shading" w:semiHidden="0" w:uiPriority="60" w:unhideWhenUsed="0"/>
+    <w:lsdException w:name="Light List" w:semiHidden="0" w:uiPriority="61" w:unhideWhenUsed="0"/>
+    <w:lsdException w:name="Light Grid" w:semiHidden="0" w:uiPriority="62" w:unhideWhenUsed="0"/>
+    <w:lsdException w:name="Medium Shading 1" w:semiHidden="0" w:uiPriority="63" w:unhideWhenUsed="0"/>
+    <w:lsdException w:name="Medium Shading 2" w:semiHidden="0" w:uiPriority="64" w:unhideWhenUsed="0"/>
+    <w:lsdException w:name="Medium List 1" w:semiHidden="0" w:uiPriority="65" w:unhideWhenUsed="0"/>
+    <w:lsdException w:name="Medium List 2" w:semiHidden="0" w:uiPriority="66" w:unhideWhenUsed="0"/>
+    <w:lsdException w:name="Medium Grid 1" w:semiHidden="0" w:uiPriority="67" w:unhideWhenUsed="0"/>
+    <w:lsdException w:name="Medium Grid 2" w:semiHidden="0" w:uiPriority="68" w:unhideWhenUsed="0"/>
+    <w:lsdException w:name="Medium Grid 3" w:semiHidden="0" w:uiPriority="69" w:unhideWhenUsed="0"/>
+    <w:lsdException w:name="Dark List" w:semiHidden="0" w:uiPriority="70" w:unhideWhenUsed="0"/>
+    <w:lsdException w:name="Colorful Shading" w:semiHidden="0" w:uiPriority="71" w:unhideWhenUsed="0"/>
+    <w:lsdException w:name="Colorful List" w:semiHidden="0" w:uiPriority="72" w:unhideWhenUsed="0"/>
+    <w:lsdException w:name="Colorful Grid" w:semiHidden="0" w:uiPriority="73" w:unhideWhenUsed="0"/>
+    <w:lsdException w:name="Light Shading Accent 1" w:semiHidden="0" w:uiPriority="60" w:unhideWhenUsed="0"/>
+    <w:lsdException w:name="Light List Accent 1" w:semiHidden="0" w:uiPriority="61" w:unhideWhenUsed="0"/>
+    <w:lsdException w:name="Light Grid Accent 1" w:semiHidden="0" w:uiPriority="62" w:unhideWhenUsed="0"/>
+    <w:lsdException w:name="Medium Shading 1 Accent 1" w:semiHidden="0" w:uiPriority="63" w:unhideWhenUsed="0"/>
+    <w:lsdException w:name="Medium Shading 2 Accent 1" w:semiHidden="0" w:uiPriority="64" w:unhideWhenUsed="0"/>
+    <w:lsdException w:name="Medium List 1 Accent 1" w:semiHidden="0" w:uiPriority="65" w:unhideWhenUsed="0"/>
+    <w:lsdException w:name="Revision" w:unhideWhenUsed="0"/>
+    <w:lsdException w:name="List Paragraph" w:semiHidden="0" w:uiPriority="34" w:unhideWhenUsed="0" w:qFormat="1"/>
+    <w:lsdException w:name="Quote" w:semiHidden="0" w:uiPriority="29" w:unhideWhenUsed="0" w:qFormat="1"/>
+    <w:lsdException w:name="Intense Quote" w:semiHidden="0" w:uiPriority="30" w:unhideWhenUsed="0" w:qFormat="1"/>
+    <w:lsdException w:name="Medium List 2 Accent 1" w:semiHidden="0" w:uiPriority="66" w:unhideWhenUsed="0"/>
+    <w:lsdException w:name="Medium Grid 1 Accent 1" w:semiHidden="0" w:uiPriority="67" w:unhideWhenUsed="0"/>
+    <w:lsdException w:name="Medium Grid 2 Accent 1" w:semiHidden="0" w:uiPriority="68" w:unhideWhenUsed="0"/>
+    <w:lsdException w:name="Medium Grid 3 Accent 1" w:semiHidden="0" w:uiPriority="69" w:unhideWhenUsed="0"/>
+    <w:lsdException w:name="Dark List Accent 1" w:semiHidden="0" w:uiPriority="70" w:unhideWhenUsed="0"/>
+    <w:lsdException w:name="Colorful Shading Accent 1" w:semiHidden="0" w:uiPriority="71" w:unhideWhenUsed="0"/>
+    <w:lsdException w:name="Colorful List Accent 1" w:semiHidden="0" w:uiPriority="72" w:unhideWhenUsed="0"/>
+    <w:lsdException w:name="Colorful Grid Accent 1" w:semiHidden="0" w:uiPriority="73" w:unhideWhenUsed="0"/>
+    <w:lsdException w:name="Light Shading Accent 2" w:semiHidden="0" w:uiPriority="60" w:unhideWhenUsed="0"/>
+    <w:lsdException w:name="Light List Accent 2" w:semiHidden="0" w:uiPriority="61" w:unhideWhenUsed="0"/>
+    <w:lsdException w:name="Light Grid Accent 2" w:semiHidden="0" w:uiPriority="62" w:unhideWhenUsed="0"/>
+    <w:lsdException w:name="Medium Shading 1 Accent 2" w:semiHidden="0" w:uiPriority="63" w:unhideWhenUsed="0"/>
+    <w:lsdException w:name="Medium Shading 2 Accent 2" w:semiHidden="0" w:uiPriority="64" w:unhideWhenUsed="0"/>
+    <w:lsdException w:name="Medium List 1 Accent 2" w:semiHidden="0" w:uiPriority="65" w:unhideWhenUsed="0"/>
+    <w:lsdException w:name="Medium List 2 Accent 2" w:semiHidden="0" w:uiPriority="66" w:unhideWhenUsed="0"/>
+    <w:lsdException w:name="Medium Grid 1 Accent 2" w:semiHidden="0" w:uiPriority="67" w:unhideWhenUsed="0"/>
+    <w:lsdException w:name="Medium Grid 2 Accent 2" w:semiHidden="0" w:uiPriority="68" w:unhideWhenUsed="0"/>
+    <w:lsdException w:name="Medium Grid 3 Accent 2" w:semiHidden="0" w:uiPriority="69" w:unhideWhenUsed="0"/>
+    <w:lsdException w:name="Dark List Accent 2" w:semiHidden="0" w:uiPriority="70" w:unhideWhenUsed="0"/>
+    <w:lsdException w:name="Colorful Shading Accent 2" w:semiHidden="0" w:uiPriority="71" w:unhideWhenUsed="0"/>
+    <w:lsdException w:name="Colorful List Accent 2" w:semiHidden="0" w:uiPriority="72" w:unhideWhenUsed="0"/>
+    <w:lsdException w:name="Colorful Grid Accent 2" w:semiHidden="0" w:uiPriority="73" w:unhideWhenUsed="0"/>
+    <w:lsdException w:name="Light Shading Accent 3" w:semiHidden="0" w:uiPriority="60" w:unhideWhenUsed="0"/>
+    <w:lsdException w:name="Light List Accent 3" w:semiHidden="0" w:uiPriority="61" w:unhideWhenUsed="0"/>
+    <w:lsdException w:name="Light Grid Accent 3" w:semiHidden="0" w:uiPriority="62" w:unhideWhenUsed="0"/>
+    <w:lsdException w:name="Medium Shading 1 Accent 3" w:semiHidden="0" w:uiPriority="63" w:unhideWhenUsed="0"/>
+    <w:lsdException w:name="Medium Shading 2 Accent 3" w:semiHidden="0" w:uiPriority="64" w:unhideWhenUsed="0"/>
+    <w:lsdException w:name="Medium List 1 Accent 3" w:semiHidden="0" w:uiPriority="65" w:unhideWhenUsed="0"/>
+    <w:lsdException w:name="Medium List 2 Accent 3" w:semiHidden="0" w:uiPriority="66" w:unhideWhenUsed="0"/>
+    <w:lsdException w:name="Medium Grid 1 Accent 3" w:semiHidden="0" w:uiPriority="67" w:unhideWhenUsed="0"/>
+    <w:lsdException w:name="Medium Grid 2 Accent 3" w:semiHidden="0" w:uiPriority="68" w:unhideWhenUsed="0"/>
+    <w:lsdException w:name="Medium Grid 3 Accent 3" w:semiHidden="0" w:uiPriority="69" w:unhideWhenUsed="0"/>
+    <w:lsdException w:name="Dark List Accent 3" w:semiHidden="0" w:uiPriority="70" w:unhideWhenUsed="0"/>
+    <w:lsdException w:name="Colorful Shading Accent 3" w:semiHidden="0" w:uiPriority="71" w:unhideWhenUsed="0"/>
+    <w:lsdException w:name="Colorful List Accent 3" w:semiHidden="0" w:uiPriority="72" w:unhideWhenUsed="0"/>
+    <w:lsdException w:name="Colorful Grid Accent 3" w:semiHidden="0" w:uiPriority="73" w:unhideWhenUsed="0"/>
+    <w:lsdException w:name="Light Shading Accent 4" w:semiHidden="0" w:uiPriority="60" w:unhideWhenUsed="0"/>
+    <w:lsdException w:name="Light List Accent 4" w:semiHidden="0" w:uiPriority="61" w:unhideWhenUsed="0"/>
+    <w:lsdException w:name="Light Grid Accent 4" w:semiHidden="0" w:uiPriority="62" w:unhideWhenUsed="0"/>
+    <w:lsdException w:name="Medium Shading 1 Accent 4" w:semiHidden="0" w:uiPriority="63" w:unhideWhenUsed="0"/>
+    <w:lsdException w:name="Medium Shading 2 Accent 4" w:semiHidden="0" w:uiPriority="64" w:unhideWhenUsed="0"/>
+    <w:lsdException w:name="Medium List 1 Accent 4" w:semiHidden="0" w:uiPriority="65" w:unhideWhenUsed="0"/>
+    <w:lsdException w:name="Medium List 2 Accent 4" w:semiHidden="0" w:uiPriority="66" w:unhideWhenUsed="0"/>
+    <w:lsdException w:name="Medium Grid 1 Accent 4" w:semiHidden="0" w:uiPriority="67" w:unhideWhenUsed="0"/>
+    <w:lsdException w:name="Medium Grid 2 Accent 4" w:semiHidden="0" w:uiPriority="68" w:unhideWhenUsed="0"/>
+    <w:lsdException w:name="Medium Grid 3 Accent 4" w:semiHidden="0" w:uiPriority="69" w:unhideWhenUsed="0"/>
+    <w:lsdException w:name="Dark List Accent 4" w:semiHidden="0" w:uiPriority="70" w:unhideWhenUsed="0"/>
+    <w:lsdException w:name="Colorful Shading Accent 4" w:semiHidden="0" w:uiPriority="71" w:unhideWhenUsed="0"/>
+    <w:lsdException w:name="Colorful List Accent 4" w:semiHidden="0" w:uiPriority="72" w:unhideWhenUsed="0"/>
+    <w:lsdException w:name="Colorful Grid Accent 4" w:semiHidden="0" w:uiPriority="73" w:unhideWhenUsed="0"/>
+    <w:lsdException w:name="Light Shading Accent 5" w:semiHidden="0" w:uiPriority="60" w:unhideWhenUsed="0"/>
+    <w:lsdException w:name="Light List Accent 5" w:semiHidden="0" w:uiPriority="61" w:unhideWhenUsed="0"/>
+    <w:lsdException w:name="Light Grid Accent 5" w:semiHidden="0" w:uiPriority="62" w:unhideWhenUsed="0"/>
+    <w:lsdException w:name="Medium Shading 1 Accent 5" w:semiHidden="0" w:uiPriority="63" w:unhideWhenUsed="0"/>
+    <w:lsdException w:name="Medium Shading 2 Accent 5" w:semiHidden="0" w:uiPriority="64" w:unhideWhenUsed="0"/>
+    <w:lsdException w:name="Medium List 1 Accent 5" w:semiHidden="0" w:uiPriority="65" w:unhideWhenUsed="0"/>
+    <w:lsdException w:name="Medium List 2 Accent 5" w:semiHidden="0" w:uiPriority="66" w:unhideWhenUsed="0"/>
+    <w:lsdException w:name="Medium Grid 1 Accent 5" w:semiHidden="0" w:uiPriority="67" w:unhideWhenUsed="0"/>
+    <w:lsdException w:name="Medium Grid 2 Accent 5" w:semiHidden="0" w:uiPriority="68" w:unhideWhenUsed="0"/>
+    <w:lsdException w:name="Medium Grid 3 Accent 5" w:semiHidden="0" w:uiPriority="69" w:unhideWhenUsed="0"/>
+    <w:lsdException w:name="Dark List Accent 5" w:semiHidden="0" w:uiPriority="70" w:unhideWhenUsed="0"/>
+    <w:lsdException w:name="Colorful Shading Accent 5" w:semiHidden="0" w:uiPriority="71" w:unhideWhenUsed="0"/>
+    <w:lsdException w:name="Colorful List Accent 5" w:semiHidden="0" w:uiPriority="72" w:unhideWhenUsed="0"/>
+    <w:lsdException w:name="Colorful Grid Accent 5" w:semiHidden="0" w:uiPriority="73" w:unhideWhenUsed="0"/>
+    <w:lsdException w:name="Light Shading Accent 6" w:semiHidden="0" w:uiPriority="60" w:unhideWhenUsed="0"/>
+    <w:lsdException w:name="Light List Accent 6" w:semiHidden="0" w:uiPriority="61" w:unhideWhenUsed="0"/>
+    <w:lsdException w:name="Light Grid Accent 6" w:semiHidden="0" w:uiPriority="62" w:unhideWhenUsed="0"/>
+    <w:lsdException w:name="Medium Shading 1 Accent 6" w:semiHidden="0" w:uiPriority="63" w:unhideWhenUsed="0"/>
+    <w:lsdException w:name="Medium Shading 2 Accent 6" w:semiHidden="0" w:uiPriority="64" w:unhideWhenUsed="0"/>
+    <w:lsdException w:name="Medium List 1 Accent 6" w:semiHidden="0" w:uiPriority="65" w:unhideWhenUsed="0"/>
+    <w:lsdException w:name="Medium List 2 Accent 6" w:semiHidden="0" w:uiPriority="66" w:unhideWhenUsed="0"/>
+    <w:lsdException w:name="Medium Grid 1 Accent 6" w:semiHidden="0" w:uiPriority="67" w:unhideWhenUsed="0"/>
+    <w:lsdException w:name="Medium Grid 2 Accent 6" w:semiHidden="0" w:uiPriority="68" w:unhideWhenUsed="0"/>
+    <w:lsdException w:name="Medium Grid 3 Accent 6" w:semiHidden="0" w:uiPriority="69" w:unhideWhenUsed="0"/>
+    <w:lsdException w:name="Dark List Accent 6" w:semiHidden="0" w:uiPriority="70" w:unhideWhenUsed="0"/>
+    <w:lsdException w:name="Colorful Shading Accent 6" w:semiHidden="0" w:uiPriority="71" w:unhideWhenUsed="0"/>
+    <w:lsdException w:name="Colorful List Accent 6" w:semiHidden="0" w:uiPriority="72" w:unhideWhenUsed="0"/>
+    <w:lsdException w:name="Colorful Grid Accent 6" w:semiHidden="0" w:uiPriority="73" w:unhideWhenUsed="0"/>
+    <w:lsdException w:name="Subtle Emphasis" w:semiHidden="0" w:uiPriority="19" w:unhideWhenUsed="0" w:qFormat="1"/>
+    <w:lsdException w:name="Intense Emphasis" w:semiHidden="0" w:uiPriority="21" w:unhideWhenUsed="0" w:qFormat="1"/>
+    <w:lsdException w:name="Subtle Reference" w:semiHidden="0" w:uiPriority="31" w:unhideWhenUsed="0" w:qFormat="1"/>
+    <w:lsdException w:name="Intense Reference" w:semiHidden="0" w:uiPriority="32" w:unhideWhenUsed="0" w:qFormat="1"/>
+    <w:lsdException w:name="Book Title" w:semiHidden="0" w:uiPriority="33" w:unhideWhenUsed="0" w:qFormat="1"/>
+    <w:lsdException w:name="Bibliography" w:uiPriority="37"/>
+    <w:lsdException w:name="TOC Heading" w:uiPriority="39" w:qFormat="1"/>
   </w:latentStyles>
-  <w:style w:type="paragraph" w:default="1" w:styleId="Normal">
+  <w:style w:type="paragraph" w:default="1" w:styleId="Normln">
     <w:name w:val="Normal"/>
     <w:qFormat/>
+    <w:rsid w:val="00FE232E"/>
     <w:rPr>
       <w:lang w:val="cs-CZ"/>
     </w:rPr>
   </w:style>
-  <w:style w:type="paragraph" w:styleId="Heading1">
+  <w:style w:type="paragraph" w:styleId="Nadpis1">
     <w:name w:val="heading 1"/>
-    <w:basedOn w:val="Normal"/>
-    <w:next w:val="Normal"/>
-    <w:link w:val="Heading1Char"/>
+    <w:basedOn w:val="Normln"/>
+    <w:next w:val="Normln"/>
+    <w:link w:val="Nadpis1Char"/>
     <w:uiPriority w:val="9"/>
     <w:qFormat/>
     <w:rsid w:val="002939B9"/>
@@ -1665,11 +1443,11 @@
       <w:szCs w:val="32"/>
     </w:rPr>
   </w:style>
-  <w:style w:type="paragraph" w:styleId="Heading2">
+  <w:style w:type="paragraph" w:styleId="Nadpis2">
     <w:name w:val="heading 2"/>
-    <w:basedOn w:val="Normal"/>
-    <w:next w:val="Normal"/>
-    <w:link w:val="Heading2Char"/>
+    <w:basedOn w:val="Normln"/>
+    <w:next w:val="Normln"/>
+    <w:link w:val="Nadpis2Char"/>
     <w:uiPriority w:val="9"/>
     <w:unhideWhenUsed/>
     <w:qFormat/>
@@ -1687,11 +1465,11 @@
       <w:szCs w:val="26"/>
     </w:rPr>
   </w:style>
-  <w:style w:type="paragraph" w:styleId="Heading3">
+  <w:style w:type="paragraph" w:styleId="Nadpis3">
     <w:name w:val="heading 3"/>
-    <w:basedOn w:val="Normal"/>
-    <w:next w:val="Normal"/>
-    <w:link w:val="Heading3Char"/>
+    <w:basedOn w:val="Normln"/>
+    <w:next w:val="Normln"/>
+    <w:link w:val="Nadpis3Char"/>
     <w:uiPriority w:val="9"/>
     <w:unhideWhenUsed/>
     <w:qFormat/>
@@ -1709,17 +1487,18 @@
       <w:szCs w:val="24"/>
     </w:rPr>
   </w:style>
-  <w:style w:type="character" w:default="1" w:styleId="DefaultParagraphFont">
+  <w:style w:type="character" w:default="1" w:styleId="Standardnpsmoodstavce">
     <w:name w:val="Default Paragraph Font"/>
     <w:uiPriority w:val="1"/>
     <w:semiHidden/>
     <w:unhideWhenUsed/>
   </w:style>
-  <w:style w:type="table" w:default="1" w:styleId="TableNormal">
+  <w:style w:type="table" w:default="1" w:styleId="Normlntabulka">
     <w:name w:val="Normal Table"/>
     <w:uiPriority w:val="99"/>
     <w:semiHidden/>
     <w:unhideWhenUsed/>
+    <w:qFormat/>
     <w:tblPr>
       <w:tblInd w:w="0" w:type="dxa"/>
       <w:tblCellMar>
@@ -1730,16 +1509,16 @@
       </w:tblCellMar>
     </w:tblPr>
   </w:style>
-  <w:style w:type="numbering" w:default="1" w:styleId="NoList">
+  <w:style w:type="numbering" w:default="1" w:styleId="Bezseznamu">
     <w:name w:val="No List"/>
     <w:uiPriority w:val="99"/>
     <w:semiHidden/>
     <w:unhideWhenUsed/>
   </w:style>
-  <w:style w:type="character" w:customStyle="1" w:styleId="Heading1Char">
-    <w:name w:val="Heading 1 Char"/>
-    <w:basedOn w:val="DefaultParagraphFont"/>
-    <w:link w:val="Heading1"/>
+  <w:style w:type="character" w:customStyle="1" w:styleId="Nadpis1Char">
+    <w:name w:val="Nadpis 1 Char"/>
+    <w:basedOn w:val="Standardnpsmoodstavce"/>
+    <w:link w:val="Nadpis1"/>
     <w:uiPriority w:val="9"/>
     <w:rsid w:val="002939B9"/>
     <w:rPr>
@@ -1750,10 +1529,10 @@
       <w:lang w:val="cs-CZ"/>
     </w:rPr>
   </w:style>
-  <w:style w:type="character" w:customStyle="1" w:styleId="Heading2Char">
-    <w:name w:val="Heading 2 Char"/>
-    <w:basedOn w:val="DefaultParagraphFont"/>
-    <w:link w:val="Heading2"/>
+  <w:style w:type="character" w:customStyle="1" w:styleId="Nadpis2Char">
+    <w:name w:val="Nadpis 2 Char"/>
+    <w:basedOn w:val="Standardnpsmoodstavce"/>
+    <w:link w:val="Nadpis2"/>
     <w:uiPriority w:val="9"/>
     <w:rsid w:val="002939B9"/>
     <w:rPr>
@@ -1766,12 +1545,12 @@
   </w:style>
   <w:style w:type="character" w:customStyle="1" w:styleId="apple-converted-space">
     <w:name w:val="apple-converted-space"/>
-    <w:basedOn w:val="DefaultParagraphFont"/>
+    <w:basedOn w:val="Standardnpsmoodstavce"/>
     <w:rsid w:val="0044498C"/>
   </w:style>
-  <w:style w:type="character" w:styleId="HTMLCode">
+  <w:style w:type="character" w:styleId="KdHTML">
     <w:name w:val="HTML Code"/>
-    <w:basedOn w:val="DefaultParagraphFont"/>
+    <w:basedOn w:val="Standardnpsmoodstavce"/>
     <w:uiPriority w:val="99"/>
     <w:semiHidden/>
     <w:unhideWhenUsed/>
@@ -1782,9 +1561,9 @@
       <w:szCs w:val="20"/>
     </w:rPr>
   </w:style>
-  <w:style w:type="paragraph" w:styleId="NormalWeb">
+  <w:style w:type="paragraph" w:styleId="Normlnweb">
     <w:name w:val="Normal (Web)"/>
-    <w:basedOn w:val="Normal"/>
+    <w:basedOn w:val="Normln"/>
     <w:uiPriority w:val="99"/>
     <w:semiHidden/>
     <w:unhideWhenUsed/>
@@ -1799,10 +1578,10 @@
       <w:lang w:val="en-US"/>
     </w:rPr>
   </w:style>
-  <w:style w:type="character" w:customStyle="1" w:styleId="Heading3Char">
-    <w:name w:val="Heading 3 Char"/>
-    <w:basedOn w:val="DefaultParagraphFont"/>
-    <w:link w:val="Heading3"/>
+  <w:style w:type="character" w:customStyle="1" w:styleId="Nadpis3Char">
+    <w:name w:val="Nadpis 3 Char"/>
+    <w:basedOn w:val="Standardnpsmoodstavce"/>
+    <w:link w:val="Nadpis3"/>
     <w:uiPriority w:val="9"/>
     <w:rsid w:val="007D4995"/>
     <w:rPr>
@@ -1813,9 +1592,9 @@
       <w:lang w:val="cs-CZ"/>
     </w:rPr>
   </w:style>
-  <w:style w:type="character" w:styleId="Hyperlink">
+  <w:style w:type="character" w:styleId="Hypertextovodkaz">
     <w:name w:val="Hyperlink"/>
-    <w:basedOn w:val="DefaultParagraphFont"/>
+    <w:basedOn w:val="Standardnpsmoodstavce"/>
     <w:uiPriority w:val="99"/>
     <w:unhideWhenUsed/>
     <w:rsid w:val="003A1BB1"/>
@@ -1824,9 +1603,9 @@
       <w:u w:val="single"/>
     </w:rPr>
   </w:style>
-  <w:style w:type="character" w:styleId="Mention">
+  <w:style w:type="character" w:customStyle="1" w:styleId="Mention">
     <w:name w:val="Mention"/>
-    <w:basedOn w:val="DefaultParagraphFont"/>
+    <w:basedOn w:val="Standardnpsmoodstavce"/>
     <w:uiPriority w:val="99"/>
     <w:semiHidden/>
     <w:unhideWhenUsed/>
@@ -1834,6 +1613,37 @@
     <w:rPr>
       <w:color w:val="2B579A"/>
       <w:shd w:val="clear" w:color="auto" w:fill="E6E6E6"/>
+    </w:rPr>
+  </w:style>
+  <w:style w:type="paragraph" w:styleId="Textbubliny">
+    <w:name w:val="Balloon Text"/>
+    <w:basedOn w:val="Normln"/>
+    <w:link w:val="TextbublinyChar"/>
+    <w:uiPriority w:val="99"/>
+    <w:semiHidden/>
+    <w:unhideWhenUsed/>
+    <w:rsid w:val="001E3054"/>
+    <w:pPr>
+      <w:spacing w:after="0" w:line="240" w:lineRule="auto"/>
+    </w:pPr>
+    <w:rPr>
+      <w:rFonts w:ascii="Tahoma" w:hAnsi="Tahoma" w:cs="Tahoma"/>
+      <w:sz w:val="16"/>
+      <w:szCs w:val="16"/>
+    </w:rPr>
+  </w:style>
+  <w:style w:type="character" w:customStyle="1" w:styleId="TextbublinyChar">
+    <w:name w:val="Text bubliny Char"/>
+    <w:basedOn w:val="Standardnpsmoodstavce"/>
+    <w:link w:val="Textbubliny"/>
+    <w:uiPriority w:val="99"/>
+    <w:semiHidden/>
+    <w:rsid w:val="001E3054"/>
+    <w:rPr>
+      <w:rFonts w:ascii="Tahoma" w:hAnsi="Tahoma" w:cs="Tahoma"/>
+      <w:sz w:val="16"/>
+      <w:szCs w:val="16"/>
+      <w:lang w:val="cs-CZ"/>
     </w:rPr>
   </w:style>
 </w:styles>
@@ -1882,7 +1692,7 @@
     </a:clrScheme>
     <a:fontScheme name="Office">
       <a:majorFont>
-        <a:latin typeface="Calibri Light" panose="020F0302020204030204"/>
+        <a:latin typeface="Calibri Light"/>
         <a:ea typeface=""/>
         <a:cs typeface=""/>
         <a:font script="Jpan" typeface="游ゴシック Light"/>
@@ -1934,7 +1744,7 @@
         <a:font script="Tfng" typeface="Ebrima"/>
       </a:majorFont>
       <a:minorFont>
-        <a:latin typeface="Calibri" panose="020F0502020204030204"/>
+        <a:latin typeface="Calibri"/>
         <a:ea typeface=""/>
         <a:cs typeface=""/>
         <a:font script="Jpan" typeface="游明朝"/>
@@ -2128,7 +1938,7 @@
   <a:extraClrSchemeLst/>
   <a:extLst>
     <a:ext uri="{05A4C25C-085E-4340-85A3-A5531E510DB2}">
-      <thm15:themeFamily xmlns:thm15="http://schemas.microsoft.com/office/thememl/2012/main" name="Office Theme" id="{62F939B6-93AF-4DB8-9C6B-D6C7DFDC589F}" vid="{4A3C46E8-61CC-4603-A589-7422A47A8E4A}"/>
+      <thm15:themeFamily xmlns:thm15="http://schemas.microsoft.com/office/thememl/2012/main" xmlns="" name="Office Theme" id="{62F939B6-93AF-4DB8-9C6B-D6C7DFDC589F}" vid="{4A3C46E8-61CC-4603-A589-7422A47A8E4A}"/>
     </a:ext>
   </a:extLst>
 </a:theme>

</xml_diff>

<commit_message>
changes after second review
</commit_message>
<xml_diff>
--- a/heuristic_analysis.docx
+++ b/heuristic_analysis.docx
@@ -1,6 +1,6 @@
 
 <file path=word/document.xml><?xml version="1.0" encoding="utf-8"?>
-<w:document xmlns:ve="http://schemas.openxmlformats.org/markup-compatibility/2006" xmlns:o="urn:schemas-microsoft-com:office:office" xmlns:r="http://schemas.openxmlformats.org/officeDocument/2006/relationships" xmlns:m="http://schemas.openxmlformats.org/officeDocument/2006/math" xmlns:v="urn:schemas-microsoft-com:vml" xmlns:wp="http://schemas.openxmlformats.org/drawingml/2006/wordprocessingDrawing" xmlns:w10="urn:schemas-microsoft-com:office:word" xmlns:w="http://schemas.openxmlformats.org/wordprocessingml/2006/main" xmlns:wne="http://schemas.microsoft.com/office/word/2006/wordml">
+<w:document xmlns:wpc="http://schemas.microsoft.com/office/word/2010/wordprocessingCanvas" xmlns:cx="http://schemas.microsoft.com/office/drawing/2014/chartex" xmlns:cx1="http://schemas.microsoft.com/office/drawing/2015/9/8/chartex" xmlns:cx2="http://schemas.microsoft.com/office/drawing/2015/10/21/chartex" xmlns:cx3="http://schemas.microsoft.com/office/drawing/2016/5/9/chartex" xmlns:cx4="http://schemas.microsoft.com/office/drawing/2016/5/10/chartex" xmlns:cx5="http://schemas.microsoft.com/office/drawing/2016/5/11/chartex" xmlns:cx6="http://schemas.microsoft.com/office/drawing/2016/5/12/chartex" xmlns:cx7="http://schemas.microsoft.com/office/drawing/2016/5/13/chartex" xmlns:cx8="http://schemas.microsoft.com/office/drawing/2016/5/14/chartex" xmlns:mc="http://schemas.openxmlformats.org/markup-compatibility/2006" xmlns:aink="http://schemas.microsoft.com/office/drawing/2016/ink" xmlns:o="urn:schemas-microsoft-com:office:office" xmlns:r="http://schemas.openxmlformats.org/officeDocument/2006/relationships" xmlns:m="http://schemas.openxmlformats.org/officeDocument/2006/math" xmlns:v="urn:schemas-microsoft-com:vml" xmlns:wp14="http://schemas.microsoft.com/office/word/2010/wordprocessingDrawing" xmlns:wp="http://schemas.openxmlformats.org/drawingml/2006/wordprocessingDrawing" xmlns:w10="urn:schemas-microsoft-com:office:word" xmlns:w="http://schemas.openxmlformats.org/wordprocessingml/2006/main" xmlns:w14="http://schemas.microsoft.com/office/word/2010/wordml" xmlns:w15="http://schemas.microsoft.com/office/word/2012/wordml" xmlns:w16se="http://schemas.microsoft.com/office/word/2015/wordml/symex" xmlns:wpg="http://schemas.microsoft.com/office/word/2010/wordprocessingGroup" xmlns:wpi="http://schemas.microsoft.com/office/word/2010/wordprocessingInk" xmlns:wne="http://schemas.microsoft.com/office/word/2006/wordml" xmlns:wps="http://schemas.microsoft.com/office/word/2010/wordprocessingShape" mc:Ignorable="w14 w15 w16se wp14">
   <w:body>
     <w:p>
       <w:pPr>
@@ -62,7 +62,7 @@
     </w:p>
     <w:p>
       <w:pPr>
-        <w:pStyle w:val="Nadpis1"/>
+        <w:pStyle w:val="Heading1"/>
         <w:rPr>
           <w:lang w:val="en-US"/>
         </w:rPr>
@@ -90,15 +90,7 @@
         <w:rPr>
           <w:lang w:val="en-US"/>
         </w:rPr>
-        <w:t>purpose of this document is to analyze heur</w:t>
-      </w:r>
-      <w:bookmarkStart w:id="0" w:name="_GoBack"/>
-      <w:bookmarkEnd w:id="0"/>
-      <w:r>
-        <w:rPr>
-          <w:lang w:val="en-US"/>
-        </w:rPr>
-        <w:t xml:space="preserve">istics for Isolation game and </w:t>
+        <w:t xml:space="preserve">purpose of this document is to analyze heuristics for Isolation game and </w:t>
       </w:r>
       <w:r>
         <w:rPr>
@@ -122,7 +114,7 @@
     </w:p>
     <w:p>
       <w:pPr>
-        <w:pStyle w:val="Nadpis1"/>
+        <w:pStyle w:val="Heading1"/>
         <w:rPr>
           <w:lang w:val="en-US"/>
         </w:rPr>
@@ -241,7 +233,49 @@
         <w:rPr>
           <w:lang w:val="en-US"/>
         </w:rPr>
-        <w:t>the situations when my agent was significantly losing with some type of agent e.g. AB_Open, AB_Center, AB_Improved.</w:t>
+        <w:t xml:space="preserve">the situations when my agent was significantly losing with some type of agent e.g. </w:t>
+      </w:r>
+      <w:proofErr w:type="spellStart"/>
+      <w:r>
+        <w:rPr>
+          <w:lang w:val="en-US"/>
+        </w:rPr>
+        <w:t>AB_Open</w:t>
+      </w:r>
+      <w:proofErr w:type="spellEnd"/>
+      <w:r>
+        <w:rPr>
+          <w:lang w:val="en-US"/>
+        </w:rPr>
+        <w:t xml:space="preserve">, </w:t>
+      </w:r>
+      <w:proofErr w:type="spellStart"/>
+      <w:r>
+        <w:rPr>
+          <w:lang w:val="en-US"/>
+        </w:rPr>
+        <w:t>AB_Center</w:t>
+      </w:r>
+      <w:proofErr w:type="spellEnd"/>
+      <w:r>
+        <w:rPr>
+          <w:lang w:val="en-US"/>
+        </w:rPr>
+        <w:t xml:space="preserve">, </w:t>
+      </w:r>
+      <w:proofErr w:type="spellStart"/>
+      <w:r>
+        <w:rPr>
+          <w:lang w:val="en-US"/>
+        </w:rPr>
+        <w:t>AB_Improved</w:t>
+      </w:r>
+      <w:proofErr w:type="spellEnd"/>
+      <w:r>
+        <w:rPr>
+          <w:lang w:val="en-US"/>
+        </w:rPr>
+        <w:t>.</w:t>
       </w:r>
       <w:r>
         <w:rPr>
@@ -277,37 +311,53 @@
     </w:p>
     <w:p>
       <w:pPr>
-        <w:pStyle w:val="Nadpis2"/>
-        <w:rPr>
-          <w:lang w:val="en-US"/>
-        </w:rPr>
-      </w:pPr>
-    </w:p>
-    <w:p>
-      <w:pPr>
-        <w:pStyle w:val="Nadpis1"/>
-        <w:rPr>
-          <w:lang w:val="en-US"/>
-        </w:rPr>
-      </w:pPr>
+        <w:pStyle w:val="Heading2"/>
+        <w:rPr>
+          <w:lang w:val="en-US"/>
+        </w:rPr>
+      </w:pPr>
+    </w:p>
+    <w:p>
+      <w:pPr>
+        <w:pStyle w:val="Heading1"/>
+        <w:rPr>
+          <w:lang w:val="en-US"/>
+        </w:rPr>
+      </w:pPr>
+      <w:proofErr w:type="spellStart"/>
       <w:r>
         <w:rPr>
           <w:lang w:val="en-US"/>
         </w:rPr>
         <w:t>custom_score</w:t>
       </w:r>
-    </w:p>
-    <w:p>
-      <w:pPr>
-        <w:rPr>
-          <w:lang w:val="en-US"/>
-        </w:rPr>
-      </w:pPr>
-      <w:r>
-        <w:rPr>
-          <w:lang w:val="en-US"/>
-        </w:rPr>
-        <w:t xml:space="preserve">This is the heuristic I ultimately selected to use in my agent simply because it could beat the AB_Improved agent in 56 % cases in average. </w:t>
+      <w:proofErr w:type="spellEnd"/>
+    </w:p>
+    <w:p>
+      <w:pPr>
+        <w:rPr>
+          <w:lang w:val="en-US"/>
+        </w:rPr>
+      </w:pPr>
+      <w:r>
+        <w:rPr>
+          <w:lang w:val="en-US"/>
+        </w:rPr>
+        <w:t xml:space="preserve">This is the heuristic I ultimately selected to use in my agent simply because it could beat the </w:t>
+      </w:r>
+      <w:proofErr w:type="spellStart"/>
+      <w:r>
+        <w:rPr>
+          <w:lang w:val="en-US"/>
+        </w:rPr>
+        <w:t>AB_Improved</w:t>
+      </w:r>
+      <w:proofErr w:type="spellEnd"/>
+      <w:r>
+        <w:rPr>
+          <w:lang w:val="en-US"/>
+        </w:rPr>
+        <w:t xml:space="preserve"> agent in 56 % cases in average. </w:t>
       </w:r>
     </w:p>
     <w:p>
@@ -331,7 +381,7 @@
       <w:hyperlink w:anchor="_Fig_3" w:history="1">
         <w:r>
           <w:rPr>
-            <w:rStyle w:val="Hypertextovodkaz"/>
+            <w:rStyle w:val="Hyperlink"/>
             <w:lang w:val="en-US"/>
           </w:rPr>
           <w:t>Fig 3</w:t>
@@ -353,7 +403,7 @@
     </w:p>
     <w:p>
       <w:pPr>
-        <w:pStyle w:val="Nadpis1"/>
+        <w:pStyle w:val="Heading1"/>
         <w:rPr>
           <w:lang w:val="en-US"/>
         </w:rPr>
@@ -393,20 +443,76 @@
         <w:rPr>
           <w:lang w:val="en-US"/>
         </w:rPr>
-        <w:t xml:space="preserve"> beat AB_improved as well as custom_core. </w:t>
-      </w:r>
-    </w:p>
-    <w:p>
-      <w:pPr>
-        <w:rPr>
-          <w:lang w:val="en-US"/>
-        </w:rPr>
-      </w:pPr>
-      <w:r>
-        <w:rPr>
-          <w:lang w:val="en-US"/>
-        </w:rPr>
-        <w:t>This one is considering the advantage in number of moves the most and then continuously (i.e. there is now limit/number of plies as for custom_scrore ) finetuning it</w:t>
+        <w:t xml:space="preserve"> beat </w:t>
+      </w:r>
+      <w:proofErr w:type="spellStart"/>
+      <w:r>
+        <w:rPr>
+          <w:lang w:val="en-US"/>
+        </w:rPr>
+        <w:t>AB_improved</w:t>
+      </w:r>
+      <w:proofErr w:type="spellEnd"/>
+      <w:r>
+        <w:rPr>
+          <w:lang w:val="en-US"/>
+        </w:rPr>
+        <w:t xml:space="preserve"> as well as </w:t>
+      </w:r>
+      <w:proofErr w:type="spellStart"/>
+      <w:r>
+        <w:rPr>
+          <w:lang w:val="en-US"/>
+        </w:rPr>
+        <w:t>custom_core</w:t>
+      </w:r>
+      <w:proofErr w:type="spellEnd"/>
+      <w:r>
+        <w:rPr>
+          <w:lang w:val="en-US"/>
+        </w:rPr>
+        <w:t xml:space="preserve">. </w:t>
+      </w:r>
+    </w:p>
+    <w:p>
+      <w:pPr>
+        <w:rPr>
+          <w:lang w:val="en-US"/>
+        </w:rPr>
+      </w:pPr>
+      <w:r>
+        <w:rPr>
+          <w:lang w:val="en-US"/>
+        </w:rPr>
+        <w:t xml:space="preserve">This one is considering the advantage in number of moves the most and then continuously (i.e. there is now limit/number of plies as for </w:t>
+      </w:r>
+      <w:proofErr w:type="spellStart"/>
+      <w:r>
+        <w:rPr>
+          <w:lang w:val="en-US"/>
+        </w:rPr>
+        <w:t>custom_</w:t>
+      </w:r>
+      <w:proofErr w:type="gramStart"/>
+      <w:r>
+        <w:rPr>
+          <w:lang w:val="en-US"/>
+        </w:rPr>
+        <w:t>scrore</w:t>
+      </w:r>
+      <w:proofErr w:type="spellEnd"/>
+      <w:r>
+        <w:rPr>
+          <w:lang w:val="en-US"/>
+        </w:rPr>
+        <w:t xml:space="preserve"> )</w:t>
+      </w:r>
+      <w:proofErr w:type="gramEnd"/>
+      <w:r>
+        <w:rPr>
+          <w:lang w:val="en-US"/>
+        </w:rPr>
+        <w:t xml:space="preserve"> finetuning it</w:t>
       </w:r>
       <w:r>
         <w:rPr>
@@ -430,7 +536,7 @@
     </w:p>
     <w:p>
       <w:pPr>
-        <w:pStyle w:val="Nadpis1"/>
+        <w:pStyle w:val="Heading1"/>
         <w:rPr>
           <w:lang w:val="en-US"/>
         </w:rPr>
@@ -464,7 +570,49 @@
         <w:rPr>
           <w:lang w:val="en-US"/>
         </w:rPr>
-        <w:t>It is definitely better than my first approaches using simple evaluation all the time. Occasionally it could beat custom_score and custom_score2 and very rarely AB_Improved.</w:t>
+        <w:t xml:space="preserve">It is </w:t>
+      </w:r>
+      <w:proofErr w:type="gramStart"/>
+      <w:r>
+        <w:rPr>
+          <w:lang w:val="en-US"/>
+        </w:rPr>
+        <w:t>definitely better</w:t>
+      </w:r>
+      <w:proofErr w:type="gramEnd"/>
+      <w:r>
+        <w:rPr>
+          <w:lang w:val="en-US"/>
+        </w:rPr>
+        <w:t xml:space="preserve"> than my first approaches using simple evaluation all the time. Occasionally it could beat </w:t>
+      </w:r>
+      <w:proofErr w:type="spellStart"/>
+      <w:r>
+        <w:rPr>
+          <w:lang w:val="en-US"/>
+        </w:rPr>
+        <w:t>custom_score</w:t>
+      </w:r>
+      <w:proofErr w:type="spellEnd"/>
+      <w:r>
+        <w:rPr>
+          <w:lang w:val="en-US"/>
+        </w:rPr>
+        <w:t xml:space="preserve"> and custom_score2 and very rarely </w:t>
+      </w:r>
+      <w:proofErr w:type="spellStart"/>
+      <w:r>
+        <w:rPr>
+          <w:lang w:val="en-US"/>
+        </w:rPr>
+        <w:t>AB_Improved</w:t>
+      </w:r>
+      <w:proofErr w:type="spellEnd"/>
+      <w:r>
+        <w:rPr>
+          <w:lang w:val="en-US"/>
+        </w:rPr>
+        <w:t>.</w:t>
       </w:r>
     </w:p>
     <w:p>
@@ -509,7 +657,7 @@
     </w:p>
     <w:p>
       <w:pPr>
-        <w:pStyle w:val="Nadpis1"/>
+        <w:pStyle w:val="Heading1"/>
         <w:rPr>
           <w:lang w:val="en-US"/>
         </w:rPr>
@@ -537,7 +685,33 @@
         <w:rPr>
           <w:lang w:val="en-US"/>
         </w:rPr>
-        <w:t xml:space="preserve">I chose the heuristic custom_score because it showed bets performance in the tournaments. </w:t>
+        <w:t xml:space="preserve">I chose the heuristic </w:t>
+      </w:r>
+      <w:proofErr w:type="spellStart"/>
+      <w:r>
+        <w:rPr>
+          <w:lang w:val="en-US"/>
+        </w:rPr>
+        <w:t>custom_score</w:t>
+      </w:r>
+      <w:proofErr w:type="spellEnd"/>
+      <w:r>
+        <w:rPr>
+          <w:lang w:val="en-US"/>
+        </w:rPr>
+        <w:t xml:space="preserve"> because it showed bes</w:t>
+      </w:r>
+      <w:r>
+        <w:rPr>
+          <w:lang w:val="en-US"/>
+        </w:rPr>
+        <w:t>t</w:t>
+      </w:r>
+      <w:r>
+        <w:rPr>
+          <w:lang w:val="en-US"/>
+        </w:rPr>
+        <w:t xml:space="preserve"> performance in the tournaments. </w:t>
       </w:r>
       <w:r>
         <w:rPr>
@@ -548,7 +722,7 @@
       <w:hyperlink w:anchor="_Fig_3" w:history="1">
         <w:r>
           <w:rPr>
-            <w:rStyle w:val="Hypertextovodkaz"/>
+            <w:rStyle w:val="Hyperlink"/>
             <w:lang w:val="en-US"/>
           </w:rPr>
           <w:t>Fig 3</w:t>
@@ -558,27 +732,96 @@
         <w:rPr>
           <w:lang w:val="en-US"/>
         </w:rPr>
-        <w:t xml:space="preserve"> the approach to get far from opponent may cause board partitioning i.e. it may be difficult for opponent trying e.g. to stay at center to get inside the area and the space that he can use is getting smaller much faster. </w:t>
-      </w:r>
-    </w:p>
-    <w:p>
-      <w:pPr>
-        <w:rPr>
-          <w:lang w:val="en-US"/>
-        </w:rPr>
-      </w:pPr>
-    </w:p>
-    <w:p>
-      <w:pPr>
-        <w:rPr>
-          <w:lang w:val="en-US"/>
-        </w:rPr>
-      </w:pPr>
-      <w:r>
-        <w:rPr>
-          <w:lang w:val="en-US"/>
-        </w:rPr>
-        <w:t xml:space="preserve">Definitely it would help to have more time to run more tournaments to better evaluate and measure the heuristics used. </w:t>
+        <w:t xml:space="preserve"> the approach to get far from opponent may cause board partitioning i.e. it may be difficult for opponent </w:t>
+      </w:r>
+      <w:r>
+        <w:rPr>
+          <w:lang w:val="en-US"/>
+        </w:rPr>
+        <w:t xml:space="preserve">that is </w:t>
+      </w:r>
+      <w:r>
+        <w:rPr>
+          <w:lang w:val="en-US"/>
+        </w:rPr>
+        <w:t xml:space="preserve">trying to stay at center to get inside the area and the space that he can use is getting smaller much faster. </w:t>
+      </w:r>
+    </w:p>
+    <w:p>
+      <w:pPr>
+        <w:rPr>
+          <w:lang w:val="en-US"/>
+        </w:rPr>
+      </w:pPr>
+      <w:r>
+        <w:rPr>
+          <w:lang w:val="en-US"/>
+        </w:rPr>
+        <w:t xml:space="preserve">Other reason for picking </w:t>
+      </w:r>
+      <w:proofErr w:type="spellStart"/>
+      <w:r>
+        <w:rPr>
+          <w:lang w:val="en-US"/>
+        </w:rPr>
+        <w:t>custom_score</w:t>
+      </w:r>
+      <w:proofErr w:type="spellEnd"/>
+      <w:r>
+        <w:rPr>
+          <w:lang w:val="en-US"/>
+        </w:rPr>
+        <w:t xml:space="preserve"> is that it is easy to calculate - easier that my first approach to calculate the distance from diagonals.  Next reason is that is also that amon</w:t>
+      </w:r>
+      <w:bookmarkStart w:id="0" w:name="_GoBack"/>
+      <w:bookmarkEnd w:id="0"/>
+      <w:r>
+        <w:rPr>
+          <w:lang w:val="en-US"/>
+        </w:rPr>
+        <w:t xml:space="preserve">g my custom scores it uses the simplest formula i.e. returns simple value or just addition of to values. The other 2 are performing also subtractions and multiplications. This is still small number of instructions but it can </w:t>
+      </w:r>
+      <w:proofErr w:type="gramStart"/>
+      <w:r>
+        <w:rPr>
+          <w:lang w:val="en-US"/>
+        </w:rPr>
+        <w:t>definitely make</w:t>
+      </w:r>
+      <w:proofErr w:type="gramEnd"/>
+      <w:r>
+        <w:rPr>
+          <w:lang w:val="en-US"/>
+        </w:rPr>
+        <w:t xml:space="preserve"> difference with deep searches and in the game when move is time limited. </w:t>
+      </w:r>
+    </w:p>
+    <w:p>
+      <w:pPr>
+        <w:rPr>
+          <w:lang w:val="en-US"/>
+        </w:rPr>
+      </w:pPr>
+    </w:p>
+    <w:p>
+      <w:pPr>
+        <w:rPr>
+          <w:lang w:val="en-US"/>
+        </w:rPr>
+      </w:pPr>
+      <w:proofErr w:type="gramStart"/>
+      <w:r>
+        <w:rPr>
+          <w:lang w:val="en-US"/>
+        </w:rPr>
+        <w:t>Definitely it</w:t>
+      </w:r>
+      <w:proofErr w:type="gramEnd"/>
+      <w:r>
+        <w:rPr>
+          <w:lang w:val="en-US"/>
+        </w:rPr>
+        <w:t xml:space="preserve"> would help to have more time to run more tournaments to better evaluate and measure the heuristics used. </w:t>
       </w:r>
       <w:r>
         <w:rPr>
@@ -627,19 +870,47 @@
         <w:rPr>
           <w:lang w:val="en-US"/>
         </w:rPr>
-        <w:t>of my heuristics against AB_Improved. Only last 25 runs with stable customs score functions is shown.</w:t>
-      </w:r>
-    </w:p>
-    <w:p>
-      <w:pPr>
-        <w:rPr>
-          <w:lang w:val="en-US"/>
-        </w:rPr>
-      </w:pPr>
-      <w:r>
-        <w:rPr>
-          <w:lang w:val="en-US"/>
-        </w:rPr>
+        <w:t xml:space="preserve">of my heuristics against </w:t>
+      </w:r>
+      <w:proofErr w:type="spellStart"/>
+      <w:r>
+        <w:rPr>
+          <w:lang w:val="en-US"/>
+        </w:rPr>
+        <w:t>AB_Improved</w:t>
+      </w:r>
+      <w:proofErr w:type="spellEnd"/>
+      <w:r>
+        <w:rPr>
+          <w:lang w:val="en-US"/>
+        </w:rPr>
+        <w:t xml:space="preserve">. Only last 25 runs with stable customs score functions </w:t>
+      </w:r>
+      <w:r>
+        <w:rPr>
+          <w:lang w:val="en-US"/>
+        </w:rPr>
+        <w:t>are</w:t>
+      </w:r>
+      <w:r>
+        <w:rPr>
+          <w:lang w:val="en-US"/>
+        </w:rPr>
+        <w:t xml:space="preserve"> shown.</w:t>
+      </w:r>
+    </w:p>
+    <w:p>
+      <w:pPr>
+        <w:rPr>
+          <w:lang w:val="en-US"/>
+        </w:rPr>
+      </w:pPr>
+      <w:r>
+        <w:rPr>
+          <w:noProof/>
+          <w:lang w:val="en-US"/>
+        </w:rPr>
+        <w:lastRenderedPageBreak/>
         <w:drawing>
           <wp:inline distT="0" distB="0" distL="0" distR="0">
             <wp:extent cx="5943600" cy="2212263"/>
@@ -664,16 +935,15 @@
     </w:p>
     <w:p>
       <w:pPr>
-        <w:pStyle w:val="Nadpis2"/>
-        <w:rPr>
-          <w:lang w:val="en-US"/>
-        </w:rPr>
-      </w:pPr>
-      <w:r>
-        <w:rPr>
-          <w:lang w:val="en-US"/>
-        </w:rPr>
-        <w:lastRenderedPageBreak/>
+        <w:pStyle w:val="Heading2"/>
+        <w:rPr>
+          <w:lang w:val="en-US"/>
+        </w:rPr>
+      </w:pPr>
+      <w:r>
+        <w:rPr>
+          <w:lang w:val="en-US"/>
+        </w:rPr>
         <w:t xml:space="preserve">Fig </w:t>
       </w:r>
       <w:r>
@@ -780,12 +1050,26 @@
         <w:rPr>
           <w:lang w:val="en-US"/>
         </w:rPr>
-        <w:t xml:space="preserve"> the players were “running in circles” around the center and the game ended very quickly when one of them, actually both, get close to the border.</w:t>
-      </w:r>
-    </w:p>
-    <w:p>
-      <w:pPr>
-        <w:pStyle w:val="Nadpis2"/>
+        <w:t xml:space="preserve"> the players were “running in circles” around the center and the game ended very quickly when one of them, </w:t>
+      </w:r>
+      <w:proofErr w:type="gramStart"/>
+      <w:r>
+        <w:rPr>
+          <w:lang w:val="en-US"/>
+        </w:rPr>
+        <w:t>actually both</w:t>
+      </w:r>
+      <w:proofErr w:type="gramEnd"/>
+      <w:r>
+        <w:rPr>
+          <w:lang w:val="en-US"/>
+        </w:rPr>
+        <w:t>, get close to the border.</w:t>
+      </w:r>
+    </w:p>
+    <w:p>
+      <w:pPr>
+        <w:pStyle w:val="Heading2"/>
         <w:rPr>
           <w:lang w:val="en-US"/>
         </w:rPr>
@@ -921,12 +1205,26 @@
         <w:rPr>
           <w:lang w:val="en-US"/>
         </w:rPr>
-        <w:t>rd and stayed there as long as possible i.e. “running in circles” close to the border. We can see that, compared to Fig 1 bigger portion of the board was used because in the end there were still a couple of options to move “inside” the board.</w:t>
-      </w:r>
-    </w:p>
-    <w:p>
-      <w:pPr>
-        <w:pStyle w:val="Nadpis2"/>
+        <w:t xml:space="preserve">rd and stayed there </w:t>
+      </w:r>
+      <w:proofErr w:type="gramStart"/>
+      <w:r>
+        <w:rPr>
+          <w:lang w:val="en-US"/>
+        </w:rPr>
+        <w:t>as long as</w:t>
+      </w:r>
+      <w:proofErr w:type="gramEnd"/>
+      <w:r>
+        <w:rPr>
+          <w:lang w:val="en-US"/>
+        </w:rPr>
+        <w:t xml:space="preserve"> possible i.e. “running in circles” close to the border. We can see that, compared to Fig 1 bigger portion of the board was used because in the end there were still a couple of options to move “inside” the board.</w:t>
+      </w:r>
+    </w:p>
+    <w:p>
+      <w:pPr>
+        <w:pStyle w:val="Heading2"/>
         <w:rPr>
           <w:lang w:val="en-US"/>
         </w:rPr>
@@ -1006,7 +1304,21 @@
           <w:lang w:val="en-US"/>
         </w:rPr>
         <w:lastRenderedPageBreak/>
-        <w:t xml:space="preserve">During this game,  the blue player was running circles around the center </w:t>
+        <w:t xml:space="preserve">During this </w:t>
+      </w:r>
+      <w:proofErr w:type="gramStart"/>
+      <w:r>
+        <w:rPr>
+          <w:lang w:val="en-US"/>
+        </w:rPr>
+        <w:t>game,  the</w:t>
+      </w:r>
+      <w:proofErr w:type="gramEnd"/>
+      <w:r>
+        <w:rPr>
+          <w:lang w:val="en-US"/>
+        </w:rPr>
+        <w:t xml:space="preserve"> blue player was running circles around the center </w:t>
       </w:r>
       <w:r>
         <w:rPr>
@@ -1033,8 +1345,8 @@
 </file>
 
 <file path=word/numbering.xml><?xml version="1.0" encoding="utf-8"?>
-<w:numbering xmlns:ve="http://schemas.openxmlformats.org/markup-compatibility/2006" xmlns:o="urn:schemas-microsoft-com:office:office" xmlns:r="http://schemas.openxmlformats.org/officeDocument/2006/relationships" xmlns:m="http://schemas.openxmlformats.org/officeDocument/2006/math" xmlns:v="urn:schemas-microsoft-com:vml" xmlns:wp="http://schemas.openxmlformats.org/drawingml/2006/wordprocessingDrawing" xmlns:w10="urn:schemas-microsoft-com:office:word" xmlns:w="http://schemas.openxmlformats.org/wordprocessingml/2006/main" xmlns:wne="http://schemas.microsoft.com/office/word/2006/wordml">
-  <w:abstractNum w:abstractNumId="0">
+<w:numbering xmlns:wpc="http://schemas.microsoft.com/office/word/2010/wordprocessingCanvas" xmlns:cx="http://schemas.microsoft.com/office/drawing/2014/chartex" xmlns:cx1="http://schemas.microsoft.com/office/drawing/2015/9/8/chartex" xmlns:cx2="http://schemas.microsoft.com/office/drawing/2015/10/21/chartex" xmlns:cx3="http://schemas.microsoft.com/office/drawing/2016/5/9/chartex" xmlns:cx4="http://schemas.microsoft.com/office/drawing/2016/5/10/chartex" xmlns:cx5="http://schemas.microsoft.com/office/drawing/2016/5/11/chartex" xmlns:cx6="http://schemas.microsoft.com/office/drawing/2016/5/12/chartex" xmlns:cx7="http://schemas.microsoft.com/office/drawing/2016/5/13/chartex" xmlns:cx8="http://schemas.microsoft.com/office/drawing/2016/5/14/chartex" xmlns:mc="http://schemas.openxmlformats.org/markup-compatibility/2006" xmlns:aink="http://schemas.microsoft.com/office/drawing/2016/ink" xmlns:o="urn:schemas-microsoft-com:office:office" xmlns:r="http://schemas.openxmlformats.org/officeDocument/2006/relationships" xmlns:m="http://schemas.openxmlformats.org/officeDocument/2006/math" xmlns:v="urn:schemas-microsoft-com:vml" xmlns:wp14="http://schemas.microsoft.com/office/word/2010/wordprocessingDrawing" xmlns:wp="http://schemas.openxmlformats.org/drawingml/2006/wordprocessingDrawing" xmlns:w10="urn:schemas-microsoft-com:office:word" xmlns:w="http://schemas.openxmlformats.org/wordprocessingml/2006/main" xmlns:w14="http://schemas.microsoft.com/office/word/2010/wordml" xmlns:w15="http://schemas.microsoft.com/office/word/2012/wordml" xmlns:w16se="http://schemas.microsoft.com/office/word/2015/wordml/symex" xmlns:wpg="http://schemas.microsoft.com/office/word/2010/wordprocessingGroup" xmlns:wpi="http://schemas.microsoft.com/office/word/2010/wordprocessingInk" xmlns:wne="http://schemas.microsoft.com/office/word/2006/wordml" xmlns:wps="http://schemas.microsoft.com/office/word/2010/wordprocessingShape" mc:Ignorable="w14 w15 w16se wp14">
+  <w:abstractNum w:abstractNumId="0" w15:restartNumberingAfterBreak="0">
     <w:nsid w:val="0C16601C"/>
     <w:multiLevelType w:val="multilevel"/>
     <w:tmpl w:val="DFAED15E"/>
@@ -1154,7 +1466,7 @@
 </file>
 
 <file path=word/styles.xml><?xml version="1.0" encoding="utf-8"?>
-<w:styles xmlns:r="http://schemas.openxmlformats.org/officeDocument/2006/relationships" xmlns:w="http://schemas.openxmlformats.org/wordprocessingml/2006/main">
+<w:styles xmlns:mc="http://schemas.openxmlformats.org/markup-compatibility/2006" xmlns:r="http://schemas.openxmlformats.org/officeDocument/2006/relationships" xmlns:w="http://schemas.openxmlformats.org/wordprocessingml/2006/main" xmlns:w14="http://schemas.microsoft.com/office/word/2010/wordml" xmlns:w15="http://schemas.microsoft.com/office/word/2012/wordml" xmlns:w16se="http://schemas.microsoft.com/office/word/2015/wordml/symex" mc:Ignorable="w14 w15 w16se">
   <w:docDefaults>
     <w:rPrDefault>
       <w:rPr>
@@ -1170,146 +1482,383 @@
       </w:pPr>
     </w:pPrDefault>
   </w:docDefaults>
-  <w:latentStyles w:defLockedState="0" w:defUIPriority="99" w:defSemiHidden="1" w:defUnhideWhenUsed="1" w:defQFormat="0" w:count="267">
-    <w:lsdException w:name="Normal" w:semiHidden="0" w:uiPriority="0" w:unhideWhenUsed="0" w:qFormat="1"/>
-    <w:lsdException w:name="heading 1" w:semiHidden="0" w:uiPriority="9" w:unhideWhenUsed="0" w:qFormat="1"/>
-    <w:lsdException w:name="heading 2" w:uiPriority="9" w:qFormat="1"/>
-    <w:lsdException w:name="heading 3" w:uiPriority="9" w:qFormat="1"/>
-    <w:lsdException w:name="heading 4" w:uiPriority="9" w:qFormat="1"/>
-    <w:lsdException w:name="heading 5" w:uiPriority="9" w:qFormat="1"/>
-    <w:lsdException w:name="heading 6" w:uiPriority="9" w:qFormat="1"/>
-    <w:lsdException w:name="heading 7" w:uiPriority="9" w:qFormat="1"/>
-    <w:lsdException w:name="heading 8" w:uiPriority="9" w:qFormat="1"/>
-    <w:lsdException w:name="heading 9" w:uiPriority="9" w:qFormat="1"/>
-    <w:lsdException w:name="toc 1" w:uiPriority="39"/>
-    <w:lsdException w:name="toc 2" w:uiPriority="39"/>
-    <w:lsdException w:name="toc 3" w:uiPriority="39"/>
-    <w:lsdException w:name="toc 4" w:uiPriority="39"/>
-    <w:lsdException w:name="toc 5" w:uiPriority="39"/>
-    <w:lsdException w:name="toc 6" w:uiPriority="39"/>
-    <w:lsdException w:name="toc 7" w:uiPriority="39"/>
-    <w:lsdException w:name="toc 8" w:uiPriority="39"/>
-    <w:lsdException w:name="toc 9" w:uiPriority="39"/>
-    <w:lsdException w:name="caption" w:uiPriority="35" w:qFormat="1"/>
-    <w:lsdException w:name="Title" w:semiHidden="0" w:uiPriority="10" w:unhideWhenUsed="0" w:qFormat="1"/>
-    <w:lsdException w:name="Default Paragraph Font" w:uiPriority="1"/>
-    <w:lsdException w:name="Subtitle" w:semiHidden="0" w:uiPriority="11" w:unhideWhenUsed="0" w:qFormat="1"/>
-    <w:lsdException w:name="Strong" w:semiHidden="0" w:uiPriority="22" w:unhideWhenUsed="0" w:qFormat="1"/>
-    <w:lsdException w:name="Emphasis" w:semiHidden="0" w:uiPriority="20" w:unhideWhenUsed="0" w:qFormat="1"/>
-    <w:lsdException w:name="Table Grid" w:semiHidden="0" w:uiPriority="39" w:unhideWhenUsed="0"/>
-    <w:lsdException w:name="Placeholder Text" w:unhideWhenUsed="0"/>
-    <w:lsdException w:name="No Spacing" w:semiHidden="0" w:uiPriority="1" w:unhideWhenUsed="0" w:qFormat="1"/>
-    <w:lsdException w:name="Light Shading" w:semiHidden="0" w:uiPriority="60" w:unhideWhenUsed="0"/>
-    <w:lsdException w:name="Light List" w:semiHidden="0" w:uiPriority="61" w:unhideWhenUsed="0"/>
-    <w:lsdException w:name="Light Grid" w:semiHidden="0" w:uiPriority="62" w:unhideWhenUsed="0"/>
-    <w:lsdException w:name="Medium Shading 1" w:semiHidden="0" w:uiPriority="63" w:unhideWhenUsed="0"/>
-    <w:lsdException w:name="Medium Shading 2" w:semiHidden="0" w:uiPriority="64" w:unhideWhenUsed="0"/>
-    <w:lsdException w:name="Medium List 1" w:semiHidden="0" w:uiPriority="65" w:unhideWhenUsed="0"/>
-    <w:lsdException w:name="Medium List 2" w:semiHidden="0" w:uiPriority="66" w:unhideWhenUsed="0"/>
-    <w:lsdException w:name="Medium Grid 1" w:semiHidden="0" w:uiPriority="67" w:unhideWhenUsed="0"/>
-    <w:lsdException w:name="Medium Grid 2" w:semiHidden="0" w:uiPriority="68" w:unhideWhenUsed="0"/>
-    <w:lsdException w:name="Medium Grid 3" w:semiHidden="0" w:uiPriority="69" w:unhideWhenUsed="0"/>
-    <w:lsdException w:name="Dark List" w:semiHidden="0" w:uiPriority="70" w:unhideWhenUsed="0"/>
-    <w:lsdException w:name="Colorful Shading" w:semiHidden="0" w:uiPriority="71" w:unhideWhenUsed="0"/>
-    <w:lsdException w:name="Colorful List" w:semiHidden="0" w:uiPriority="72" w:unhideWhenUsed="0"/>
-    <w:lsdException w:name="Colorful Grid" w:semiHidden="0" w:uiPriority="73" w:unhideWhenUsed="0"/>
-    <w:lsdException w:name="Light Shading Accent 1" w:semiHidden="0" w:uiPriority="60" w:unhideWhenUsed="0"/>
-    <w:lsdException w:name="Light List Accent 1" w:semiHidden="0" w:uiPriority="61" w:unhideWhenUsed="0"/>
-    <w:lsdException w:name="Light Grid Accent 1" w:semiHidden="0" w:uiPriority="62" w:unhideWhenUsed="0"/>
-    <w:lsdException w:name="Medium Shading 1 Accent 1" w:semiHidden="0" w:uiPriority="63" w:unhideWhenUsed="0"/>
-    <w:lsdException w:name="Medium Shading 2 Accent 1" w:semiHidden="0" w:uiPriority="64" w:unhideWhenUsed="0"/>
-    <w:lsdException w:name="Medium List 1 Accent 1" w:semiHidden="0" w:uiPriority="65" w:unhideWhenUsed="0"/>
-    <w:lsdException w:name="Revision" w:unhideWhenUsed="0"/>
-    <w:lsdException w:name="List Paragraph" w:semiHidden="0" w:uiPriority="34" w:unhideWhenUsed="0" w:qFormat="1"/>
-    <w:lsdException w:name="Quote" w:semiHidden="0" w:uiPriority="29" w:unhideWhenUsed="0" w:qFormat="1"/>
-    <w:lsdException w:name="Intense Quote" w:semiHidden="0" w:uiPriority="30" w:unhideWhenUsed="0" w:qFormat="1"/>
-    <w:lsdException w:name="Medium List 2 Accent 1" w:semiHidden="0" w:uiPriority="66" w:unhideWhenUsed="0"/>
-    <w:lsdException w:name="Medium Grid 1 Accent 1" w:semiHidden="0" w:uiPriority="67" w:unhideWhenUsed="0"/>
-    <w:lsdException w:name="Medium Grid 2 Accent 1" w:semiHidden="0" w:uiPriority="68" w:unhideWhenUsed="0"/>
-    <w:lsdException w:name="Medium Grid 3 Accent 1" w:semiHidden="0" w:uiPriority="69" w:unhideWhenUsed="0"/>
-    <w:lsdException w:name="Dark List Accent 1" w:semiHidden="0" w:uiPriority="70" w:unhideWhenUsed="0"/>
-    <w:lsdException w:name="Colorful Shading Accent 1" w:semiHidden="0" w:uiPriority="71" w:unhideWhenUsed="0"/>
-    <w:lsdException w:name="Colorful List Accent 1" w:semiHidden="0" w:uiPriority="72" w:unhideWhenUsed="0"/>
-    <w:lsdException w:name="Colorful Grid Accent 1" w:semiHidden="0" w:uiPriority="73" w:unhideWhenUsed="0"/>
-    <w:lsdException w:name="Light Shading Accent 2" w:semiHidden="0" w:uiPriority="60" w:unhideWhenUsed="0"/>
-    <w:lsdException w:name="Light List Accent 2" w:semiHidden="0" w:uiPriority="61" w:unhideWhenUsed="0"/>
-    <w:lsdException w:name="Light Grid Accent 2" w:semiHidden="0" w:uiPriority="62" w:unhideWhenUsed="0"/>
-    <w:lsdException w:name="Medium Shading 1 Accent 2" w:semiHidden="0" w:uiPriority="63" w:unhideWhenUsed="0"/>
-    <w:lsdException w:name="Medium Shading 2 Accent 2" w:semiHidden="0" w:uiPriority="64" w:unhideWhenUsed="0"/>
-    <w:lsdException w:name="Medium List 1 Accent 2" w:semiHidden="0" w:uiPriority="65" w:unhideWhenUsed="0"/>
-    <w:lsdException w:name="Medium List 2 Accent 2" w:semiHidden="0" w:uiPriority="66" w:unhideWhenUsed="0"/>
-    <w:lsdException w:name="Medium Grid 1 Accent 2" w:semiHidden="0" w:uiPriority="67" w:unhideWhenUsed="0"/>
-    <w:lsdException w:name="Medium Grid 2 Accent 2" w:semiHidden="0" w:uiPriority="68" w:unhideWhenUsed="0"/>
-    <w:lsdException w:name="Medium Grid 3 Accent 2" w:semiHidden="0" w:uiPriority="69" w:unhideWhenUsed="0"/>
-    <w:lsdException w:name="Dark List Accent 2" w:semiHidden="0" w:uiPriority="70" w:unhideWhenUsed="0"/>
-    <w:lsdException w:name="Colorful Shading Accent 2" w:semiHidden="0" w:uiPriority="71" w:unhideWhenUsed="0"/>
-    <w:lsdException w:name="Colorful List Accent 2" w:semiHidden="0" w:uiPriority="72" w:unhideWhenUsed="0"/>
-    <w:lsdException w:name="Colorful Grid Accent 2" w:semiHidden="0" w:uiPriority="73" w:unhideWhenUsed="0"/>
-    <w:lsdException w:name="Light Shading Accent 3" w:semiHidden="0" w:uiPriority="60" w:unhideWhenUsed="0"/>
-    <w:lsdException w:name="Light List Accent 3" w:semiHidden="0" w:uiPriority="61" w:unhideWhenUsed="0"/>
-    <w:lsdException w:name="Light Grid Accent 3" w:semiHidden="0" w:uiPriority="62" w:unhideWhenUsed="0"/>
-    <w:lsdException w:name="Medium Shading 1 Accent 3" w:semiHidden="0" w:uiPriority="63" w:unhideWhenUsed="0"/>
-    <w:lsdException w:name="Medium Shading 2 Accent 3" w:semiHidden="0" w:uiPriority="64" w:unhideWhenUsed="0"/>
-    <w:lsdException w:name="Medium List 1 Accent 3" w:semiHidden="0" w:uiPriority="65" w:unhideWhenUsed="0"/>
-    <w:lsdException w:name="Medium List 2 Accent 3" w:semiHidden="0" w:uiPriority="66" w:unhideWhenUsed="0"/>
-    <w:lsdException w:name="Medium Grid 1 Accent 3" w:semiHidden="0" w:uiPriority="67" w:unhideWhenUsed="0"/>
-    <w:lsdException w:name="Medium Grid 2 Accent 3" w:semiHidden="0" w:uiPriority="68" w:unhideWhenUsed="0"/>
-    <w:lsdException w:name="Medium Grid 3 Accent 3" w:semiHidden="0" w:uiPriority="69" w:unhideWhenUsed="0"/>
-    <w:lsdException w:name="Dark List Accent 3" w:semiHidden="0" w:uiPriority="70" w:unhideWhenUsed="0"/>
-    <w:lsdException w:name="Colorful Shading Accent 3" w:semiHidden="0" w:uiPriority="71" w:unhideWhenUsed="0"/>
-    <w:lsdException w:name="Colorful List Accent 3" w:semiHidden="0" w:uiPriority="72" w:unhideWhenUsed="0"/>
-    <w:lsdException w:name="Colorful Grid Accent 3" w:semiHidden="0" w:uiPriority="73" w:unhideWhenUsed="0"/>
-    <w:lsdException w:name="Light Shading Accent 4" w:semiHidden="0" w:uiPriority="60" w:unhideWhenUsed="0"/>
-    <w:lsdException w:name="Light List Accent 4" w:semiHidden="0" w:uiPriority="61" w:unhideWhenUsed="0"/>
-    <w:lsdException w:name="Light Grid Accent 4" w:semiHidden="0" w:uiPriority="62" w:unhideWhenUsed="0"/>
-    <w:lsdException w:name="Medium Shading 1 Accent 4" w:semiHidden="0" w:uiPriority="63" w:unhideWhenUsed="0"/>
-    <w:lsdException w:name="Medium Shading 2 Accent 4" w:semiHidden="0" w:uiPriority="64" w:unhideWhenUsed="0"/>
-    <w:lsdException w:name="Medium List 1 Accent 4" w:semiHidden="0" w:uiPriority="65" w:unhideWhenUsed="0"/>
-    <w:lsdException w:name="Medium List 2 Accent 4" w:semiHidden="0" w:uiPriority="66" w:unhideWhenUsed="0"/>
-    <w:lsdException w:name="Medium Grid 1 Accent 4" w:semiHidden="0" w:uiPriority="67" w:unhideWhenUsed="0"/>
-    <w:lsdException w:name="Medium Grid 2 Accent 4" w:semiHidden="0" w:uiPriority="68" w:unhideWhenUsed="0"/>
-    <w:lsdException w:name="Medium Grid 3 Accent 4" w:semiHidden="0" w:uiPriority="69" w:unhideWhenUsed="0"/>
-    <w:lsdException w:name="Dark List Accent 4" w:semiHidden="0" w:uiPriority="70" w:unhideWhenUsed="0"/>
-    <w:lsdException w:name="Colorful Shading Accent 4" w:semiHidden="0" w:uiPriority="71" w:unhideWhenUsed="0"/>
-    <w:lsdException w:name="Colorful List Accent 4" w:semiHidden="0" w:uiPriority="72" w:unhideWhenUsed="0"/>
-    <w:lsdException w:name="Colorful Grid Accent 4" w:semiHidden="0" w:uiPriority="73" w:unhideWhenUsed="0"/>
-    <w:lsdException w:name="Light Shading Accent 5" w:semiHidden="0" w:uiPriority="60" w:unhideWhenUsed="0"/>
-    <w:lsdException w:name="Light List Accent 5" w:semiHidden="0" w:uiPriority="61" w:unhideWhenUsed="0"/>
-    <w:lsdException w:name="Light Grid Accent 5" w:semiHidden="0" w:uiPriority="62" w:unhideWhenUsed="0"/>
-    <w:lsdException w:name="Medium Shading 1 Accent 5" w:semiHidden="0" w:uiPriority="63" w:unhideWhenUsed="0"/>
-    <w:lsdException w:name="Medium Shading 2 Accent 5" w:semiHidden="0" w:uiPriority="64" w:unhideWhenUsed="0"/>
-    <w:lsdException w:name="Medium List 1 Accent 5" w:semiHidden="0" w:uiPriority="65" w:unhideWhenUsed="0"/>
-    <w:lsdException w:name="Medium List 2 Accent 5" w:semiHidden="0" w:uiPriority="66" w:unhideWhenUsed="0"/>
-    <w:lsdException w:name="Medium Grid 1 Accent 5" w:semiHidden="0" w:uiPriority="67" w:unhideWhenUsed="0"/>
-    <w:lsdException w:name="Medium Grid 2 Accent 5" w:semiHidden="0" w:uiPriority="68" w:unhideWhenUsed="0"/>
-    <w:lsdException w:name="Medium Grid 3 Accent 5" w:semiHidden="0" w:uiPriority="69" w:unhideWhenUsed="0"/>
-    <w:lsdException w:name="Dark List Accent 5" w:semiHidden="0" w:uiPriority="70" w:unhideWhenUsed="0"/>
-    <w:lsdException w:name="Colorful Shading Accent 5" w:semiHidden="0" w:uiPriority="71" w:unhideWhenUsed="0"/>
-    <w:lsdException w:name="Colorful List Accent 5" w:semiHidden="0" w:uiPriority="72" w:unhideWhenUsed="0"/>
-    <w:lsdException w:name="Colorful Grid Accent 5" w:semiHidden="0" w:uiPriority="73" w:unhideWhenUsed="0"/>
-    <w:lsdException w:name="Light Shading Accent 6" w:semiHidden="0" w:uiPriority="60" w:unhideWhenUsed="0"/>
-    <w:lsdException w:name="Light List Accent 6" w:semiHidden="0" w:uiPriority="61" w:unhideWhenUsed="0"/>
-    <w:lsdException w:name="Light Grid Accent 6" w:semiHidden="0" w:uiPriority="62" w:unhideWhenUsed="0"/>
-    <w:lsdException w:name="Medium Shading 1 Accent 6" w:semiHidden="0" w:uiPriority="63" w:unhideWhenUsed="0"/>
-    <w:lsdException w:name="Medium Shading 2 Accent 6" w:semiHidden="0" w:uiPriority="64" w:unhideWhenUsed="0"/>
-    <w:lsdException w:name="Medium List 1 Accent 6" w:semiHidden="0" w:uiPriority="65" w:unhideWhenUsed="0"/>
-    <w:lsdException w:name="Medium List 2 Accent 6" w:semiHidden="0" w:uiPriority="66" w:unhideWhenUsed="0"/>
-    <w:lsdException w:name="Medium Grid 1 Accent 6" w:semiHidden="0" w:uiPriority="67" w:unhideWhenUsed="0"/>
-    <w:lsdException w:name="Medium Grid 2 Accent 6" w:semiHidden="0" w:uiPriority="68" w:unhideWhenUsed="0"/>
-    <w:lsdException w:name="Medium Grid 3 Accent 6" w:semiHidden="0" w:uiPriority="69" w:unhideWhenUsed="0"/>
-    <w:lsdException w:name="Dark List Accent 6" w:semiHidden="0" w:uiPriority="70" w:unhideWhenUsed="0"/>
-    <w:lsdException w:name="Colorful Shading Accent 6" w:semiHidden="0" w:uiPriority="71" w:unhideWhenUsed="0"/>
-    <w:lsdException w:name="Colorful List Accent 6" w:semiHidden="0" w:uiPriority="72" w:unhideWhenUsed="0"/>
-    <w:lsdException w:name="Colorful Grid Accent 6" w:semiHidden="0" w:uiPriority="73" w:unhideWhenUsed="0"/>
-    <w:lsdException w:name="Subtle Emphasis" w:semiHidden="0" w:uiPriority="19" w:unhideWhenUsed="0" w:qFormat="1"/>
-    <w:lsdException w:name="Intense Emphasis" w:semiHidden="0" w:uiPriority="21" w:unhideWhenUsed="0" w:qFormat="1"/>
-    <w:lsdException w:name="Subtle Reference" w:semiHidden="0" w:uiPriority="31" w:unhideWhenUsed="0" w:qFormat="1"/>
-    <w:lsdException w:name="Intense Reference" w:semiHidden="0" w:uiPriority="32" w:unhideWhenUsed="0" w:qFormat="1"/>
-    <w:lsdException w:name="Book Title" w:semiHidden="0" w:uiPriority="33" w:unhideWhenUsed="0" w:qFormat="1"/>
-    <w:lsdException w:name="Bibliography" w:uiPriority="37"/>
-    <w:lsdException w:name="TOC Heading" w:uiPriority="39" w:qFormat="1"/>
+  <w:latentStyles w:defLockedState="0" w:defUIPriority="99" w:defSemiHidden="0" w:defUnhideWhenUsed="0" w:defQFormat="0" w:count="374">
+    <w:lsdException w:name="Normal" w:uiPriority="0" w:qFormat="1"/>
+    <w:lsdException w:name="heading 1" w:uiPriority="9" w:qFormat="1"/>
+    <w:lsdException w:name="heading 2" w:semiHidden="1" w:uiPriority="9" w:unhideWhenUsed="1" w:qFormat="1"/>
+    <w:lsdException w:name="heading 3" w:semiHidden="1" w:uiPriority="9" w:unhideWhenUsed="1" w:qFormat="1"/>
+    <w:lsdException w:name="heading 4" w:semiHidden="1" w:uiPriority="9" w:unhideWhenUsed="1" w:qFormat="1"/>
+    <w:lsdException w:name="heading 5" w:semiHidden="1" w:uiPriority="9" w:unhideWhenUsed="1" w:qFormat="1"/>
+    <w:lsdException w:name="heading 6" w:semiHidden="1" w:uiPriority="9" w:unhideWhenUsed="1" w:qFormat="1"/>
+    <w:lsdException w:name="heading 7" w:semiHidden="1" w:uiPriority="9" w:unhideWhenUsed="1" w:qFormat="1"/>
+    <w:lsdException w:name="heading 8" w:semiHidden="1" w:uiPriority="9" w:unhideWhenUsed="1" w:qFormat="1"/>
+    <w:lsdException w:name="heading 9" w:semiHidden="1" w:uiPriority="9" w:unhideWhenUsed="1" w:qFormat="1"/>
+    <w:lsdException w:name="index 1" w:semiHidden="1" w:unhideWhenUsed="1"/>
+    <w:lsdException w:name="index 2" w:semiHidden="1" w:unhideWhenUsed="1"/>
+    <w:lsdException w:name="index 3" w:semiHidden="1" w:unhideWhenUsed="1"/>
+    <w:lsdException w:name="index 4" w:semiHidden="1" w:unhideWhenUsed="1"/>
+    <w:lsdException w:name="index 5" w:semiHidden="1" w:unhideWhenUsed="1"/>
+    <w:lsdException w:name="index 6" w:semiHidden="1" w:unhideWhenUsed="1"/>
+    <w:lsdException w:name="index 7" w:semiHidden="1" w:unhideWhenUsed="1"/>
+    <w:lsdException w:name="index 8" w:semiHidden="1" w:unhideWhenUsed="1"/>
+    <w:lsdException w:name="index 9" w:semiHidden="1" w:unhideWhenUsed="1"/>
+    <w:lsdException w:name="toc 1" w:semiHidden="1" w:uiPriority="39" w:unhideWhenUsed="1"/>
+    <w:lsdException w:name="toc 2" w:semiHidden="1" w:uiPriority="39" w:unhideWhenUsed="1"/>
+    <w:lsdException w:name="toc 3" w:semiHidden="1" w:uiPriority="39" w:unhideWhenUsed="1"/>
+    <w:lsdException w:name="toc 4" w:semiHidden="1" w:uiPriority="39" w:unhideWhenUsed="1"/>
+    <w:lsdException w:name="toc 5" w:semiHidden="1" w:uiPriority="39" w:unhideWhenUsed="1"/>
+    <w:lsdException w:name="toc 6" w:semiHidden="1" w:uiPriority="39" w:unhideWhenUsed="1"/>
+    <w:lsdException w:name="toc 7" w:semiHidden="1" w:uiPriority="39" w:unhideWhenUsed="1"/>
+    <w:lsdException w:name="toc 8" w:semiHidden="1" w:uiPriority="39" w:unhideWhenUsed="1"/>
+    <w:lsdException w:name="toc 9" w:semiHidden="1" w:uiPriority="39" w:unhideWhenUsed="1"/>
+    <w:lsdException w:name="Normal Indent" w:semiHidden="1" w:unhideWhenUsed="1"/>
+    <w:lsdException w:name="footnote text" w:semiHidden="1" w:unhideWhenUsed="1"/>
+    <w:lsdException w:name="annotation text" w:semiHidden="1" w:unhideWhenUsed="1"/>
+    <w:lsdException w:name="header" w:semiHidden="1" w:unhideWhenUsed="1"/>
+    <w:lsdException w:name="footer" w:semiHidden="1" w:unhideWhenUsed="1"/>
+    <w:lsdException w:name="index heading" w:semiHidden="1" w:unhideWhenUsed="1"/>
+    <w:lsdException w:name="caption" w:semiHidden="1" w:uiPriority="35" w:unhideWhenUsed="1" w:qFormat="1"/>
+    <w:lsdException w:name="table of figures" w:semiHidden="1" w:unhideWhenUsed="1"/>
+    <w:lsdException w:name="envelope address" w:semiHidden="1" w:unhideWhenUsed="1"/>
+    <w:lsdException w:name="envelope return" w:semiHidden="1" w:unhideWhenUsed="1"/>
+    <w:lsdException w:name="footnote reference" w:semiHidden="1" w:unhideWhenUsed="1"/>
+    <w:lsdException w:name="annotation reference" w:semiHidden="1" w:unhideWhenUsed="1"/>
+    <w:lsdException w:name="line number" w:semiHidden="1" w:unhideWhenUsed="1"/>
+    <w:lsdException w:name="page number" w:semiHidden="1" w:unhideWhenUsed="1"/>
+    <w:lsdException w:name="endnote reference" w:semiHidden="1" w:unhideWhenUsed="1"/>
+    <w:lsdException w:name="endnote text" w:semiHidden="1" w:unhideWhenUsed="1"/>
+    <w:lsdException w:name="table of authorities" w:semiHidden="1" w:unhideWhenUsed="1"/>
+    <w:lsdException w:name="macro" w:semiHidden="1" w:unhideWhenUsed="1"/>
+    <w:lsdException w:name="toa heading" w:semiHidden="1" w:unhideWhenUsed="1"/>
+    <w:lsdException w:name="List" w:semiHidden="1" w:unhideWhenUsed="1"/>
+    <w:lsdException w:name="List Bullet" w:semiHidden="1" w:unhideWhenUsed="1"/>
+    <w:lsdException w:name="List Number" w:semiHidden="1" w:unhideWhenUsed="1"/>
+    <w:lsdException w:name="List 2" w:semiHidden="1" w:unhideWhenUsed="1"/>
+    <w:lsdException w:name="List 3" w:semiHidden="1" w:unhideWhenUsed="1"/>
+    <w:lsdException w:name="List 4" w:semiHidden="1" w:unhideWhenUsed="1"/>
+    <w:lsdException w:name="List 5" w:semiHidden="1" w:unhideWhenUsed="1"/>
+    <w:lsdException w:name="List Bullet 2" w:semiHidden="1" w:unhideWhenUsed="1"/>
+    <w:lsdException w:name="List Bullet 3" w:semiHidden="1" w:unhideWhenUsed="1"/>
+    <w:lsdException w:name="List Bullet 4" w:semiHidden="1" w:unhideWhenUsed="1"/>
+    <w:lsdException w:name="List Bullet 5" w:semiHidden="1" w:unhideWhenUsed="1"/>
+    <w:lsdException w:name="List Number 2" w:semiHidden="1" w:unhideWhenUsed="1"/>
+    <w:lsdException w:name="List Number 3" w:semiHidden="1" w:unhideWhenUsed="1"/>
+    <w:lsdException w:name="List Number 4" w:semiHidden="1" w:unhideWhenUsed="1"/>
+    <w:lsdException w:name="List Number 5" w:semiHidden="1" w:unhideWhenUsed="1"/>
+    <w:lsdException w:name="Title" w:uiPriority="10" w:qFormat="1"/>
+    <w:lsdException w:name="Closing" w:semiHidden="1" w:unhideWhenUsed="1"/>
+    <w:lsdException w:name="Signature" w:semiHidden="1" w:unhideWhenUsed="1"/>
+    <w:lsdException w:name="Default Paragraph Font" w:semiHidden="1" w:uiPriority="1" w:unhideWhenUsed="1"/>
+    <w:lsdException w:name="Body Text" w:semiHidden="1" w:unhideWhenUsed="1"/>
+    <w:lsdException w:name="Body Text Indent" w:semiHidden="1" w:unhideWhenUsed="1"/>
+    <w:lsdException w:name="List Continue" w:semiHidden="1" w:unhideWhenUsed="1"/>
+    <w:lsdException w:name="List Continue 2" w:semiHidden="1" w:unhideWhenUsed="1"/>
+    <w:lsdException w:name="List Continue 3" w:semiHidden="1" w:unhideWhenUsed="1"/>
+    <w:lsdException w:name="List Continue 4" w:semiHidden="1" w:unhideWhenUsed="1"/>
+    <w:lsdException w:name="List Continue 5" w:semiHidden="1" w:unhideWhenUsed="1"/>
+    <w:lsdException w:name="Message Header" w:semiHidden="1" w:unhideWhenUsed="1"/>
+    <w:lsdException w:name="Subtitle" w:uiPriority="11" w:qFormat="1"/>
+    <w:lsdException w:name="Salutation" w:semiHidden="1" w:unhideWhenUsed="1"/>
+    <w:lsdException w:name="Date" w:semiHidden="1" w:unhideWhenUsed="1"/>
+    <w:lsdException w:name="Body Text First Indent" w:semiHidden="1" w:unhideWhenUsed="1"/>
+    <w:lsdException w:name="Body Text First Indent 2" w:semiHidden="1" w:unhideWhenUsed="1"/>
+    <w:lsdException w:name="Note Heading" w:semiHidden="1" w:unhideWhenUsed="1"/>
+    <w:lsdException w:name="Body Text 2" w:semiHidden="1" w:unhideWhenUsed="1"/>
+    <w:lsdException w:name="Body Text 3" w:semiHidden="1" w:unhideWhenUsed="1"/>
+    <w:lsdException w:name="Body Text Indent 2" w:semiHidden="1" w:unhideWhenUsed="1"/>
+    <w:lsdException w:name="Body Text Indent 3" w:semiHidden="1" w:unhideWhenUsed="1"/>
+    <w:lsdException w:name="Block Text" w:semiHidden="1" w:unhideWhenUsed="1"/>
+    <w:lsdException w:name="Hyperlink" w:semiHidden="1" w:unhideWhenUsed="1"/>
+    <w:lsdException w:name="FollowedHyperlink" w:semiHidden="1" w:unhideWhenUsed="1"/>
+    <w:lsdException w:name="Strong" w:uiPriority="22" w:qFormat="1"/>
+    <w:lsdException w:name="Emphasis" w:uiPriority="20" w:qFormat="1"/>
+    <w:lsdException w:name="Document Map" w:semiHidden="1" w:unhideWhenUsed="1"/>
+    <w:lsdException w:name="Plain Text" w:semiHidden="1" w:unhideWhenUsed="1"/>
+    <w:lsdException w:name="E-mail Signature" w:semiHidden="1" w:unhideWhenUsed="1"/>
+    <w:lsdException w:name="HTML Top of Form" w:semiHidden="1" w:unhideWhenUsed="1"/>
+    <w:lsdException w:name="HTML Bottom of Form" w:semiHidden="1" w:unhideWhenUsed="1"/>
+    <w:lsdException w:name="Normal (Web)" w:semiHidden="1" w:unhideWhenUsed="1"/>
+    <w:lsdException w:name="HTML Acronym" w:semiHidden="1" w:unhideWhenUsed="1"/>
+    <w:lsdException w:name="HTML Address" w:semiHidden="1" w:unhideWhenUsed="1"/>
+    <w:lsdException w:name="HTML Cite" w:semiHidden="1" w:unhideWhenUsed="1"/>
+    <w:lsdException w:name="HTML Code" w:semiHidden="1" w:unhideWhenUsed="1"/>
+    <w:lsdException w:name="HTML Definition" w:semiHidden="1" w:unhideWhenUsed="1"/>
+    <w:lsdException w:name="HTML Keyboard" w:semiHidden="1" w:unhideWhenUsed="1"/>
+    <w:lsdException w:name="HTML Preformatted" w:semiHidden="1" w:unhideWhenUsed="1"/>
+    <w:lsdException w:name="HTML Sample" w:semiHidden="1" w:unhideWhenUsed="1"/>
+    <w:lsdException w:name="HTML Typewriter" w:semiHidden="1" w:unhideWhenUsed="1"/>
+    <w:lsdException w:name="HTML Variable" w:semiHidden="1" w:unhideWhenUsed="1"/>
+    <w:lsdException w:name="Normal Table" w:semiHidden="1" w:unhideWhenUsed="1"/>
+    <w:lsdException w:name="annotation subject" w:semiHidden="1" w:unhideWhenUsed="1"/>
+    <w:lsdException w:name="No List" w:semiHidden="1" w:unhideWhenUsed="1"/>
+    <w:lsdException w:name="Outline List 1" w:semiHidden="1" w:unhideWhenUsed="1"/>
+    <w:lsdException w:name="Outline List 2" w:semiHidden="1" w:unhideWhenUsed="1"/>
+    <w:lsdException w:name="Outline List 3" w:semiHidden="1" w:unhideWhenUsed="1"/>
+    <w:lsdException w:name="Table Simple 1" w:semiHidden="1" w:unhideWhenUsed="1"/>
+    <w:lsdException w:name="Table Simple 2" w:semiHidden="1" w:unhideWhenUsed="1"/>
+    <w:lsdException w:name="Table Simple 3" w:semiHidden="1" w:unhideWhenUsed="1"/>
+    <w:lsdException w:name="Table Classic 1" w:semiHidden="1" w:unhideWhenUsed="1"/>
+    <w:lsdException w:name="Table Classic 2" w:semiHidden="1" w:unhideWhenUsed="1"/>
+    <w:lsdException w:name="Table Classic 3" w:semiHidden="1" w:unhideWhenUsed="1"/>
+    <w:lsdException w:name="Table Classic 4" w:semiHidden="1" w:unhideWhenUsed="1"/>
+    <w:lsdException w:name="Table Colorful 1" w:semiHidden="1" w:unhideWhenUsed="1"/>
+    <w:lsdException w:name="Table Colorful 2" w:semiHidden="1" w:unhideWhenUsed="1"/>
+    <w:lsdException w:name="Table Colorful 3" w:semiHidden="1" w:unhideWhenUsed="1"/>
+    <w:lsdException w:name="Table Columns 1" w:semiHidden="1" w:unhideWhenUsed="1"/>
+    <w:lsdException w:name="Table Columns 2" w:semiHidden="1" w:unhideWhenUsed="1"/>
+    <w:lsdException w:name="Table Columns 3" w:semiHidden="1" w:unhideWhenUsed="1"/>
+    <w:lsdException w:name="Table Columns 4" w:semiHidden="1" w:unhideWhenUsed="1"/>
+    <w:lsdException w:name="Table Columns 5" w:semiHidden="1" w:unhideWhenUsed="1"/>
+    <w:lsdException w:name="Table Grid 1" w:semiHidden="1" w:unhideWhenUsed="1"/>
+    <w:lsdException w:name="Table Grid 2" w:semiHidden="1" w:unhideWhenUsed="1"/>
+    <w:lsdException w:name="Table Grid 3" w:semiHidden="1" w:unhideWhenUsed="1"/>
+    <w:lsdException w:name="Table Grid 4" w:semiHidden="1" w:unhideWhenUsed="1"/>
+    <w:lsdException w:name="Table Grid 5" w:semiHidden="1" w:unhideWhenUsed="1"/>
+    <w:lsdException w:name="Table Grid 6" w:semiHidden="1" w:unhideWhenUsed="1"/>
+    <w:lsdException w:name="Table Grid 7" w:semiHidden="1" w:unhideWhenUsed="1"/>
+    <w:lsdException w:name="Table Grid 8" w:semiHidden="1" w:unhideWhenUsed="1"/>
+    <w:lsdException w:name="Table List 1" w:semiHidden="1" w:unhideWhenUsed="1"/>
+    <w:lsdException w:name="Table List 2" w:semiHidden="1" w:unhideWhenUsed="1"/>
+    <w:lsdException w:name="Table List 3" w:semiHidden="1" w:unhideWhenUsed="1"/>
+    <w:lsdException w:name="Table List 4" w:semiHidden="1" w:unhideWhenUsed="1"/>
+    <w:lsdException w:name="Table List 5" w:semiHidden="1" w:unhideWhenUsed="1"/>
+    <w:lsdException w:name="Table List 6" w:semiHidden="1" w:unhideWhenUsed="1"/>
+    <w:lsdException w:name="Table List 7" w:semiHidden="1" w:unhideWhenUsed="1"/>
+    <w:lsdException w:name="Table List 8" w:semiHidden="1" w:unhideWhenUsed="1"/>
+    <w:lsdException w:name="Table 3D effects 1" w:semiHidden="1" w:unhideWhenUsed="1"/>
+    <w:lsdException w:name="Table 3D effects 2" w:semiHidden="1" w:unhideWhenUsed="1"/>
+    <w:lsdException w:name="Table 3D effects 3" w:semiHidden="1" w:unhideWhenUsed="1"/>
+    <w:lsdException w:name="Table Contemporary" w:semiHidden="1" w:unhideWhenUsed="1"/>
+    <w:lsdException w:name="Table Elegant" w:semiHidden="1" w:unhideWhenUsed="1"/>
+    <w:lsdException w:name="Table Professional" w:semiHidden="1" w:unhideWhenUsed="1"/>
+    <w:lsdException w:name="Table Subtle 1" w:semiHidden="1" w:unhideWhenUsed="1"/>
+    <w:lsdException w:name="Table Subtle 2" w:semiHidden="1" w:unhideWhenUsed="1"/>
+    <w:lsdException w:name="Table Web 1" w:semiHidden="1" w:unhideWhenUsed="1"/>
+    <w:lsdException w:name="Table Web 2" w:semiHidden="1" w:unhideWhenUsed="1"/>
+    <w:lsdException w:name="Table Web 3" w:semiHidden="1" w:unhideWhenUsed="1"/>
+    <w:lsdException w:name="Balloon Text" w:semiHidden="1" w:unhideWhenUsed="1"/>
+    <w:lsdException w:name="Table Grid" w:semiHidden="1" w:uiPriority="39" w:unhideWhenUsed="1"/>
+    <w:lsdException w:name="Table Theme" w:semiHidden="1" w:unhideWhenUsed="1"/>
+    <w:lsdException w:name="Placeholder Text" w:semiHidden="1"/>
+    <w:lsdException w:name="No Spacing" w:uiPriority="1" w:qFormat="1"/>
+    <w:lsdException w:name="Light Shading" w:uiPriority="60"/>
+    <w:lsdException w:name="Light List" w:uiPriority="61"/>
+    <w:lsdException w:name="Light Grid" w:uiPriority="62"/>
+    <w:lsdException w:name="Medium Shading 1" w:uiPriority="63"/>
+    <w:lsdException w:name="Medium Shading 2" w:uiPriority="64"/>
+    <w:lsdException w:name="Medium List 1" w:uiPriority="65"/>
+    <w:lsdException w:name="Medium List 2" w:uiPriority="66"/>
+    <w:lsdException w:name="Medium Grid 1" w:uiPriority="67"/>
+    <w:lsdException w:name="Medium Grid 2" w:uiPriority="68"/>
+    <w:lsdException w:name="Medium Grid 3" w:uiPriority="69"/>
+    <w:lsdException w:name="Dark List" w:uiPriority="70"/>
+    <w:lsdException w:name="Colorful Shading" w:uiPriority="71"/>
+    <w:lsdException w:name="Colorful List" w:uiPriority="72"/>
+    <w:lsdException w:name="Colorful Grid" w:uiPriority="73"/>
+    <w:lsdException w:name="Light Shading Accent 1" w:uiPriority="60"/>
+    <w:lsdException w:name="Light List Accent 1" w:uiPriority="61"/>
+    <w:lsdException w:name="Light Grid Accent 1" w:uiPriority="62"/>
+    <w:lsdException w:name="Medium Shading 1 Accent 1" w:uiPriority="63"/>
+    <w:lsdException w:name="Medium Shading 2 Accent 1" w:uiPriority="64"/>
+    <w:lsdException w:name="Medium List 1 Accent 1" w:uiPriority="65"/>
+    <w:lsdException w:name="Revision" w:semiHidden="1"/>
+    <w:lsdException w:name="List Paragraph" w:uiPriority="34" w:qFormat="1"/>
+    <w:lsdException w:name="Quote" w:uiPriority="29" w:qFormat="1"/>
+    <w:lsdException w:name="Intense Quote" w:uiPriority="30" w:qFormat="1"/>
+    <w:lsdException w:name="Medium List 2 Accent 1" w:uiPriority="66"/>
+    <w:lsdException w:name="Medium Grid 1 Accent 1" w:uiPriority="67"/>
+    <w:lsdException w:name="Medium Grid 2 Accent 1" w:uiPriority="68"/>
+    <w:lsdException w:name="Medium Grid 3 Accent 1" w:uiPriority="69"/>
+    <w:lsdException w:name="Dark List Accent 1" w:uiPriority="70"/>
+    <w:lsdException w:name="Colorful Shading Accent 1" w:uiPriority="71"/>
+    <w:lsdException w:name="Colorful List Accent 1" w:uiPriority="72"/>
+    <w:lsdException w:name="Colorful Grid Accent 1" w:uiPriority="73"/>
+    <w:lsdException w:name="Light Shading Accent 2" w:uiPriority="60"/>
+    <w:lsdException w:name="Light List Accent 2" w:uiPriority="61"/>
+    <w:lsdException w:name="Light Grid Accent 2" w:uiPriority="62"/>
+    <w:lsdException w:name="Medium Shading 1 Accent 2" w:uiPriority="63"/>
+    <w:lsdException w:name="Medium Shading 2 Accent 2" w:uiPriority="64"/>
+    <w:lsdException w:name="Medium List 1 Accent 2" w:uiPriority="65"/>
+    <w:lsdException w:name="Medium List 2 Accent 2" w:uiPriority="66"/>
+    <w:lsdException w:name="Medium Grid 1 Accent 2" w:uiPriority="67"/>
+    <w:lsdException w:name="Medium Grid 2 Accent 2" w:uiPriority="68"/>
+    <w:lsdException w:name="Medium Grid 3 Accent 2" w:uiPriority="69"/>
+    <w:lsdException w:name="Dark List Accent 2" w:uiPriority="70"/>
+    <w:lsdException w:name="Colorful Shading Accent 2" w:uiPriority="71"/>
+    <w:lsdException w:name="Colorful List Accent 2" w:uiPriority="72"/>
+    <w:lsdException w:name="Colorful Grid Accent 2" w:uiPriority="73"/>
+    <w:lsdException w:name="Light Shading Accent 3" w:uiPriority="60"/>
+    <w:lsdException w:name="Light List Accent 3" w:uiPriority="61"/>
+    <w:lsdException w:name="Light Grid Accent 3" w:uiPriority="62"/>
+    <w:lsdException w:name="Medium Shading 1 Accent 3" w:uiPriority="63"/>
+    <w:lsdException w:name="Medium Shading 2 Accent 3" w:uiPriority="64"/>
+    <w:lsdException w:name="Medium List 1 Accent 3" w:uiPriority="65"/>
+    <w:lsdException w:name="Medium List 2 Accent 3" w:uiPriority="66"/>
+    <w:lsdException w:name="Medium Grid 1 Accent 3" w:uiPriority="67"/>
+    <w:lsdException w:name="Medium Grid 2 Accent 3" w:uiPriority="68"/>
+    <w:lsdException w:name="Medium Grid 3 Accent 3" w:uiPriority="69"/>
+    <w:lsdException w:name="Dark List Accent 3" w:uiPriority="70"/>
+    <w:lsdException w:name="Colorful Shading Accent 3" w:uiPriority="71"/>
+    <w:lsdException w:name="Colorful List Accent 3" w:uiPriority="72"/>
+    <w:lsdException w:name="Colorful Grid Accent 3" w:uiPriority="73"/>
+    <w:lsdException w:name="Light Shading Accent 4" w:uiPriority="60"/>
+    <w:lsdException w:name="Light List Accent 4" w:uiPriority="61"/>
+    <w:lsdException w:name="Light Grid Accent 4" w:uiPriority="62"/>
+    <w:lsdException w:name="Medium Shading 1 Accent 4" w:uiPriority="63"/>
+    <w:lsdException w:name="Medium Shading 2 Accent 4" w:uiPriority="64"/>
+    <w:lsdException w:name="Medium List 1 Accent 4" w:uiPriority="65"/>
+    <w:lsdException w:name="Medium List 2 Accent 4" w:uiPriority="66"/>
+    <w:lsdException w:name="Medium Grid 1 Accent 4" w:uiPriority="67"/>
+    <w:lsdException w:name="Medium Grid 2 Accent 4" w:uiPriority="68"/>
+    <w:lsdException w:name="Medium Grid 3 Accent 4" w:uiPriority="69"/>
+    <w:lsdException w:name="Dark List Accent 4" w:uiPriority="70"/>
+    <w:lsdException w:name="Colorful Shading Accent 4" w:uiPriority="71"/>
+    <w:lsdException w:name="Colorful List Accent 4" w:uiPriority="72"/>
+    <w:lsdException w:name="Colorful Grid Accent 4" w:uiPriority="73"/>
+    <w:lsdException w:name="Light Shading Accent 5" w:uiPriority="60"/>
+    <w:lsdException w:name="Light List Accent 5" w:uiPriority="61"/>
+    <w:lsdException w:name="Light Grid Accent 5" w:uiPriority="62"/>
+    <w:lsdException w:name="Medium Shading 1 Accent 5" w:uiPriority="63"/>
+    <w:lsdException w:name="Medium Shading 2 Accent 5" w:uiPriority="64"/>
+    <w:lsdException w:name="Medium List 1 Accent 5" w:uiPriority="65"/>
+    <w:lsdException w:name="Medium List 2 Accent 5" w:uiPriority="66"/>
+    <w:lsdException w:name="Medium Grid 1 Accent 5" w:uiPriority="67"/>
+    <w:lsdException w:name="Medium Grid 2 Accent 5" w:uiPriority="68"/>
+    <w:lsdException w:name="Medium Grid 3 Accent 5" w:uiPriority="69"/>
+    <w:lsdException w:name="Dark List Accent 5" w:uiPriority="70"/>
+    <w:lsdException w:name="Colorful Shading Accent 5" w:uiPriority="71"/>
+    <w:lsdException w:name="Colorful List Accent 5" w:uiPriority="72"/>
+    <w:lsdException w:name="Colorful Grid Accent 5" w:uiPriority="73"/>
+    <w:lsdException w:name="Light Shading Accent 6" w:uiPriority="60"/>
+    <w:lsdException w:name="Light List Accent 6" w:uiPriority="61"/>
+    <w:lsdException w:name="Light Grid Accent 6" w:uiPriority="62"/>
+    <w:lsdException w:name="Medium Shading 1 Accent 6" w:uiPriority="63"/>
+    <w:lsdException w:name="Medium Shading 2 Accent 6" w:uiPriority="64"/>
+    <w:lsdException w:name="Medium List 1 Accent 6" w:uiPriority="65"/>
+    <w:lsdException w:name="Medium List 2 Accent 6" w:uiPriority="66"/>
+    <w:lsdException w:name="Medium Grid 1 Accent 6" w:uiPriority="67"/>
+    <w:lsdException w:name="Medium Grid 2 Accent 6" w:uiPriority="68"/>
+    <w:lsdException w:name="Medium Grid 3 Accent 6" w:uiPriority="69"/>
+    <w:lsdException w:name="Dark List Accent 6" w:uiPriority="70"/>
+    <w:lsdException w:name="Colorful Shading Accent 6" w:uiPriority="71"/>
+    <w:lsdException w:name="Colorful List Accent 6" w:uiPriority="72"/>
+    <w:lsdException w:name="Colorful Grid Accent 6" w:uiPriority="73"/>
+    <w:lsdException w:name="Subtle Emphasis" w:uiPriority="19" w:qFormat="1"/>
+    <w:lsdException w:name="Intense Emphasis" w:uiPriority="21" w:qFormat="1"/>
+    <w:lsdException w:name="Subtle Reference" w:uiPriority="31" w:qFormat="1"/>
+    <w:lsdException w:name="Intense Reference" w:uiPriority="32" w:qFormat="1"/>
+    <w:lsdException w:name="Book Title" w:uiPriority="33" w:qFormat="1"/>
+    <w:lsdException w:name="Bibliography" w:semiHidden="1" w:uiPriority="37" w:unhideWhenUsed="1"/>
+    <w:lsdException w:name="TOC Heading" w:semiHidden="1" w:uiPriority="39" w:unhideWhenUsed="1" w:qFormat="1"/>
+    <w:lsdException w:name="Plain Table 1" w:uiPriority="41"/>
+    <w:lsdException w:name="Plain Table 2" w:uiPriority="42"/>
+    <w:lsdException w:name="Plain Table 3" w:uiPriority="43"/>
+    <w:lsdException w:name="Plain Table 4" w:uiPriority="44"/>
+    <w:lsdException w:name="Plain Table 5" w:uiPriority="45"/>
+    <w:lsdException w:name="Grid Table Light" w:uiPriority="40"/>
+    <w:lsdException w:name="Grid Table 1 Light" w:uiPriority="46"/>
+    <w:lsdException w:name="Grid Table 2" w:uiPriority="47"/>
+    <w:lsdException w:name="Grid Table 3" w:uiPriority="48"/>
+    <w:lsdException w:name="Grid Table 4" w:uiPriority="49"/>
+    <w:lsdException w:name="Grid Table 5 Dark" w:uiPriority="50"/>
+    <w:lsdException w:name="Grid Table 6 Colorful" w:uiPriority="51"/>
+    <w:lsdException w:name="Grid Table 7 Colorful" w:uiPriority="52"/>
+    <w:lsdException w:name="Grid Table 1 Light Accent 1" w:uiPriority="46"/>
+    <w:lsdException w:name="Grid Table 2 Accent 1" w:uiPriority="47"/>
+    <w:lsdException w:name="Grid Table 3 Accent 1" w:uiPriority="48"/>
+    <w:lsdException w:name="Grid Table 4 Accent 1" w:uiPriority="49"/>
+    <w:lsdException w:name="Grid Table 5 Dark Accent 1" w:uiPriority="50"/>
+    <w:lsdException w:name="Grid Table 6 Colorful Accent 1" w:uiPriority="51"/>
+    <w:lsdException w:name="Grid Table 7 Colorful Accent 1" w:uiPriority="52"/>
+    <w:lsdException w:name="Grid Table 1 Light Accent 2" w:uiPriority="46"/>
+    <w:lsdException w:name="Grid Table 2 Accent 2" w:uiPriority="47"/>
+    <w:lsdException w:name="Grid Table 3 Accent 2" w:uiPriority="48"/>
+    <w:lsdException w:name="Grid Table 4 Accent 2" w:uiPriority="49"/>
+    <w:lsdException w:name="Grid Table 5 Dark Accent 2" w:uiPriority="50"/>
+    <w:lsdException w:name="Grid Table 6 Colorful Accent 2" w:uiPriority="51"/>
+    <w:lsdException w:name="Grid Table 7 Colorful Accent 2" w:uiPriority="52"/>
+    <w:lsdException w:name="Grid Table 1 Light Accent 3" w:uiPriority="46"/>
+    <w:lsdException w:name="Grid Table 2 Accent 3" w:uiPriority="47"/>
+    <w:lsdException w:name="Grid Table 3 Accent 3" w:uiPriority="48"/>
+    <w:lsdException w:name="Grid Table 4 Accent 3" w:uiPriority="49"/>
+    <w:lsdException w:name="Grid Table 5 Dark Accent 3" w:uiPriority="50"/>
+    <w:lsdException w:name="Grid Table 6 Colorful Accent 3" w:uiPriority="51"/>
+    <w:lsdException w:name="Grid Table 7 Colorful Accent 3" w:uiPriority="52"/>
+    <w:lsdException w:name="Grid Table 1 Light Accent 4" w:uiPriority="46"/>
+    <w:lsdException w:name="Grid Table 2 Accent 4" w:uiPriority="47"/>
+    <w:lsdException w:name="Grid Table 3 Accent 4" w:uiPriority="48"/>
+    <w:lsdException w:name="Grid Table 4 Accent 4" w:uiPriority="49"/>
+    <w:lsdException w:name="Grid Table 5 Dark Accent 4" w:uiPriority="50"/>
+    <w:lsdException w:name="Grid Table 6 Colorful Accent 4" w:uiPriority="51"/>
+    <w:lsdException w:name="Grid Table 7 Colorful Accent 4" w:uiPriority="52"/>
+    <w:lsdException w:name="Grid Table 1 Light Accent 5" w:uiPriority="46"/>
+    <w:lsdException w:name="Grid Table 2 Accent 5" w:uiPriority="47"/>
+    <w:lsdException w:name="Grid Table 3 Accent 5" w:uiPriority="48"/>
+    <w:lsdException w:name="Grid Table 4 Accent 5" w:uiPriority="49"/>
+    <w:lsdException w:name="Grid Table 5 Dark Accent 5" w:uiPriority="50"/>
+    <w:lsdException w:name="Grid Table 6 Colorful Accent 5" w:uiPriority="51"/>
+    <w:lsdException w:name="Grid Table 7 Colorful Accent 5" w:uiPriority="52"/>
+    <w:lsdException w:name="Grid Table 1 Light Accent 6" w:uiPriority="46"/>
+    <w:lsdException w:name="Grid Table 2 Accent 6" w:uiPriority="47"/>
+    <w:lsdException w:name="Grid Table 3 Accent 6" w:uiPriority="48"/>
+    <w:lsdException w:name="Grid Table 4 Accent 6" w:uiPriority="49"/>
+    <w:lsdException w:name="Grid Table 5 Dark Accent 6" w:uiPriority="50"/>
+    <w:lsdException w:name="Grid Table 6 Colorful Accent 6" w:uiPriority="51"/>
+    <w:lsdException w:name="Grid Table 7 Colorful Accent 6" w:uiPriority="52"/>
+    <w:lsdException w:name="List Table 1 Light" w:uiPriority="46"/>
+    <w:lsdException w:name="List Table 2" w:uiPriority="47"/>
+    <w:lsdException w:name="List Table 3" w:uiPriority="48"/>
+    <w:lsdException w:name="List Table 4" w:uiPriority="49"/>
+    <w:lsdException w:name="List Table 5 Dark" w:uiPriority="50"/>
+    <w:lsdException w:name="List Table 6 Colorful" w:uiPriority="51"/>
+    <w:lsdException w:name="List Table 7 Colorful" w:uiPriority="52"/>
+    <w:lsdException w:name="List Table 1 Light Accent 1" w:uiPriority="46"/>
+    <w:lsdException w:name="List Table 2 Accent 1" w:uiPriority="47"/>
+    <w:lsdException w:name="List Table 3 Accent 1" w:uiPriority="48"/>
+    <w:lsdException w:name="List Table 4 Accent 1" w:uiPriority="49"/>
+    <w:lsdException w:name="List Table 5 Dark Accent 1" w:uiPriority="50"/>
+    <w:lsdException w:name="List Table 6 Colorful Accent 1" w:uiPriority="51"/>
+    <w:lsdException w:name="List Table 7 Colorful Accent 1" w:uiPriority="52"/>
+    <w:lsdException w:name="List Table 1 Light Accent 2" w:uiPriority="46"/>
+    <w:lsdException w:name="List Table 2 Accent 2" w:uiPriority="47"/>
+    <w:lsdException w:name="List Table 3 Accent 2" w:uiPriority="48"/>
+    <w:lsdException w:name="List Table 4 Accent 2" w:uiPriority="49"/>
+    <w:lsdException w:name="List Table 5 Dark Accent 2" w:uiPriority="50"/>
+    <w:lsdException w:name="List Table 6 Colorful Accent 2" w:uiPriority="51"/>
+    <w:lsdException w:name="List Table 7 Colorful Accent 2" w:uiPriority="52"/>
+    <w:lsdException w:name="List Table 1 Light Accent 3" w:uiPriority="46"/>
+    <w:lsdException w:name="List Table 2 Accent 3" w:uiPriority="47"/>
+    <w:lsdException w:name="List Table 3 Accent 3" w:uiPriority="48"/>
+    <w:lsdException w:name="List Table 4 Accent 3" w:uiPriority="49"/>
+    <w:lsdException w:name="List Table 5 Dark Accent 3" w:uiPriority="50"/>
+    <w:lsdException w:name="List Table 6 Colorful Accent 3" w:uiPriority="51"/>
+    <w:lsdException w:name="List Table 7 Colorful Accent 3" w:uiPriority="52"/>
+    <w:lsdException w:name="List Table 1 Light Accent 4" w:uiPriority="46"/>
+    <w:lsdException w:name="List Table 2 Accent 4" w:uiPriority="47"/>
+    <w:lsdException w:name="List Table 3 Accent 4" w:uiPriority="48"/>
+    <w:lsdException w:name="List Table 4 Accent 4" w:uiPriority="49"/>
+    <w:lsdException w:name="List Table 5 Dark Accent 4" w:uiPriority="50"/>
+    <w:lsdException w:name="List Table 6 Colorful Accent 4" w:uiPriority="51"/>
+    <w:lsdException w:name="List Table 7 Colorful Accent 4" w:uiPriority="52"/>
+    <w:lsdException w:name="List Table 1 Light Accent 5" w:uiPriority="46"/>
+    <w:lsdException w:name="List Table 2 Accent 5" w:uiPriority="47"/>
+    <w:lsdException w:name="List Table 3 Accent 5" w:uiPriority="48"/>
+    <w:lsdException w:name="List Table 4 Accent 5" w:uiPriority="49"/>
+    <w:lsdException w:name="List Table 5 Dark Accent 5" w:uiPriority="50"/>
+    <w:lsdException w:name="List Table 6 Colorful Accent 5" w:uiPriority="51"/>
+    <w:lsdException w:name="List Table 7 Colorful Accent 5" w:uiPriority="52"/>
+    <w:lsdException w:name="List Table 1 Light Accent 6" w:uiPriority="46"/>
+    <w:lsdException w:name="List Table 2 Accent 6" w:uiPriority="47"/>
+    <w:lsdException w:name="List Table 3 Accent 6" w:uiPriority="48"/>
+    <w:lsdException w:name="List Table 4 Accent 6" w:uiPriority="49"/>
+    <w:lsdException w:name="List Table 5 Dark Accent 6" w:uiPriority="50"/>
+    <w:lsdException w:name="List Table 6 Colorful Accent 6" w:uiPriority="51"/>
+    <w:lsdException w:name="List Table 7 Colorful Accent 6" w:uiPriority="52"/>
+    <w:lsdException w:name="Mention" w:semiHidden="1" w:unhideWhenUsed="1"/>
+    <w:lsdException w:name="Smart Hyperlink" w:semiHidden="1" w:unhideWhenUsed="1"/>
+    <w:lsdException w:name="Hashtag" w:semiHidden="1" w:unhideWhenUsed="1"/>
   </w:latentStyles>
-  <w:style w:type="paragraph" w:default="1" w:styleId="Normln">
+  <w:style w:type="paragraph" w:default="1" w:styleId="Normal">
     <w:name w:val="Normal"/>
     <w:qFormat/>
     <w:rsid w:val="00FE232E"/>
@@ -1317,11 +1866,11 @@
       <w:lang w:val="cs-CZ"/>
     </w:rPr>
   </w:style>
-  <w:style w:type="paragraph" w:styleId="Nadpis1">
+  <w:style w:type="paragraph" w:styleId="Heading1">
     <w:name w:val="heading 1"/>
-    <w:basedOn w:val="Normln"/>
-    <w:next w:val="Normln"/>
-    <w:link w:val="Nadpis1Char"/>
+    <w:basedOn w:val="Normal"/>
+    <w:next w:val="Normal"/>
+    <w:link w:val="Heading1Char"/>
     <w:uiPriority w:val="9"/>
     <w:qFormat/>
     <w:rsid w:val="002939B9"/>
@@ -1338,11 +1887,11 @@
       <w:szCs w:val="32"/>
     </w:rPr>
   </w:style>
-  <w:style w:type="paragraph" w:styleId="Nadpis2">
+  <w:style w:type="paragraph" w:styleId="Heading2">
     <w:name w:val="heading 2"/>
-    <w:basedOn w:val="Normln"/>
-    <w:next w:val="Normln"/>
-    <w:link w:val="Nadpis2Char"/>
+    <w:basedOn w:val="Normal"/>
+    <w:next w:val="Normal"/>
+    <w:link w:val="Heading2Char"/>
     <w:uiPriority w:val="9"/>
     <w:unhideWhenUsed/>
     <w:qFormat/>
@@ -1360,11 +1909,11 @@
       <w:szCs w:val="26"/>
     </w:rPr>
   </w:style>
-  <w:style w:type="paragraph" w:styleId="Nadpis3">
+  <w:style w:type="paragraph" w:styleId="Heading3">
     <w:name w:val="heading 3"/>
-    <w:basedOn w:val="Normln"/>
-    <w:next w:val="Normln"/>
-    <w:link w:val="Nadpis3Char"/>
+    <w:basedOn w:val="Normal"/>
+    <w:next w:val="Normal"/>
+    <w:link w:val="Heading3Char"/>
     <w:uiPriority w:val="9"/>
     <w:unhideWhenUsed/>
     <w:qFormat/>
@@ -1382,18 +1931,17 @@
       <w:szCs w:val="24"/>
     </w:rPr>
   </w:style>
-  <w:style w:type="character" w:default="1" w:styleId="Standardnpsmoodstavce">
+  <w:style w:type="character" w:default="1" w:styleId="DefaultParagraphFont">
     <w:name w:val="Default Paragraph Font"/>
     <w:uiPriority w:val="1"/>
     <w:semiHidden/>
     <w:unhideWhenUsed/>
   </w:style>
-  <w:style w:type="table" w:default="1" w:styleId="Normlntabulka">
+  <w:style w:type="table" w:default="1" w:styleId="TableNormal">
     <w:name w:val="Normal Table"/>
     <w:uiPriority w:val="99"/>
     <w:semiHidden/>
     <w:unhideWhenUsed/>
-    <w:qFormat/>
     <w:tblPr>
       <w:tblInd w:w="0" w:type="dxa"/>
       <w:tblCellMar>
@@ -1404,16 +1952,16 @@
       </w:tblCellMar>
     </w:tblPr>
   </w:style>
-  <w:style w:type="numbering" w:default="1" w:styleId="Bezseznamu">
+  <w:style w:type="numbering" w:default="1" w:styleId="NoList">
     <w:name w:val="No List"/>
     <w:uiPriority w:val="99"/>
     <w:semiHidden/>
     <w:unhideWhenUsed/>
   </w:style>
-  <w:style w:type="character" w:customStyle="1" w:styleId="Nadpis1Char">
-    <w:name w:val="Nadpis 1 Char"/>
-    <w:basedOn w:val="Standardnpsmoodstavce"/>
-    <w:link w:val="Nadpis1"/>
+  <w:style w:type="character" w:customStyle="1" w:styleId="Heading1Char">
+    <w:name w:val="Heading 1 Char"/>
+    <w:basedOn w:val="DefaultParagraphFont"/>
+    <w:link w:val="Heading1"/>
     <w:uiPriority w:val="9"/>
     <w:rsid w:val="002939B9"/>
     <w:rPr>
@@ -1424,10 +1972,10 @@
       <w:lang w:val="cs-CZ"/>
     </w:rPr>
   </w:style>
-  <w:style w:type="character" w:customStyle="1" w:styleId="Nadpis2Char">
-    <w:name w:val="Nadpis 2 Char"/>
-    <w:basedOn w:val="Standardnpsmoodstavce"/>
-    <w:link w:val="Nadpis2"/>
+  <w:style w:type="character" w:customStyle="1" w:styleId="Heading2Char">
+    <w:name w:val="Heading 2 Char"/>
+    <w:basedOn w:val="DefaultParagraphFont"/>
+    <w:link w:val="Heading2"/>
     <w:uiPriority w:val="9"/>
     <w:rsid w:val="002939B9"/>
     <w:rPr>
@@ -1440,12 +1988,12 @@
   </w:style>
   <w:style w:type="character" w:customStyle="1" w:styleId="apple-converted-space">
     <w:name w:val="apple-converted-space"/>
-    <w:basedOn w:val="Standardnpsmoodstavce"/>
+    <w:basedOn w:val="DefaultParagraphFont"/>
     <w:rsid w:val="0044498C"/>
   </w:style>
-  <w:style w:type="character" w:styleId="KdHTML">
+  <w:style w:type="character" w:styleId="HTMLCode">
     <w:name w:val="HTML Code"/>
-    <w:basedOn w:val="Standardnpsmoodstavce"/>
+    <w:basedOn w:val="DefaultParagraphFont"/>
     <w:uiPriority w:val="99"/>
     <w:semiHidden/>
     <w:unhideWhenUsed/>
@@ -1456,9 +2004,9 @@
       <w:szCs w:val="20"/>
     </w:rPr>
   </w:style>
-  <w:style w:type="paragraph" w:styleId="Normlnweb">
+  <w:style w:type="paragraph" w:styleId="NormalWeb">
     <w:name w:val="Normal (Web)"/>
-    <w:basedOn w:val="Normln"/>
+    <w:basedOn w:val="Normal"/>
     <w:uiPriority w:val="99"/>
     <w:semiHidden/>
     <w:unhideWhenUsed/>
@@ -1473,10 +2021,10 @@
       <w:lang w:val="en-US"/>
     </w:rPr>
   </w:style>
-  <w:style w:type="character" w:customStyle="1" w:styleId="Nadpis3Char">
-    <w:name w:val="Nadpis 3 Char"/>
-    <w:basedOn w:val="Standardnpsmoodstavce"/>
-    <w:link w:val="Nadpis3"/>
+  <w:style w:type="character" w:customStyle="1" w:styleId="Heading3Char">
+    <w:name w:val="Heading 3 Char"/>
+    <w:basedOn w:val="DefaultParagraphFont"/>
+    <w:link w:val="Heading3"/>
     <w:uiPriority w:val="9"/>
     <w:rsid w:val="007D4995"/>
     <w:rPr>
@@ -1487,9 +2035,9 @@
       <w:lang w:val="cs-CZ"/>
     </w:rPr>
   </w:style>
-  <w:style w:type="character" w:styleId="Hypertextovodkaz">
+  <w:style w:type="character" w:styleId="Hyperlink">
     <w:name w:val="Hyperlink"/>
-    <w:basedOn w:val="Standardnpsmoodstavce"/>
+    <w:basedOn w:val="DefaultParagraphFont"/>
     <w:uiPriority w:val="99"/>
     <w:unhideWhenUsed/>
     <w:rsid w:val="003A1BB1"/>
@@ -1498,9 +2046,9 @@
       <w:u w:val="single"/>
     </w:rPr>
   </w:style>
-  <w:style w:type="character" w:customStyle="1" w:styleId="Mention">
-    <w:name w:val="Mention"/>
-    <w:basedOn w:val="Standardnpsmoodstavce"/>
+  <w:style w:type="character" w:customStyle="1" w:styleId="Mention1">
+    <w:name w:val="Mention1"/>
+    <w:basedOn w:val="DefaultParagraphFont"/>
     <w:uiPriority w:val="99"/>
     <w:semiHidden/>
     <w:unhideWhenUsed/>
@@ -1510,10 +2058,10 @@
       <w:shd w:val="clear" w:color="auto" w:fill="E6E6E6"/>
     </w:rPr>
   </w:style>
-  <w:style w:type="paragraph" w:styleId="Textbubliny">
+  <w:style w:type="paragraph" w:styleId="BalloonText">
     <w:name w:val="Balloon Text"/>
-    <w:basedOn w:val="Normln"/>
-    <w:link w:val="TextbublinyChar"/>
+    <w:basedOn w:val="Normal"/>
+    <w:link w:val="BalloonTextChar"/>
     <w:uiPriority w:val="99"/>
     <w:semiHidden/>
     <w:unhideWhenUsed/>
@@ -1527,10 +2075,10 @@
       <w:szCs w:val="16"/>
     </w:rPr>
   </w:style>
-  <w:style w:type="character" w:customStyle="1" w:styleId="TextbublinyChar">
-    <w:name w:val="Text bubliny Char"/>
-    <w:basedOn w:val="Standardnpsmoodstavce"/>
-    <w:link w:val="Textbubliny"/>
+  <w:style w:type="character" w:customStyle="1" w:styleId="BalloonTextChar">
+    <w:name w:val="Balloon Text Char"/>
+    <w:basedOn w:val="DefaultParagraphFont"/>
+    <w:link w:val="BalloonText"/>
     <w:uiPriority w:val="99"/>
     <w:semiHidden/>
     <w:rsid w:val="001E3054"/>
@@ -1545,13 +2093,25 @@
 </file>
 
 <file path=word/charts/chart1.xml><?xml version="1.0" encoding="utf-8"?>
-<c:chartSpace xmlns:c="http://schemas.openxmlformats.org/drawingml/2006/chart" xmlns:a="http://schemas.openxmlformats.org/drawingml/2006/main" xmlns:r="http://schemas.openxmlformats.org/officeDocument/2006/relationships">
-  <c:lang val="cs-CZ"/>
+<c:chartSpace xmlns:c="http://schemas.openxmlformats.org/drawingml/2006/chart" xmlns:a="http://schemas.openxmlformats.org/drawingml/2006/main" xmlns:r="http://schemas.openxmlformats.org/officeDocument/2006/relationships" xmlns:c16r2="http://schemas.microsoft.com/office/drawing/2015/06/chart">
+  <c:date1904 val="0"/>
+  <c:lang val="en-US"/>
+  <c:roundedCorners val="0"/>
+  <mc:AlternateContent xmlns:mc="http://schemas.openxmlformats.org/markup-compatibility/2006">
+    <mc:Choice xmlns:c14="http://schemas.microsoft.com/office/drawing/2007/8/2/chart" Requires="c14">
+      <c14:style val="102"/>
+    </mc:Choice>
+    <mc:Fallback>
+      <c:style val="2"/>
+    </mc:Fallback>
+  </mc:AlternateContent>
   <c:chart>
+    <c:autoTitleDeleted val="0"/>
     <c:plotArea>
       <c:layout/>
       <c:lineChart>
         <c:grouping val="standard"/>
+        <c:varyColors val="0"/>
         <c:ser>
           <c:idx val="0"/>
           <c:order val="0"/>
@@ -1650,6 +2210,12 @@
               </c:numCache>
             </c:numRef>
           </c:val>
+          <c:smooth val="0"/>
+          <c:extLst>
+            <c:ext xmlns:c16="http://schemas.microsoft.com/office/drawing/2014/chart" uri="{C3380CC4-5D6E-409C-BE32-E72D297353CC}">
+              <c16:uniqueId val="{00000000-55A0-4227-8639-0B0E60A8B251}"/>
+            </c:ext>
+          </c:extLst>
         </c:ser>
         <c:ser>
           <c:idx val="1"/>
@@ -1749,6 +2315,12 @@
               </c:numCache>
             </c:numRef>
           </c:val>
+          <c:smooth val="0"/>
+          <c:extLst>
+            <c:ext xmlns:c16="http://schemas.microsoft.com/office/drawing/2014/chart" uri="{C3380CC4-5D6E-409C-BE32-E72D297353CC}">
+              <c16:uniqueId val="{00000001-55A0-4227-8639-0B0E60A8B251}"/>
+            </c:ext>
+          </c:extLst>
         </c:ser>
         <c:ser>
           <c:idx val="2"/>
@@ -1848,6 +2420,12 @@
               </c:numCache>
             </c:numRef>
           </c:val>
+          <c:smooth val="0"/>
+          <c:extLst>
+            <c:ext xmlns:c16="http://schemas.microsoft.com/office/drawing/2014/chart" uri="{C3380CC4-5D6E-409C-BE32-E72D297353CC}">
+              <c16:uniqueId val="{00000002-55A0-4227-8639-0B0E60A8B251}"/>
+            </c:ext>
+          </c:extLst>
         </c:ser>
         <c:ser>
           <c:idx val="3"/>
@@ -1947,8 +2525,23 @@
               </c:numCache>
             </c:numRef>
           </c:val>
+          <c:smooth val="0"/>
+          <c:extLst>
+            <c:ext xmlns:c16="http://schemas.microsoft.com/office/drawing/2014/chart" uri="{C3380CC4-5D6E-409C-BE32-E72D297353CC}">
+              <c16:uniqueId val="{00000003-55A0-4227-8639-0B0E60A8B251}"/>
+            </c:ext>
+          </c:extLst>
         </c:ser>
+        <c:dLbls>
+          <c:showLegendKey val="0"/>
+          <c:showVal val="0"/>
+          <c:showCatName val="0"/>
+          <c:showSerName val="0"/>
+          <c:showPercent val="0"/>
+          <c:showBubbleSize val="0"/>
+        </c:dLbls>
         <c:marker val="1"/>
+        <c:smooth val="0"/>
         <c:axId val="86192896"/>
         <c:axId val="86194432"/>
       </c:lineChart>
@@ -1957,13 +2550,17 @@
         <c:scaling>
           <c:orientation val="minMax"/>
         </c:scaling>
+        <c:delete val="0"/>
         <c:axPos val="b"/>
+        <c:majorTickMark val="out"/>
+        <c:minorTickMark val="none"/>
         <c:tickLblPos val="nextTo"/>
         <c:crossAx val="86194432"/>
         <c:crosses val="autoZero"/>
         <c:auto val="1"/>
         <c:lblAlgn val="ctr"/>
         <c:lblOffset val="100"/>
+        <c:noMultiLvlLbl val="0"/>
       </c:catAx>
       <c:valAx>
         <c:axId val="86194432"/>
@@ -1972,9 +2569,12 @@
           <c:max val="85"/>
           <c:min val="50"/>
         </c:scaling>
+        <c:delete val="0"/>
         <c:axPos val="l"/>
         <c:majorGridlines/>
         <c:numFmt formatCode="General" sourceLinked="1"/>
+        <c:majorTickMark val="out"/>
+        <c:minorTickMark val="none"/>
         <c:tickLblPos val="nextTo"/>
         <c:crossAx val="86192896"/>
         <c:crosses val="autoZero"/>
@@ -1983,10 +2583,15 @@
     </c:plotArea>
     <c:legend>
       <c:legendPos val="b"/>
+      <c:overlay val="0"/>
     </c:legend>
     <c:plotVisOnly val="1"/>
+    <c:dispBlanksAs val="gap"/>
+    <c:showDLblsOverMax val="0"/>
   </c:chart>
-  <c:externalData r:id="rId1"/>
+  <c:externalData r:id="rId1">
+    <c:autoUpdate val="0"/>
+  </c:externalData>
 </c:chartSpace>
 </file>
 
@@ -2279,7 +2884,7 @@
   <a:extraClrSchemeLst/>
   <a:extLst>
     <a:ext uri="{05A4C25C-085E-4340-85A3-A5531E510DB2}">
-      <thm15:themeFamily xmlns:thm15="http://schemas.microsoft.com/office/thememl/2012/main" xmlns="" name="Office Theme" id="{62F939B6-93AF-4DB8-9C6B-D6C7DFDC589F}" vid="{4A3C46E8-61CC-4603-A589-7422A47A8E4A}"/>
+      <thm15:themeFamily xmlns:thm15="http://schemas.microsoft.com/office/thememl/2012/main" name="Office Theme" id="{62F939B6-93AF-4DB8-9C6B-D6C7DFDC589F}" vid="{4A3C46E8-61CC-4603-A589-7422A47A8E4A}"/>
     </a:ext>
   </a:extLst>
 </a:theme>

</xml_diff>

<commit_message>
heuritic analysys update after next review
</commit_message>
<xml_diff>
--- a/heuristic_analysis.docx
+++ b/heuristic_analysis.docx
@@ -771,15 +771,7 @@
         <w:rPr>
           <w:lang w:val="en-US"/>
         </w:rPr>
-        <w:t xml:space="preserve"> is that it is easy to calculate - easier that my first approach to calculate the distance from diagonals.  Next reason is that is also that amon</w:t>
-      </w:r>
-      <w:bookmarkStart w:id="0" w:name="_GoBack"/>
-      <w:bookmarkEnd w:id="0"/>
-      <w:r>
-        <w:rPr>
-          <w:lang w:val="en-US"/>
-        </w:rPr>
-        <w:t xml:space="preserve">g my custom scores it uses the simplest formula i.e. returns simple value or just addition of to values. The other 2 are performing also subtractions and multiplications. This is still small number of instructions but it can </w:t>
+        <w:t xml:space="preserve"> is that it is easy to calculate - easier that my first approach to calculate the distance from diagonals.  Next reason is that is also that among my custom scores it uses the simplest formula i.e. returns simple value or just addition of to values. The other 2 are performing also subtractions and multiplications. This is still small number of instructions but it can </w:t>
       </w:r>
       <w:proofErr w:type="gramStart"/>
       <w:r>
@@ -935,6 +927,638 @@
     </w:p>
     <w:p>
       <w:pPr>
+        <w:rPr>
+          <w:lang w:val="en-US"/>
+        </w:rPr>
+      </w:pPr>
+      <w:r>
+        <w:rPr>
+          <w:lang w:val="en-US"/>
+        </w:rPr>
+        <w:t xml:space="preserve">Table showing the one of the tournament.py results. This is rate case when all custom score functions managed to achieve better win rate then </w:t>
+      </w:r>
+      <w:proofErr w:type="spellStart"/>
+      <w:r>
+        <w:rPr>
+          <w:lang w:val="en-US"/>
+        </w:rPr>
+        <w:t>AB_Improved</w:t>
+      </w:r>
+      <w:proofErr w:type="spellEnd"/>
+      <w:r>
+        <w:rPr>
+          <w:lang w:val="en-US"/>
+        </w:rPr>
+        <w:t>.</w:t>
+      </w:r>
+      <w:bookmarkStart w:id="0" w:name="_GoBack"/>
+      <w:bookmarkEnd w:id="0"/>
+    </w:p>
+    <w:p>
+      <w:pPr>
+        <w:rPr>
+          <w:rFonts w:ascii="Courier New" w:hAnsi="Courier New" w:cs="Courier New"/>
+          <w:sz w:val="20"/>
+          <w:szCs w:val="20"/>
+          <w:lang w:val="en-US"/>
+        </w:rPr>
+      </w:pPr>
+      <w:r>
+        <w:rPr>
+          <w:rFonts w:ascii="Courier New" w:hAnsi="Courier New" w:cs="Courier New"/>
+          <w:sz w:val="20"/>
+          <w:szCs w:val="20"/>
+          <w:lang w:val="en-US"/>
+        </w:rPr>
+        <w:t xml:space="preserve">                        *************************                         </w:t>
+      </w:r>
+    </w:p>
+    <w:p>
+      <w:pPr>
+        <w:rPr>
+          <w:rFonts w:ascii="Courier New" w:hAnsi="Courier New" w:cs="Courier New"/>
+          <w:sz w:val="20"/>
+          <w:szCs w:val="20"/>
+          <w:lang w:val="en-US"/>
+        </w:rPr>
+      </w:pPr>
+      <w:r>
+        <w:rPr>
+          <w:rFonts w:ascii="Courier New" w:hAnsi="Courier New" w:cs="Courier New"/>
+          <w:sz w:val="20"/>
+          <w:szCs w:val="20"/>
+          <w:lang w:val="en-US"/>
+        </w:rPr>
+        <w:t xml:space="preserve">                             Playing Matches                              </w:t>
+      </w:r>
+    </w:p>
+    <w:p>
+      <w:pPr>
+        <w:rPr>
+          <w:rFonts w:ascii="Courier New" w:hAnsi="Courier New" w:cs="Courier New"/>
+          <w:sz w:val="20"/>
+          <w:szCs w:val="20"/>
+          <w:lang w:val="en-US"/>
+        </w:rPr>
+      </w:pPr>
+      <w:r>
+        <w:rPr>
+          <w:rFonts w:ascii="Courier New" w:hAnsi="Courier New" w:cs="Courier New"/>
+          <w:sz w:val="20"/>
+          <w:szCs w:val="20"/>
+          <w:lang w:val="en-US"/>
+        </w:rPr>
+        <w:t xml:space="preserve">                        *************************                         </w:t>
+      </w:r>
+    </w:p>
+    <w:p>
+      <w:pPr>
+        <w:rPr>
+          <w:rFonts w:ascii="Courier New" w:hAnsi="Courier New" w:cs="Courier New"/>
+          <w:sz w:val="20"/>
+          <w:szCs w:val="20"/>
+          <w:lang w:val="en-US"/>
+        </w:rPr>
+      </w:pPr>
+    </w:p>
+    <w:p>
+      <w:pPr>
+        <w:rPr>
+          <w:rFonts w:ascii="Courier New" w:hAnsi="Courier New" w:cs="Courier New"/>
+          <w:sz w:val="20"/>
+          <w:szCs w:val="20"/>
+          <w:lang w:val="en-US"/>
+        </w:rPr>
+      </w:pPr>
+      <w:r>
+        <w:rPr>
+          <w:rFonts w:ascii="Courier New" w:hAnsi="Courier New" w:cs="Courier New"/>
+          <w:sz w:val="20"/>
+          <w:szCs w:val="20"/>
+          <w:lang w:val="en-US"/>
+        </w:rPr>
+        <w:t xml:space="preserve"> Match #   Opponent    </w:t>
+      </w:r>
+      <w:proofErr w:type="spellStart"/>
+      <w:r>
+        <w:rPr>
+          <w:rFonts w:ascii="Courier New" w:hAnsi="Courier New" w:cs="Courier New"/>
+          <w:sz w:val="20"/>
+          <w:szCs w:val="20"/>
+          <w:lang w:val="en-US"/>
+        </w:rPr>
+        <w:t>AB_Improved</w:t>
+      </w:r>
+      <w:proofErr w:type="spellEnd"/>
+      <w:r>
+        <w:rPr>
+          <w:rFonts w:ascii="Courier New" w:hAnsi="Courier New" w:cs="Courier New"/>
+          <w:sz w:val="20"/>
+          <w:szCs w:val="20"/>
+          <w:lang w:val="en-US"/>
+        </w:rPr>
+        <w:t xml:space="preserve">   </w:t>
+      </w:r>
+      <w:proofErr w:type="spellStart"/>
+      <w:r>
+        <w:rPr>
+          <w:rFonts w:ascii="Courier New" w:hAnsi="Courier New" w:cs="Courier New"/>
+          <w:sz w:val="20"/>
+          <w:szCs w:val="20"/>
+          <w:lang w:val="en-US"/>
+        </w:rPr>
+        <w:t>AB_Custom</w:t>
+      </w:r>
+      <w:proofErr w:type="spellEnd"/>
+      <w:r>
+        <w:rPr>
+          <w:rFonts w:ascii="Courier New" w:hAnsi="Courier New" w:cs="Courier New"/>
+          <w:sz w:val="20"/>
+          <w:szCs w:val="20"/>
+          <w:lang w:val="en-US"/>
+        </w:rPr>
+        <w:t xml:space="preserve">   AB_Custom_</w:t>
+      </w:r>
+      <w:proofErr w:type="gramStart"/>
+      <w:r>
+        <w:rPr>
+          <w:rFonts w:ascii="Courier New" w:hAnsi="Courier New" w:cs="Courier New"/>
+          <w:sz w:val="20"/>
+          <w:szCs w:val="20"/>
+          <w:lang w:val="en-US"/>
+        </w:rPr>
+        <w:t>2  AB</w:t>
+      </w:r>
+      <w:proofErr w:type="gramEnd"/>
+      <w:r>
+        <w:rPr>
+          <w:rFonts w:ascii="Courier New" w:hAnsi="Courier New" w:cs="Courier New"/>
+          <w:sz w:val="20"/>
+          <w:szCs w:val="20"/>
+          <w:lang w:val="en-US"/>
+        </w:rPr>
+        <w:t xml:space="preserve">_Custom_3 </w:t>
+      </w:r>
+    </w:p>
+    <w:p>
+      <w:pPr>
+        <w:rPr>
+          <w:rFonts w:ascii="Courier New" w:hAnsi="Courier New" w:cs="Courier New"/>
+          <w:sz w:val="20"/>
+          <w:szCs w:val="20"/>
+          <w:lang w:val="en-US"/>
+        </w:rPr>
+      </w:pPr>
+      <w:r>
+        <w:rPr>
+          <w:rFonts w:ascii="Courier New" w:hAnsi="Courier New" w:cs="Courier New"/>
+          <w:sz w:val="20"/>
+          <w:szCs w:val="20"/>
+          <w:lang w:val="en-US"/>
+        </w:rPr>
+        <w:t xml:space="preserve">                        Won | Lost   Won | Lost   Won | Lost   Won | Lost </w:t>
+      </w:r>
+    </w:p>
+    <w:p>
+      <w:pPr>
+        <w:rPr>
+          <w:rFonts w:ascii="Courier New" w:hAnsi="Courier New" w:cs="Courier New"/>
+          <w:sz w:val="20"/>
+          <w:szCs w:val="20"/>
+          <w:lang w:val="en-US"/>
+        </w:rPr>
+      </w:pPr>
+      <w:r>
+        <w:rPr>
+          <w:rFonts w:ascii="Courier New" w:hAnsi="Courier New" w:cs="Courier New"/>
+          <w:sz w:val="20"/>
+          <w:szCs w:val="20"/>
+          <w:lang w:val="en-US"/>
+        </w:rPr>
+        <w:t xml:space="preserve">    1       Random      </w:t>
+      </w:r>
+      <w:proofErr w:type="gramStart"/>
+      <w:r>
+        <w:rPr>
+          <w:rFonts w:ascii="Courier New" w:hAnsi="Courier New" w:cs="Courier New"/>
+          <w:sz w:val="20"/>
+          <w:szCs w:val="20"/>
+          <w:lang w:val="en-US"/>
+        </w:rPr>
+        <w:t>10  |</w:t>
+      </w:r>
+      <w:proofErr w:type="gramEnd"/>
+      <w:r>
+        <w:rPr>
+          <w:rFonts w:ascii="Courier New" w:hAnsi="Courier New" w:cs="Courier New"/>
+          <w:sz w:val="20"/>
+          <w:szCs w:val="20"/>
+          <w:lang w:val="en-US"/>
+        </w:rPr>
+        <w:t xml:space="preserve">   0    10  |   0    10  |   0    10  |   0  </w:t>
+      </w:r>
+    </w:p>
+    <w:p>
+      <w:pPr>
+        <w:rPr>
+          <w:rFonts w:ascii="Courier New" w:hAnsi="Courier New" w:cs="Courier New"/>
+          <w:sz w:val="20"/>
+          <w:szCs w:val="20"/>
+          <w:lang w:val="en-US"/>
+        </w:rPr>
+      </w:pPr>
+      <w:r>
+        <w:rPr>
+          <w:rFonts w:ascii="Courier New" w:hAnsi="Courier New" w:cs="Courier New"/>
+          <w:sz w:val="20"/>
+          <w:szCs w:val="20"/>
+          <w:lang w:val="en-US"/>
+        </w:rPr>
+        <w:t xml:space="preserve">    2       </w:t>
+      </w:r>
+      <w:proofErr w:type="spellStart"/>
+      <w:r>
+        <w:rPr>
+          <w:rFonts w:ascii="Courier New" w:hAnsi="Courier New" w:cs="Courier New"/>
+          <w:sz w:val="20"/>
+          <w:szCs w:val="20"/>
+          <w:lang w:val="en-US"/>
+        </w:rPr>
+        <w:t>MM_Open</w:t>
+      </w:r>
+      <w:proofErr w:type="spellEnd"/>
+      <w:r>
+        <w:rPr>
+          <w:rFonts w:ascii="Courier New" w:hAnsi="Courier New" w:cs="Courier New"/>
+          <w:sz w:val="20"/>
+          <w:szCs w:val="20"/>
+          <w:lang w:val="en-US"/>
+        </w:rPr>
+        <w:t xml:space="preserve">      </w:t>
+      </w:r>
+      <w:proofErr w:type="gramStart"/>
+      <w:r>
+        <w:rPr>
+          <w:rFonts w:ascii="Courier New" w:hAnsi="Courier New" w:cs="Courier New"/>
+          <w:sz w:val="20"/>
+          <w:szCs w:val="20"/>
+          <w:lang w:val="en-US"/>
+        </w:rPr>
+        <w:t>8  |</w:t>
+      </w:r>
+      <w:proofErr w:type="gramEnd"/>
+      <w:r>
+        <w:rPr>
+          <w:rFonts w:ascii="Courier New" w:hAnsi="Courier New" w:cs="Courier New"/>
+          <w:sz w:val="20"/>
+          <w:szCs w:val="20"/>
+          <w:lang w:val="en-US"/>
+        </w:rPr>
+        <w:t xml:space="preserve">   2     9  |   1     9  |   1     8  |   2  </w:t>
+      </w:r>
+    </w:p>
+    <w:p>
+      <w:pPr>
+        <w:rPr>
+          <w:rFonts w:ascii="Courier New" w:hAnsi="Courier New" w:cs="Courier New"/>
+          <w:sz w:val="20"/>
+          <w:szCs w:val="20"/>
+          <w:lang w:val="en-US"/>
+        </w:rPr>
+      </w:pPr>
+      <w:r>
+        <w:rPr>
+          <w:rFonts w:ascii="Courier New" w:hAnsi="Courier New" w:cs="Courier New"/>
+          <w:sz w:val="20"/>
+          <w:szCs w:val="20"/>
+          <w:lang w:val="en-US"/>
+        </w:rPr>
+        <w:t xml:space="preserve">    3      </w:t>
+      </w:r>
+      <w:proofErr w:type="spellStart"/>
+      <w:r>
+        <w:rPr>
+          <w:rFonts w:ascii="Courier New" w:hAnsi="Courier New" w:cs="Courier New"/>
+          <w:sz w:val="20"/>
+          <w:szCs w:val="20"/>
+          <w:lang w:val="en-US"/>
+        </w:rPr>
+        <w:t>MM_Center</w:t>
+      </w:r>
+      <w:proofErr w:type="spellEnd"/>
+      <w:r>
+        <w:rPr>
+          <w:rFonts w:ascii="Courier New" w:hAnsi="Courier New" w:cs="Courier New"/>
+          <w:sz w:val="20"/>
+          <w:szCs w:val="20"/>
+          <w:lang w:val="en-US"/>
+        </w:rPr>
+        <w:t xml:space="preserve">     </w:t>
+      </w:r>
+      <w:proofErr w:type="gramStart"/>
+      <w:r>
+        <w:rPr>
+          <w:rFonts w:ascii="Courier New" w:hAnsi="Courier New" w:cs="Courier New"/>
+          <w:sz w:val="20"/>
+          <w:szCs w:val="20"/>
+          <w:lang w:val="en-US"/>
+        </w:rPr>
+        <w:t>9  |</w:t>
+      </w:r>
+      <w:proofErr w:type="gramEnd"/>
+      <w:r>
+        <w:rPr>
+          <w:rFonts w:ascii="Courier New" w:hAnsi="Courier New" w:cs="Courier New"/>
+          <w:sz w:val="20"/>
+          <w:szCs w:val="20"/>
+          <w:lang w:val="en-US"/>
+        </w:rPr>
+        <w:t xml:space="preserve">   1    10  |   0     9  |   1    10  |   0  </w:t>
+      </w:r>
+    </w:p>
+    <w:p>
+      <w:pPr>
+        <w:rPr>
+          <w:rFonts w:ascii="Courier New" w:hAnsi="Courier New" w:cs="Courier New"/>
+          <w:sz w:val="20"/>
+          <w:szCs w:val="20"/>
+          <w:lang w:val="en-US"/>
+        </w:rPr>
+      </w:pPr>
+      <w:r>
+        <w:rPr>
+          <w:rFonts w:ascii="Courier New" w:hAnsi="Courier New" w:cs="Courier New"/>
+          <w:sz w:val="20"/>
+          <w:szCs w:val="20"/>
+          <w:lang w:val="en-US"/>
+        </w:rPr>
+        <w:t xml:space="preserve">    4     </w:t>
+      </w:r>
+      <w:proofErr w:type="spellStart"/>
+      <w:r>
+        <w:rPr>
+          <w:rFonts w:ascii="Courier New" w:hAnsi="Courier New" w:cs="Courier New"/>
+          <w:sz w:val="20"/>
+          <w:szCs w:val="20"/>
+          <w:lang w:val="en-US"/>
+        </w:rPr>
+        <w:t>MM_Improved</w:t>
+      </w:r>
+      <w:proofErr w:type="spellEnd"/>
+      <w:r>
+        <w:rPr>
+          <w:rFonts w:ascii="Courier New" w:hAnsi="Courier New" w:cs="Courier New"/>
+          <w:sz w:val="20"/>
+          <w:szCs w:val="20"/>
+          <w:lang w:val="en-US"/>
+        </w:rPr>
+        <w:t xml:space="preserve">    </w:t>
+      </w:r>
+      <w:proofErr w:type="gramStart"/>
+      <w:r>
+        <w:rPr>
+          <w:rFonts w:ascii="Courier New" w:hAnsi="Courier New" w:cs="Courier New"/>
+          <w:sz w:val="20"/>
+          <w:szCs w:val="20"/>
+          <w:lang w:val="en-US"/>
+        </w:rPr>
+        <w:t>8  |</w:t>
+      </w:r>
+      <w:proofErr w:type="gramEnd"/>
+      <w:r>
+        <w:rPr>
+          <w:rFonts w:ascii="Courier New" w:hAnsi="Courier New" w:cs="Courier New"/>
+          <w:sz w:val="20"/>
+          <w:szCs w:val="20"/>
+          <w:lang w:val="en-US"/>
+        </w:rPr>
+        <w:t xml:space="preserve">   2    10  |   0     8  |   2     9  |   1  </w:t>
+      </w:r>
+    </w:p>
+    <w:p>
+      <w:pPr>
+        <w:rPr>
+          <w:rFonts w:ascii="Courier New" w:hAnsi="Courier New" w:cs="Courier New"/>
+          <w:sz w:val="20"/>
+          <w:szCs w:val="20"/>
+          <w:lang w:val="en-US"/>
+        </w:rPr>
+      </w:pPr>
+      <w:r>
+        <w:rPr>
+          <w:rFonts w:ascii="Courier New" w:hAnsi="Courier New" w:cs="Courier New"/>
+          <w:sz w:val="20"/>
+          <w:szCs w:val="20"/>
+          <w:lang w:val="en-US"/>
+        </w:rPr>
+        <w:t xml:space="preserve">    5       </w:t>
+      </w:r>
+      <w:proofErr w:type="spellStart"/>
+      <w:r>
+        <w:rPr>
+          <w:rFonts w:ascii="Courier New" w:hAnsi="Courier New" w:cs="Courier New"/>
+          <w:sz w:val="20"/>
+          <w:szCs w:val="20"/>
+          <w:lang w:val="en-US"/>
+        </w:rPr>
+        <w:t>AB_Open</w:t>
+      </w:r>
+      <w:proofErr w:type="spellEnd"/>
+      <w:r>
+        <w:rPr>
+          <w:rFonts w:ascii="Courier New" w:hAnsi="Courier New" w:cs="Courier New"/>
+          <w:sz w:val="20"/>
+          <w:szCs w:val="20"/>
+          <w:lang w:val="en-US"/>
+        </w:rPr>
+        <w:t xml:space="preserve">      </w:t>
+      </w:r>
+      <w:proofErr w:type="gramStart"/>
+      <w:r>
+        <w:rPr>
+          <w:rFonts w:ascii="Courier New" w:hAnsi="Courier New" w:cs="Courier New"/>
+          <w:sz w:val="20"/>
+          <w:szCs w:val="20"/>
+          <w:lang w:val="en-US"/>
+        </w:rPr>
+        <w:t>3  |</w:t>
+      </w:r>
+      <w:proofErr w:type="gramEnd"/>
+      <w:r>
+        <w:rPr>
+          <w:rFonts w:ascii="Courier New" w:hAnsi="Courier New" w:cs="Courier New"/>
+          <w:sz w:val="20"/>
+          <w:szCs w:val="20"/>
+          <w:lang w:val="en-US"/>
+        </w:rPr>
+        <w:t xml:space="preserve">   7     6  |   4     5  |   5     6  |   4  </w:t>
+      </w:r>
+    </w:p>
+    <w:p>
+      <w:pPr>
+        <w:rPr>
+          <w:rFonts w:ascii="Courier New" w:hAnsi="Courier New" w:cs="Courier New"/>
+          <w:sz w:val="20"/>
+          <w:szCs w:val="20"/>
+          <w:lang w:val="en-US"/>
+        </w:rPr>
+      </w:pPr>
+      <w:r>
+        <w:rPr>
+          <w:rFonts w:ascii="Courier New" w:hAnsi="Courier New" w:cs="Courier New"/>
+          <w:sz w:val="20"/>
+          <w:szCs w:val="20"/>
+          <w:lang w:val="en-US"/>
+        </w:rPr>
+        <w:t xml:space="preserve">    6      </w:t>
+      </w:r>
+      <w:proofErr w:type="spellStart"/>
+      <w:r>
+        <w:rPr>
+          <w:rFonts w:ascii="Courier New" w:hAnsi="Courier New" w:cs="Courier New"/>
+          <w:sz w:val="20"/>
+          <w:szCs w:val="20"/>
+          <w:lang w:val="en-US"/>
+        </w:rPr>
+        <w:t>AB_Center</w:t>
+      </w:r>
+      <w:proofErr w:type="spellEnd"/>
+      <w:r>
+        <w:rPr>
+          <w:rFonts w:ascii="Courier New" w:hAnsi="Courier New" w:cs="Courier New"/>
+          <w:sz w:val="20"/>
+          <w:szCs w:val="20"/>
+          <w:lang w:val="en-US"/>
+        </w:rPr>
+        <w:t xml:space="preserve">     </w:t>
+      </w:r>
+      <w:proofErr w:type="gramStart"/>
+      <w:r>
+        <w:rPr>
+          <w:rFonts w:ascii="Courier New" w:hAnsi="Courier New" w:cs="Courier New"/>
+          <w:sz w:val="20"/>
+          <w:szCs w:val="20"/>
+          <w:lang w:val="en-US"/>
+        </w:rPr>
+        <w:t>3  |</w:t>
+      </w:r>
+      <w:proofErr w:type="gramEnd"/>
+      <w:r>
+        <w:rPr>
+          <w:rFonts w:ascii="Courier New" w:hAnsi="Courier New" w:cs="Courier New"/>
+          <w:sz w:val="20"/>
+          <w:szCs w:val="20"/>
+          <w:lang w:val="en-US"/>
+        </w:rPr>
+        <w:t xml:space="preserve">   7     3  |   7     8  |   2     7  |   3  </w:t>
+      </w:r>
+    </w:p>
+    <w:p>
+      <w:pPr>
+        <w:rPr>
+          <w:rFonts w:ascii="Courier New" w:hAnsi="Courier New" w:cs="Courier New"/>
+          <w:sz w:val="20"/>
+          <w:szCs w:val="20"/>
+          <w:lang w:val="en-US"/>
+        </w:rPr>
+      </w:pPr>
+      <w:r>
+        <w:rPr>
+          <w:rFonts w:ascii="Courier New" w:hAnsi="Courier New" w:cs="Courier New"/>
+          <w:sz w:val="20"/>
+          <w:szCs w:val="20"/>
+          <w:lang w:val="en-US"/>
+        </w:rPr>
+        <w:t xml:space="preserve">    7     </w:t>
+      </w:r>
+      <w:proofErr w:type="spellStart"/>
+      <w:r>
+        <w:rPr>
+          <w:rFonts w:ascii="Courier New" w:hAnsi="Courier New" w:cs="Courier New"/>
+          <w:sz w:val="20"/>
+          <w:szCs w:val="20"/>
+          <w:lang w:val="en-US"/>
+        </w:rPr>
+        <w:t>AB_Improved</w:t>
+      </w:r>
+      <w:proofErr w:type="spellEnd"/>
+      <w:r>
+        <w:rPr>
+          <w:rFonts w:ascii="Courier New" w:hAnsi="Courier New" w:cs="Courier New"/>
+          <w:sz w:val="20"/>
+          <w:szCs w:val="20"/>
+          <w:lang w:val="en-US"/>
+        </w:rPr>
+        <w:t xml:space="preserve">    </w:t>
+      </w:r>
+      <w:proofErr w:type="gramStart"/>
+      <w:r>
+        <w:rPr>
+          <w:rFonts w:ascii="Courier New" w:hAnsi="Courier New" w:cs="Courier New"/>
+          <w:sz w:val="20"/>
+          <w:szCs w:val="20"/>
+          <w:lang w:val="en-US"/>
+        </w:rPr>
+        <w:t>5  |</w:t>
+      </w:r>
+      <w:proofErr w:type="gramEnd"/>
+      <w:r>
+        <w:rPr>
+          <w:rFonts w:ascii="Courier New" w:hAnsi="Courier New" w:cs="Courier New"/>
+          <w:sz w:val="20"/>
+          <w:szCs w:val="20"/>
+          <w:lang w:val="en-US"/>
+        </w:rPr>
+        <w:t xml:space="preserve">   5     3  |   7     5  |   5     6  |   4  </w:t>
+      </w:r>
+    </w:p>
+    <w:p>
+      <w:pPr>
+        <w:rPr>
+          <w:rFonts w:ascii="Courier New" w:hAnsi="Courier New" w:cs="Courier New"/>
+          <w:sz w:val="20"/>
+          <w:szCs w:val="20"/>
+          <w:lang w:val="en-US"/>
+        </w:rPr>
+      </w:pPr>
+      <w:r>
+        <w:rPr>
+          <w:rFonts w:ascii="Courier New" w:hAnsi="Courier New" w:cs="Courier New"/>
+          <w:sz w:val="20"/>
+          <w:szCs w:val="20"/>
+          <w:lang w:val="en-US"/>
+        </w:rPr>
+        <w:t>--------------------------------------------------------------------------</w:t>
+      </w:r>
+    </w:p>
+    <w:p>
+      <w:pPr>
+        <w:rPr>
+          <w:rFonts w:ascii="Courier New" w:hAnsi="Courier New" w:cs="Courier New"/>
+          <w:sz w:val="20"/>
+          <w:szCs w:val="20"/>
+          <w:lang w:val="en-US"/>
+        </w:rPr>
+      </w:pPr>
+      <w:r>
+        <w:rPr>
+          <w:rFonts w:ascii="Courier New" w:hAnsi="Courier New" w:cs="Courier New"/>
+          <w:sz w:val="20"/>
+          <w:szCs w:val="20"/>
+          <w:lang w:val="en-US"/>
+        </w:rPr>
+        <w:t xml:space="preserve">           Win Rate:      65.7%        72.9%        77.1%        80.0%    </w:t>
+      </w:r>
+    </w:p>
+    <w:p>
+      <w:pPr>
+        <w:rPr>
+          <w:lang w:val="en-US"/>
+        </w:rPr>
+      </w:pPr>
+    </w:p>
+    <w:p>
+      <w:pPr>
         <w:pStyle w:val="Heading2"/>
         <w:rPr>
           <w:lang w:val="en-US"/>
@@ -991,6 +1615,7 @@
           <w:noProof/>
           <w:lang w:eastAsia="cs-CZ"/>
         </w:rPr>
+        <w:lastRenderedPageBreak/>
         <w:drawing>
           <wp:inline distT="0" distB="0" distL="0" distR="0">
             <wp:extent cx="2913814" cy="3133725"/>
@@ -1133,7 +1758,6 @@
           <w:noProof/>
           <w:lang w:eastAsia="cs-CZ"/>
         </w:rPr>
-        <w:lastRenderedPageBreak/>
         <w:drawing>
           <wp:inline distT="0" distB="0" distL="0" distR="0">
             <wp:extent cx="2907792" cy="3200400"/>
@@ -1181,6 +1805,7 @@
         <w:rPr>
           <w:lang w:val="en-US"/>
         </w:rPr>
+        <w:lastRenderedPageBreak/>
         <w:t>During this game, after initial moves around the center the payer</w:t>
       </w:r>
       <w:r>
@@ -1303,7 +1928,6 @@
         <w:rPr>
           <w:lang w:val="en-US"/>
         </w:rPr>
-        <w:lastRenderedPageBreak/>
         <w:t xml:space="preserve">During this </w:t>
       </w:r>
       <w:proofErr w:type="gramStart"/>
@@ -1637,7 +2261,7 @@
     <w:lsdException w:name="Table Web 2" w:semiHidden="1" w:unhideWhenUsed="1"/>
     <w:lsdException w:name="Table Web 3" w:semiHidden="1" w:unhideWhenUsed="1"/>
     <w:lsdException w:name="Balloon Text" w:semiHidden="1" w:unhideWhenUsed="1"/>
-    <w:lsdException w:name="Table Grid" w:semiHidden="1" w:uiPriority="39" w:unhideWhenUsed="1"/>
+    <w:lsdException w:name="Table Grid" w:uiPriority="39"/>
     <w:lsdException w:name="Table Theme" w:semiHidden="1" w:unhideWhenUsed="1"/>
     <w:lsdException w:name="Placeholder Text" w:semiHidden="1"/>
     <w:lsdException w:name="No Spacing" w:uiPriority="1" w:qFormat="1"/>

</xml_diff>